<commit_message>
page layout and hotreload setting
</commit_message>
<xml_diff>
--- a/src/documentTemplates/empty_form.docx
+++ b/src/documentTemplates/empty_form.docx
@@ -30,14 +30,14 @@
         <w:gridCol w:w="112"/>
         <w:gridCol w:w="434"/>
         <w:gridCol w:w="266"/>
-        <w:gridCol w:w="569"/>
-        <w:gridCol w:w="46"/>
-        <w:gridCol w:w="259"/>
+        <w:gridCol w:w="570"/>
+        <w:gridCol w:w="47"/>
+        <w:gridCol w:w="258"/>
         <w:gridCol w:w="322"/>
-        <w:gridCol w:w="706"/>
-        <w:gridCol w:w="619"/>
-        <w:gridCol w:w="130"/>
-        <w:gridCol w:w="2733"/>
+        <w:gridCol w:w="707"/>
+        <w:gridCol w:w="618"/>
+        <w:gridCol w:w="131"/>
+        <w:gridCol w:w="2731"/>
       </w:tblGrid>
       <w:tr>
         <w:trPr>
@@ -313,7 +313,7 @@
         </w:trPr>
         <w:tc>
           <w:tcPr>
-            <w:tcW w:w="6259" w:type="dxa"/>
+            <w:tcW w:w="6260" w:type="dxa"/>
             <w:gridSpan w:val="16"/>
             <w:tcBorders/>
             <w:vAlign w:val="center"/>
@@ -339,7 +339,7 @@
         </w:tc>
         <w:tc>
           <w:tcPr>
-            <w:tcW w:w="1777" w:type="dxa"/>
+            <w:tcW w:w="1778" w:type="dxa"/>
             <w:gridSpan w:val="4"/>
             <w:tcBorders>
               <w:bottom w:val="single" w:sz="4" w:space="0" w:color="000000"/>
@@ -370,7 +370,7 @@
         </w:tc>
         <w:tc>
           <w:tcPr>
-            <w:tcW w:w="2733" w:type="dxa"/>
+            <w:tcW w:w="2731" w:type="dxa"/>
             <w:tcBorders/>
             <w:vAlign w:val="bottom"/>
           </w:tcPr>
@@ -637,7 +637,7 @@
         </w:tc>
         <w:tc>
           <w:tcPr>
-            <w:tcW w:w="569" w:type="dxa"/>
+            <w:tcW w:w="570" w:type="dxa"/>
             <w:tcBorders/>
           </w:tcPr>
           <w:p>
@@ -653,7 +653,7 @@
         </w:tc>
         <w:tc>
           <w:tcPr>
-            <w:tcW w:w="46" w:type="dxa"/>
+            <w:tcW w:w="47" w:type="dxa"/>
             <w:tcBorders/>
           </w:tcPr>
           <w:p>
@@ -669,7 +669,7 @@
         </w:tc>
         <w:tc>
           <w:tcPr>
-            <w:tcW w:w="259" w:type="dxa"/>
+            <w:tcW w:w="258" w:type="dxa"/>
             <w:tcBorders/>
           </w:tcPr>
           <w:p>
@@ -701,7 +701,7 @@
         </w:tc>
         <w:tc>
           <w:tcPr>
-            <w:tcW w:w="706" w:type="dxa"/>
+            <w:tcW w:w="707" w:type="dxa"/>
             <w:tcBorders/>
           </w:tcPr>
           <w:p>
@@ -717,7 +717,7 @@
         </w:tc>
         <w:tc>
           <w:tcPr>
-            <w:tcW w:w="619" w:type="dxa"/>
+            <w:tcW w:w="618" w:type="dxa"/>
             <w:tcBorders/>
           </w:tcPr>
           <w:p>
@@ -733,7 +733,7 @@
         </w:tc>
         <w:tc>
           <w:tcPr>
-            <w:tcW w:w="130" w:type="dxa"/>
+            <w:tcW w:w="131" w:type="dxa"/>
             <w:tcBorders/>
           </w:tcPr>
           <w:p>
@@ -749,7 +749,7 @@
         </w:tc>
         <w:tc>
           <w:tcPr>
-            <w:tcW w:w="2733" w:type="dxa"/>
+            <w:tcW w:w="2731" w:type="dxa"/>
             <w:tcBorders/>
           </w:tcPr>
           <w:p>
@@ -791,7 +791,7 @@
         </w:tc>
         <w:tc>
           <w:tcPr>
-            <w:tcW w:w="2407" w:type="dxa"/>
+            <w:tcW w:w="2409" w:type="dxa"/>
             <w:gridSpan w:val="7"/>
             <w:tcBorders>
               <w:bottom w:val="single" w:sz="4" w:space="0" w:color="000000"/>
@@ -834,7 +834,7 @@
         </w:tc>
         <w:tc>
           <w:tcPr>
-            <w:tcW w:w="1906" w:type="dxa"/>
+            <w:tcW w:w="1905" w:type="dxa"/>
             <w:gridSpan w:val="4"/>
             <w:tcBorders/>
             <w:vAlign w:val="bottom"/>
@@ -853,7 +853,7 @@
         </w:tc>
         <w:tc>
           <w:tcPr>
-            <w:tcW w:w="2863" w:type="dxa"/>
+            <w:tcW w:w="2862" w:type="dxa"/>
             <w:gridSpan w:val="2"/>
             <w:tcBorders>
               <w:bottom w:val="single" w:sz="4" w:space="0" w:color="000000"/>
@@ -916,7 +916,7 @@
         </w:tc>
         <w:tc>
           <w:tcPr>
-            <w:tcW w:w="4690" w:type="dxa"/>
+            <w:tcW w:w="4691" w:type="dxa"/>
             <w:gridSpan w:val="14"/>
             <w:tcBorders/>
           </w:tcPr>
@@ -941,7 +941,7 @@
         </w:tc>
         <w:tc>
           <w:tcPr>
-            <w:tcW w:w="706" w:type="dxa"/>
+            <w:tcW w:w="707" w:type="dxa"/>
             <w:tcBorders/>
           </w:tcPr>
           <w:p>
@@ -957,7 +957,7 @@
         </w:tc>
         <w:tc>
           <w:tcPr>
-            <w:tcW w:w="3482" w:type="dxa"/>
+            <w:tcW w:w="3480" w:type="dxa"/>
             <w:gridSpan w:val="3"/>
             <w:tcBorders/>
           </w:tcPr>
@@ -1006,7 +1006,7 @@
         </w:tc>
         <w:tc>
           <w:tcPr>
-            <w:tcW w:w="3667" w:type="dxa"/>
+            <w:tcW w:w="3669" w:type="dxa"/>
             <w:gridSpan w:val="9"/>
             <w:tcBorders>
               <w:bottom w:val="single" w:sz="4" w:space="0" w:color="000000"/>
@@ -1037,7 +1037,7 @@
         </w:tc>
         <w:tc>
           <w:tcPr>
-            <w:tcW w:w="1906" w:type="dxa"/>
+            <w:tcW w:w="1905" w:type="dxa"/>
             <w:gridSpan w:val="4"/>
             <w:tcBorders/>
             <w:vAlign w:val="bottom"/>
@@ -1056,7 +1056,7 @@
         </w:tc>
         <w:tc>
           <w:tcPr>
-            <w:tcW w:w="2863" w:type="dxa"/>
+            <w:tcW w:w="2862" w:type="dxa"/>
             <w:gridSpan w:val="2"/>
             <w:tcBorders>
               <w:bottom w:val="single" w:sz="4" w:space="0" w:color="000000"/>
@@ -1107,7 +1107,7 @@
         </w:tc>
         <w:tc>
           <w:tcPr>
-            <w:tcW w:w="4690" w:type="dxa"/>
+            <w:tcW w:w="4691" w:type="dxa"/>
             <w:gridSpan w:val="14"/>
             <w:tcBorders/>
           </w:tcPr>
@@ -1132,7 +1132,7 @@
         </w:tc>
         <w:tc>
           <w:tcPr>
-            <w:tcW w:w="706" w:type="dxa"/>
+            <w:tcW w:w="707" w:type="dxa"/>
             <w:tcBorders/>
           </w:tcPr>
           <w:p>
@@ -1148,7 +1148,7 @@
         </w:tc>
         <w:tc>
           <w:tcPr>
-            <w:tcW w:w="3482" w:type="dxa"/>
+            <w:tcW w:w="3480" w:type="dxa"/>
             <w:gridSpan w:val="3"/>
             <w:tcBorders/>
           </w:tcPr>
@@ -1349,6 +1349,7 @@
                 <w:i/>
                 <w:sz w:val="22"/>
               </w:rPr>
+              <w:t>{mission}</w:t>
             </w:r>
           </w:p>
         </w:tc>
@@ -1540,7 +1541,7 @@
         </w:tc>
         <w:tc>
           <w:tcPr>
-            <w:tcW w:w="1381" w:type="dxa"/>
+            <w:tcW w:w="1382" w:type="dxa"/>
             <w:gridSpan w:val="4"/>
             <w:tcBorders>
               <w:top w:val="single" w:sz="4" w:space="0" w:color="000000"/>
@@ -1574,7 +1575,7 @@
         </w:tc>
         <w:tc>
           <w:tcPr>
-            <w:tcW w:w="4815" w:type="dxa"/>
+            <w:tcW w:w="4814" w:type="dxa"/>
             <w:gridSpan w:val="7"/>
             <w:tcBorders>
               <w:top w:val="single" w:sz="4" w:space="0" w:color="000000"/>
@@ -1682,7 +1683,7 @@
         </w:tc>
         <w:tc>
           <w:tcPr>
-            <w:tcW w:w="1381" w:type="dxa"/>
+            <w:tcW w:w="1382" w:type="dxa"/>
             <w:gridSpan w:val="4"/>
             <w:tcBorders>
               <w:bottom w:val="single" w:sz="4" w:space="0" w:color="000000"/>
@@ -1715,7 +1716,7 @@
         </w:tc>
         <w:tc>
           <w:tcPr>
-            <w:tcW w:w="4815" w:type="dxa"/>
+            <w:tcW w:w="4814" w:type="dxa"/>
             <w:gridSpan w:val="7"/>
             <w:tcBorders/>
             <w:vAlign w:val="bottom"/>
@@ -1903,7 +1904,6 @@
           <w:tcPr>
             <w:tcW w:w="4685" w:type="dxa"/>
             <w:gridSpan w:val="11"/>
-            <w:vMerge w:val="restart"/>
             <w:tcBorders>
               <w:top w:val="single" w:sz="4" w:space="0" w:color="000000"/>
               <w:left w:val="single" w:sz="4" w:space="0" w:color="000000"/>
@@ -1929,6 +1929,7 @@
                 <w:i/>
                 <w:sz w:val="22"/>
               </w:rPr>
+              <w:t>{electricalInstalation1}</w:t>
             </w:r>
           </w:p>
         </w:tc>
@@ -1961,6 +1962,7 @@
                 <w:sz w:val="22"/>
                 <w:szCs w:val="18"/>
               </w:rPr>
+              <w:t>{action1}</w:t>
             </w:r>
           </w:p>
         </w:tc>
@@ -1974,7 +1976,6 @@
           <w:tcPr>
             <w:tcW w:w="4685" w:type="dxa"/>
             <w:gridSpan w:val="11"/>
-            <w:vMerge w:val="continue"/>
             <w:tcBorders>
               <w:top w:val="single" w:sz="4" w:space="0" w:color="000000"/>
               <w:left w:val="single" w:sz="4" w:space="0" w:color="000000"/>
@@ -2000,6 +2001,7 @@
                 <w:i/>
                 <w:sz w:val="22"/>
               </w:rPr>
+              <w:t>{electricalInstalation2}</w:t>
             </w:r>
           </w:p>
         </w:tc>
@@ -2032,6 +2034,7 @@
                 <w:sz w:val="22"/>
                 <w:szCs w:val="18"/>
               </w:rPr>
+              <w:t>{action2}</w:t>
             </w:r>
           </w:p>
         </w:tc>
@@ -2045,7 +2048,6 @@
           <w:tcPr>
             <w:tcW w:w="4685" w:type="dxa"/>
             <w:gridSpan w:val="11"/>
-            <w:vMerge w:val="continue"/>
             <w:tcBorders>
               <w:top w:val="single" w:sz="4" w:space="0" w:color="000000"/>
               <w:left w:val="single" w:sz="4" w:space="0" w:color="000000"/>
@@ -2071,6 +2073,7 @@
                 <w:i/>
                 <w:sz w:val="22"/>
               </w:rPr>
+              <w:t>{electricalInstalation3}</w:t>
             </w:r>
           </w:p>
         </w:tc>
@@ -2103,6 +2106,7 @@
                 <w:sz w:val="22"/>
                 <w:szCs w:val="18"/>
               </w:rPr>
+              <w:t>{action3}</w:t>
             </w:r>
           </w:p>
         </w:tc>
@@ -2141,6 +2145,7 @@
                 <w:i/>
                 <w:sz w:val="22"/>
               </w:rPr>
+              <w:t>{electricalInstalation4}</w:t>
             </w:r>
           </w:p>
         </w:tc>
@@ -2173,6 +2178,7 @@
                 <w:sz w:val="22"/>
                 <w:szCs w:val="18"/>
               </w:rPr>
+              <w:t>{action4}</w:t>
             </w:r>
           </w:p>
         </w:tc>
@@ -2211,6 +2217,7 @@
                 <w:i/>
                 <w:sz w:val="22"/>
               </w:rPr>
+              <w:t>{electricalInstalation5}</w:t>
             </w:r>
           </w:p>
         </w:tc>
@@ -2243,6 +2250,7 @@
                 <w:sz w:val="22"/>
                 <w:szCs w:val="18"/>
               </w:rPr>
+              <w:t>{action5}</w:t>
             </w:r>
           </w:p>
         </w:tc>
@@ -2281,6 +2289,7 @@
                 <w:i/>
                 <w:sz w:val="22"/>
               </w:rPr>
+              <w:t>{electricalInstalation6}</w:t>
             </w:r>
           </w:p>
         </w:tc>
@@ -2313,6 +2322,7 @@
                 <w:sz w:val="22"/>
                 <w:szCs w:val="18"/>
               </w:rPr>
+              <w:t>{action6}</w:t>
             </w:r>
           </w:p>
         </w:tc>
@@ -2351,6 +2361,7 @@
                 <w:i/>
                 <w:sz w:val="22"/>
               </w:rPr>
+              <w:t>{electricalInstalation7}</w:t>
             </w:r>
           </w:p>
         </w:tc>
@@ -2383,6 +2394,7 @@
                 <w:sz w:val="22"/>
                 <w:szCs w:val="18"/>
               </w:rPr>
+              <w:t>{action7}</w:t>
             </w:r>
           </w:p>
         </w:tc>
@@ -2618,7 +2630,7 @@
         </w:tc>
         <w:tc>
           <w:tcPr>
-            <w:tcW w:w="2168" w:type="dxa"/>
+            <w:tcW w:w="2170" w:type="dxa"/>
             <w:gridSpan w:val="6"/>
             <w:tcBorders>
               <w:top w:val="single" w:sz="4" w:space="0" w:color="000000"/>
@@ -2649,7 +2661,7 @@
         </w:tc>
         <w:tc>
           <w:tcPr>
-            <w:tcW w:w="3482" w:type="dxa"/>
+            <w:tcW w:w="3480" w:type="dxa"/>
             <w:gridSpan w:val="3"/>
             <w:tcBorders>
               <w:top w:val="single" w:sz="4" w:space="0" w:color="000000"/>
@@ -2736,7 +2748,7 @@
         </w:tc>
         <w:tc>
           <w:tcPr>
-            <w:tcW w:w="2168" w:type="dxa"/>
+            <w:tcW w:w="2170" w:type="dxa"/>
             <w:gridSpan w:val="6"/>
             <w:tcBorders/>
             <w:vAlign w:val="bottom"/>
@@ -2764,7 +2776,7 @@
         </w:tc>
         <w:tc>
           <w:tcPr>
-            <w:tcW w:w="3482" w:type="dxa"/>
+            <w:tcW w:w="3480" w:type="dxa"/>
             <w:gridSpan w:val="3"/>
             <w:tcBorders>
               <w:top w:val="single" w:sz="4" w:space="0" w:color="000000"/>
@@ -2855,7 +2867,7 @@
         </w:tc>
         <w:tc>
           <w:tcPr>
-            <w:tcW w:w="2168" w:type="dxa"/>
+            <w:tcW w:w="2170" w:type="dxa"/>
             <w:gridSpan w:val="6"/>
             <w:tcBorders/>
             <w:vAlign w:val="bottom"/>
@@ -2875,7 +2887,7 @@
         </w:tc>
         <w:tc>
           <w:tcPr>
-            <w:tcW w:w="3482" w:type="dxa"/>
+            <w:tcW w:w="3480" w:type="dxa"/>
             <w:gridSpan w:val="3"/>
             <w:tcBorders>
               <w:top w:val="single" w:sz="4" w:space="0" w:color="000000"/>
@@ -2963,7 +2975,7 @@
         </w:tc>
         <w:tc>
           <w:tcPr>
-            <w:tcW w:w="2168" w:type="dxa"/>
+            <w:tcW w:w="2170" w:type="dxa"/>
             <w:gridSpan w:val="6"/>
             <w:tcBorders/>
             <w:vAlign w:val="bottom"/>
@@ -2983,7 +2995,7 @@
         </w:tc>
         <w:tc>
           <w:tcPr>
-            <w:tcW w:w="3482" w:type="dxa"/>
+            <w:tcW w:w="3480" w:type="dxa"/>
             <w:gridSpan w:val="3"/>
             <w:tcBorders>
               <w:top w:val="single" w:sz="4" w:space="0" w:color="000000"/>
@@ -3072,7 +3084,7 @@
         </w:tc>
         <w:tc>
           <w:tcPr>
-            <w:tcW w:w="2168" w:type="dxa"/>
+            <w:tcW w:w="2170" w:type="dxa"/>
             <w:gridSpan w:val="6"/>
             <w:tcBorders/>
             <w:vAlign w:val="bottom"/>
@@ -3093,7 +3105,7 @@
         </w:tc>
         <w:tc>
           <w:tcPr>
-            <w:tcW w:w="3482" w:type="dxa"/>
+            <w:tcW w:w="3480" w:type="dxa"/>
             <w:gridSpan w:val="3"/>
             <w:tcBorders>
               <w:top w:val="single" w:sz="4" w:space="0" w:color="000000"/>
@@ -3180,7 +3192,7 @@
         </w:tc>
         <w:tc>
           <w:tcPr>
-            <w:tcW w:w="2168" w:type="dxa"/>
+            <w:tcW w:w="2170" w:type="dxa"/>
             <w:gridSpan w:val="6"/>
             <w:tcBorders/>
             <w:vAlign w:val="bottom"/>
@@ -3199,7 +3211,7 @@
         </w:tc>
         <w:tc>
           <w:tcPr>
-            <w:tcW w:w="3482" w:type="dxa"/>
+            <w:tcW w:w="3480" w:type="dxa"/>
             <w:gridSpan w:val="3"/>
             <w:tcBorders>
               <w:top w:val="single" w:sz="4" w:space="0" w:color="000000"/>
@@ -3265,17 +3277,17 @@
         <w:gridCol w:w="20"/>
         <w:gridCol w:w="1581"/>
         <w:gridCol w:w="649"/>
-        <w:gridCol w:w="67"/>
-        <w:gridCol w:w="2600"/>
+        <w:gridCol w:w="66"/>
+        <w:gridCol w:w="2601"/>
         <w:gridCol w:w="116"/>
         <w:gridCol w:w="73"/>
         <w:gridCol w:w="343"/>
         <w:gridCol w:w="1608"/>
         <w:gridCol w:w="601"/>
-        <w:gridCol w:w="92"/>
-        <w:gridCol w:w="566"/>
-        <w:gridCol w:w="2384"/>
-        <w:gridCol w:w="70"/>
+        <w:gridCol w:w="93"/>
+        <w:gridCol w:w="565"/>
+        <w:gridCol w:w="2385"/>
+        <w:gridCol w:w="69"/>
       </w:tblGrid>
       <w:tr>
         <w:trPr>
@@ -3365,7 +3377,7 @@
         </w:tc>
         <w:tc>
           <w:tcPr>
-            <w:tcW w:w="67" w:type="dxa"/>
+            <w:tcW w:w="66" w:type="dxa"/>
             <w:tcBorders>
               <w:top w:val="single" w:sz="4" w:space="0" w:color="000000"/>
               <w:left w:val="single" w:sz="4" w:space="0" w:color="000000"/>
@@ -3399,7 +3411,7 @@
         </w:tc>
         <w:tc>
           <w:tcPr>
-            <w:tcW w:w="2716" w:type="dxa"/>
+            <w:tcW w:w="2717" w:type="dxa"/>
             <w:gridSpan w:val="2"/>
             <w:tcBorders>
               <w:top w:val="single" w:sz="4" w:space="0" w:color="000000"/>
@@ -3494,7 +3506,7 @@
         </w:tc>
         <w:tc>
           <w:tcPr>
-            <w:tcW w:w="92" w:type="dxa"/>
+            <w:tcW w:w="93" w:type="dxa"/>
             <w:tcBorders>
               <w:top w:val="single" w:sz="4" w:space="0" w:color="000000"/>
               <w:left w:val="single" w:sz="4" w:space="0" w:color="000000"/>
@@ -3561,7 +3573,7 @@
         </w:tc>
         <w:tc>
           <w:tcPr>
-            <w:tcW w:w="70" w:type="dxa"/>
+            <w:tcW w:w="69" w:type="dxa"/>
             <w:tcBorders>
               <w:top w:val="single" w:sz="4" w:space="0" w:color="000000"/>
               <w:right w:val="single" w:sz="4" w:space="0" w:color="000000"/>
@@ -3623,7 +3635,7 @@
         </w:tc>
         <w:tc>
           <w:tcPr>
-            <w:tcW w:w="67" w:type="dxa"/>
+            <w:tcW w:w="66" w:type="dxa"/>
             <w:tcBorders>
               <w:left w:val="single" w:sz="4" w:space="0" w:color="000000"/>
             </w:tcBorders>
@@ -3646,7 +3658,7 @@
         </w:tc>
         <w:tc>
           <w:tcPr>
-            <w:tcW w:w="2716" w:type="dxa"/>
+            <w:tcW w:w="2717" w:type="dxa"/>
             <w:gridSpan w:val="2"/>
             <w:tcBorders>
               <w:top w:val="single" w:sz="4" w:space="0" w:color="000000"/>
@@ -3719,7 +3731,7 @@
         </w:tc>
         <w:tc>
           <w:tcPr>
-            <w:tcW w:w="92" w:type="dxa"/>
+            <w:tcW w:w="93" w:type="dxa"/>
             <w:tcBorders>
               <w:left w:val="single" w:sz="4" w:space="0" w:color="000000"/>
             </w:tcBorders>
@@ -3769,7 +3781,7 @@
         </w:tc>
         <w:tc>
           <w:tcPr>
-            <w:tcW w:w="70" w:type="dxa"/>
+            <w:tcW w:w="69" w:type="dxa"/>
             <w:tcBorders>
               <w:right w:val="single" w:sz="4" w:space="0" w:color="000000"/>
             </w:tcBorders>
@@ -3822,7 +3834,7 @@
         </w:tc>
         <w:tc>
           <w:tcPr>
-            <w:tcW w:w="67" w:type="dxa"/>
+            <w:tcW w:w="66" w:type="dxa"/>
             <w:tcBorders>
               <w:left w:val="single" w:sz="4" w:space="0" w:color="000000"/>
               <w:bottom w:val="single" w:sz="4" w:space="0" w:color="000000"/>
@@ -3846,7 +3858,7 @@
         </w:tc>
         <w:tc>
           <w:tcPr>
-            <w:tcW w:w="2716" w:type="dxa"/>
+            <w:tcW w:w="2717" w:type="dxa"/>
             <w:gridSpan w:val="2"/>
             <w:tcBorders>
               <w:top w:val="single" w:sz="4" w:space="0" w:color="000000"/>
@@ -3922,7 +3934,7 @@
         </w:tc>
         <w:tc>
           <w:tcPr>
-            <w:tcW w:w="92" w:type="dxa"/>
+            <w:tcW w:w="93" w:type="dxa"/>
             <w:tcBorders>
               <w:left w:val="single" w:sz="4" w:space="0" w:color="000000"/>
               <w:bottom w:val="single" w:sz="4" w:space="0" w:color="000000"/>
@@ -3974,7 +3986,7 @@
         </w:tc>
         <w:tc>
           <w:tcPr>
-            <w:tcW w:w="70" w:type="dxa"/>
+            <w:tcW w:w="69" w:type="dxa"/>
             <w:tcBorders>
               <w:bottom w:val="single" w:sz="4" w:space="0" w:color="000000"/>
               <w:right w:val="single" w:sz="4" w:space="0" w:color="000000"/>
@@ -5229,8 +5241,8 @@
       <w:tblGrid>
         <w:gridCol w:w="6"/>
         <w:gridCol w:w="1677"/>
-        <w:gridCol w:w="117"/>
-        <w:gridCol w:w="889"/>
+        <w:gridCol w:w="116"/>
+        <w:gridCol w:w="890"/>
         <w:gridCol w:w="850"/>
         <w:gridCol w:w="644"/>
         <w:gridCol w:w="67"/>
@@ -5338,7 +5350,7 @@
         </w:tc>
         <w:tc>
           <w:tcPr>
-            <w:tcW w:w="117" w:type="dxa"/>
+            <w:tcW w:w="116" w:type="dxa"/>
             <w:vMerge w:val="restart"/>
             <w:tcBorders>
               <w:top w:val="single" w:sz="4" w:space="0" w:color="000000"/>
@@ -5364,7 +5376,7 @@
         </w:tc>
         <w:tc>
           <w:tcPr>
-            <w:tcW w:w="2383" w:type="dxa"/>
+            <w:tcW w:w="2384" w:type="dxa"/>
             <w:gridSpan w:val="3"/>
             <w:vMerge w:val="restart"/>
             <w:tcBorders>
@@ -5582,7 +5594,7 @@
         </w:tc>
         <w:tc>
           <w:tcPr>
-            <w:tcW w:w="117" w:type="dxa"/>
+            <w:tcW w:w="116" w:type="dxa"/>
             <w:vMerge w:val="continue"/>
             <w:tcBorders>
               <w:top w:val="single" w:sz="4" w:space="0" w:color="000000"/>
@@ -5608,7 +5620,7 @@
         </w:tc>
         <w:tc>
           <w:tcPr>
-            <w:tcW w:w="2383" w:type="dxa"/>
+            <w:tcW w:w="2384" w:type="dxa"/>
             <w:gridSpan w:val="3"/>
             <w:vMerge w:val="continue"/>
             <w:tcBorders>
@@ -5833,7 +5845,7 @@
         </w:tc>
         <w:tc>
           <w:tcPr>
-            <w:tcW w:w="117" w:type="dxa"/>
+            <w:tcW w:w="116" w:type="dxa"/>
             <w:vMerge w:val="continue"/>
             <w:tcBorders>
               <w:top w:val="single" w:sz="4" w:space="0" w:color="000000"/>
@@ -5855,7 +5867,7 @@
         </w:tc>
         <w:tc>
           <w:tcPr>
-            <w:tcW w:w="2383" w:type="dxa"/>
+            <w:tcW w:w="2384" w:type="dxa"/>
             <w:gridSpan w:val="3"/>
             <w:vMerge w:val="continue"/>
             <w:tcBorders>
@@ -5989,7 +6001,7 @@
         </w:tc>
         <w:tc>
           <w:tcPr>
-            <w:tcW w:w="117" w:type="dxa"/>
+            <w:tcW w:w="116" w:type="dxa"/>
             <w:vMerge w:val="continue"/>
             <w:tcBorders>
               <w:top w:val="single" w:sz="4" w:space="0" w:color="000000"/>
@@ -6011,7 +6023,7 @@
         </w:tc>
         <w:tc>
           <w:tcPr>
-            <w:tcW w:w="2383" w:type="dxa"/>
+            <w:tcW w:w="2384" w:type="dxa"/>
             <w:gridSpan w:val="3"/>
             <w:vMerge w:val="restart"/>
             <w:tcBorders>
@@ -6242,7 +6254,7 @@
         </w:tc>
         <w:tc>
           <w:tcPr>
-            <w:tcW w:w="117" w:type="dxa"/>
+            <w:tcW w:w="116" w:type="dxa"/>
             <w:vMerge w:val="continue"/>
             <w:tcBorders>
               <w:top w:val="single" w:sz="4" w:space="0" w:color="000000"/>
@@ -6264,7 +6276,7 @@
         </w:tc>
         <w:tc>
           <w:tcPr>
-            <w:tcW w:w="2383" w:type="dxa"/>
+            <w:tcW w:w="2384" w:type="dxa"/>
             <w:gridSpan w:val="3"/>
             <w:vMerge w:val="continue"/>
             <w:tcBorders>
@@ -6434,7 +6446,7 @@
         </w:tc>
         <w:tc>
           <w:tcPr>
-            <w:tcW w:w="117" w:type="dxa"/>
+            <w:tcW w:w="116" w:type="dxa"/>
             <w:vMerge w:val="continue"/>
             <w:tcBorders>
               <w:top w:val="single" w:sz="4" w:space="0" w:color="000000"/>
@@ -6456,7 +6468,7 @@
         </w:tc>
         <w:tc>
           <w:tcPr>
-            <w:tcW w:w="2383" w:type="dxa"/>
+            <w:tcW w:w="2384" w:type="dxa"/>
             <w:gridSpan w:val="3"/>
             <w:vMerge w:val="continue"/>
             <w:tcBorders>
@@ -6684,7 +6696,7 @@
         </w:tc>
         <w:tc>
           <w:tcPr>
-            <w:tcW w:w="117" w:type="dxa"/>
+            <w:tcW w:w="116" w:type="dxa"/>
             <w:vMerge w:val="continue"/>
             <w:tcBorders>
               <w:top w:val="single" w:sz="4" w:space="0" w:color="000000"/>
@@ -6706,7 +6718,7 @@
         </w:tc>
         <w:tc>
           <w:tcPr>
-            <w:tcW w:w="2383" w:type="dxa"/>
+            <w:tcW w:w="2384" w:type="dxa"/>
             <w:gridSpan w:val="3"/>
             <w:vMerge w:val="restart"/>
             <w:tcBorders>
@@ -6850,7 +6862,7 @@
         </w:tc>
         <w:tc>
           <w:tcPr>
-            <w:tcW w:w="117" w:type="dxa"/>
+            <w:tcW w:w="116" w:type="dxa"/>
             <w:vMerge w:val="continue"/>
             <w:tcBorders>
               <w:top w:val="single" w:sz="4" w:space="0" w:color="000000"/>
@@ -6872,7 +6884,7 @@
         </w:tc>
         <w:tc>
           <w:tcPr>
-            <w:tcW w:w="2383" w:type="dxa"/>
+            <w:tcW w:w="2384" w:type="dxa"/>
             <w:gridSpan w:val="3"/>
             <w:vMerge w:val="continue"/>
             <w:tcBorders>
@@ -7100,7 +7112,7 @@
         </w:tc>
         <w:tc>
           <w:tcPr>
-            <w:tcW w:w="117" w:type="dxa"/>
+            <w:tcW w:w="116" w:type="dxa"/>
             <w:vMerge w:val="continue"/>
             <w:tcBorders>
               <w:top w:val="single" w:sz="4" w:space="0" w:color="000000"/>
@@ -7122,7 +7134,7 @@
         </w:tc>
         <w:tc>
           <w:tcPr>
-            <w:tcW w:w="2383" w:type="dxa"/>
+            <w:tcW w:w="2384" w:type="dxa"/>
             <w:gridSpan w:val="3"/>
             <w:vMerge w:val="continue"/>
             <w:tcBorders>
@@ -7259,7 +7271,7 @@
         </w:tc>
         <w:tc>
           <w:tcPr>
-            <w:tcW w:w="117" w:type="dxa"/>
+            <w:tcW w:w="116" w:type="dxa"/>
             <w:vMerge w:val="continue"/>
             <w:tcBorders>
               <w:top w:val="single" w:sz="4" w:space="0" w:color="000000"/>
@@ -7281,7 +7293,7 @@
         </w:tc>
         <w:tc>
           <w:tcPr>
-            <w:tcW w:w="2383" w:type="dxa"/>
+            <w:tcW w:w="2384" w:type="dxa"/>
             <w:gridSpan w:val="3"/>
             <w:vMerge w:val="continue"/>
             <w:tcBorders>
@@ -8287,7 +8299,7 @@
             <w:pPr>
               <w:pStyle w:val="Normal"/>
               <w:widowControl w:val="false"/>
-              <w:jc w:val="center"/>
+              <w:jc w:val="left"/>
               <w:rPr>
                 <w:b/>
                 <w:i/>
@@ -8505,7 +8517,7 @@
             <w:pPr>
               <w:pStyle w:val="Normal"/>
               <w:widowControl w:val="false"/>
-              <w:jc w:val="center"/>
+              <w:jc w:val="left"/>
               <w:rPr>
                 <w:b/>
                 <w:i/>
@@ -9205,19 +9217,19 @@
         <w:tblLook w:val="0000" w:noHBand="0" w:noVBand="0" w:firstColumn="0" w:lastRow="0" w:lastColumn="0" w:firstRow="0"/>
       </w:tblPr>
       <w:tblGrid>
-        <w:gridCol w:w="1695"/>
-        <w:gridCol w:w="105"/>
+        <w:gridCol w:w="1694"/>
+        <w:gridCol w:w="106"/>
         <w:gridCol w:w="1587"/>
-        <w:gridCol w:w="796"/>
-        <w:gridCol w:w="63"/>
-        <w:gridCol w:w="1843"/>
+        <w:gridCol w:w="795"/>
+        <w:gridCol w:w="64"/>
+        <w:gridCol w:w="1842"/>
         <w:gridCol w:w="432"/>
-        <w:gridCol w:w="260"/>
+        <w:gridCol w:w="261"/>
         <w:gridCol w:w="1698"/>
-        <w:gridCol w:w="587"/>
+        <w:gridCol w:w="586"/>
         <w:gridCol w:w="433"/>
-        <w:gridCol w:w="991"/>
-        <w:gridCol w:w="277"/>
+        <w:gridCol w:w="992"/>
+        <w:gridCol w:w="276"/>
       </w:tblGrid>
       <w:tr>
         <w:trPr>
@@ -9252,7 +9264,7 @@
         </w:tc>
         <w:tc>
           <w:tcPr>
-            <w:tcW w:w="6521" w:type="dxa"/>
+            <w:tcW w:w="6520" w:type="dxa"/>
             <w:gridSpan w:val="8"/>
             <w:tcBorders>
               <w:top w:val="single" w:sz="4" w:space="0" w:color="000000"/>
@@ -9283,7 +9295,7 @@
         </w:trPr>
         <w:tc>
           <w:tcPr>
-            <w:tcW w:w="1695" w:type="dxa"/>
+            <w:tcW w:w="1694" w:type="dxa"/>
             <w:vMerge w:val="restart"/>
             <w:tcBorders>
               <w:top w:val="single" w:sz="4" w:space="0" w:color="000000"/>
@@ -9316,7 +9328,7 @@
         </w:tc>
         <w:tc>
           <w:tcPr>
-            <w:tcW w:w="2551" w:type="dxa"/>
+            <w:tcW w:w="2552" w:type="dxa"/>
             <w:gridSpan w:val="4"/>
             <w:vMerge w:val="restart"/>
             <w:tcBorders>
@@ -9352,7 +9364,7 @@
         </w:tc>
         <w:tc>
           <w:tcPr>
-            <w:tcW w:w="1843" w:type="dxa"/>
+            <w:tcW w:w="1842" w:type="dxa"/>
             <w:vMerge w:val="restart"/>
             <w:tcBorders>
               <w:top w:val="single" w:sz="4" w:space="0" w:color="000000"/>
@@ -9475,7 +9487,7 @@
         </w:trPr>
         <w:tc>
           <w:tcPr>
-            <w:tcW w:w="1695" w:type="dxa"/>
+            <w:tcW w:w="1694" w:type="dxa"/>
             <w:vMerge w:val="continue"/>
             <w:tcBorders>
               <w:top w:val="single" w:sz="4" w:space="0" w:color="000000"/>
@@ -9502,7 +9514,7 @@
         </w:tc>
         <w:tc>
           <w:tcPr>
-            <w:tcW w:w="2551" w:type="dxa"/>
+            <w:tcW w:w="2552" w:type="dxa"/>
             <w:gridSpan w:val="4"/>
             <w:vMerge w:val="continue"/>
             <w:tcBorders>
@@ -9529,7 +9541,7 @@
         </w:tc>
         <w:tc>
           <w:tcPr>
-            <w:tcW w:w="1843" w:type="dxa"/>
+            <w:tcW w:w="1842" w:type="dxa"/>
             <w:vMerge w:val="continue"/>
             <w:tcBorders>
               <w:top w:val="single" w:sz="4" w:space="0" w:color="000000"/>
@@ -9628,7 +9640,7 @@
         </w:tc>
         <w:tc>
           <w:tcPr>
-            <w:tcW w:w="991" w:type="dxa"/>
+            <w:tcW w:w="992" w:type="dxa"/>
             <w:tcBorders>
               <w:top w:val="single" w:sz="4" w:space="0" w:color="000000"/>
             </w:tcBorders>
@@ -9654,7 +9666,7 @@
         </w:tc>
         <w:tc>
           <w:tcPr>
-            <w:tcW w:w="277" w:type="dxa"/>
+            <w:tcW w:w="276" w:type="dxa"/>
             <w:tcBorders>
               <w:right w:val="single" w:sz="4" w:space="0" w:color="000000"/>
             </w:tcBorders>
@@ -9685,7 +9697,7 @@
         </w:trPr>
         <w:tc>
           <w:tcPr>
-            <w:tcW w:w="1695" w:type="dxa"/>
+            <w:tcW w:w="1694" w:type="dxa"/>
             <w:vMerge w:val="continue"/>
             <w:tcBorders>
               <w:top w:val="single" w:sz="4" w:space="0" w:color="000000"/>
@@ -9708,7 +9720,7 @@
         </w:tc>
         <w:tc>
           <w:tcPr>
-            <w:tcW w:w="2551" w:type="dxa"/>
+            <w:tcW w:w="2552" w:type="dxa"/>
             <w:gridSpan w:val="4"/>
             <w:vMerge w:val="continue"/>
             <w:tcBorders>
@@ -9730,7 +9742,7 @@
         </w:tc>
         <w:tc>
           <w:tcPr>
-            <w:tcW w:w="1843" w:type="dxa"/>
+            <w:tcW w:w="1842" w:type="dxa"/>
             <w:vMerge w:val="continue"/>
             <w:tcBorders>
               <w:top w:val="single" w:sz="4" w:space="0" w:color="000000"/>
@@ -9795,7 +9807,7 @@
         </w:trPr>
         <w:tc>
           <w:tcPr>
-            <w:tcW w:w="1695" w:type="dxa"/>
+            <w:tcW w:w="1694" w:type="dxa"/>
             <w:vMerge w:val="continue"/>
             <w:tcBorders>
               <w:top w:val="single" w:sz="4" w:space="0" w:color="000000"/>
@@ -9818,7 +9830,7 @@
         </w:tc>
         <w:tc>
           <w:tcPr>
-            <w:tcW w:w="105" w:type="dxa"/>
+            <w:tcW w:w="106" w:type="dxa"/>
             <w:vMerge w:val="restart"/>
             <w:tcBorders>
               <w:bottom w:val="single" w:sz="4" w:space="0" w:color="000000"/>
@@ -9838,7 +9850,7 @@
         </w:tc>
         <w:tc>
           <w:tcPr>
-            <w:tcW w:w="2383" w:type="dxa"/>
+            <w:tcW w:w="2382" w:type="dxa"/>
             <w:gridSpan w:val="2"/>
             <w:vMerge w:val="restart"/>
             <w:tcBorders>
@@ -9867,7 +9879,7 @@
         </w:tc>
         <w:tc>
           <w:tcPr>
-            <w:tcW w:w="63" w:type="dxa"/>
+            <w:tcW w:w="64" w:type="dxa"/>
             <w:vMerge w:val="restart"/>
             <w:tcBorders>
               <w:bottom w:val="single" w:sz="4" w:space="0" w:color="000000"/>
@@ -9888,7 +9900,7 @@
         </w:tc>
         <w:tc>
           <w:tcPr>
-            <w:tcW w:w="1843" w:type="dxa"/>
+            <w:tcW w:w="1842" w:type="dxa"/>
             <w:vMerge w:val="continue"/>
             <w:tcBorders>
               <w:top w:val="single" w:sz="4" w:space="0" w:color="000000"/>
@@ -9986,7 +9998,7 @@
         </w:tc>
         <w:tc>
           <w:tcPr>
-            <w:tcW w:w="991" w:type="dxa"/>
+            <w:tcW w:w="992" w:type="dxa"/>
             <w:tcBorders>
               <w:top w:val="single" w:sz="4" w:space="0" w:color="000000"/>
             </w:tcBorders>
@@ -10012,7 +10024,7 @@
         </w:tc>
         <w:tc>
           <w:tcPr>
-            <w:tcW w:w="277" w:type="dxa"/>
+            <w:tcW w:w="276" w:type="dxa"/>
             <w:tcBorders>
               <w:right w:val="single" w:sz="4" w:space="0" w:color="000000"/>
             </w:tcBorders>
@@ -10043,7 +10055,7 @@
         </w:trPr>
         <w:tc>
           <w:tcPr>
-            <w:tcW w:w="1695" w:type="dxa"/>
+            <w:tcW w:w="1694" w:type="dxa"/>
             <w:vMerge w:val="continue"/>
             <w:tcBorders>
               <w:top w:val="single" w:sz="4" w:space="0" w:color="000000"/>
@@ -10066,7 +10078,7 @@
         </w:tc>
         <w:tc>
           <w:tcPr>
-            <w:tcW w:w="105" w:type="dxa"/>
+            <w:tcW w:w="106" w:type="dxa"/>
             <w:vMerge w:val="continue"/>
             <w:tcBorders>
               <w:top w:val="single" w:sz="4" w:space="0" w:color="000000"/>
@@ -10087,7 +10099,7 @@
         </w:tc>
         <w:tc>
           <w:tcPr>
-            <w:tcW w:w="2383" w:type="dxa"/>
+            <w:tcW w:w="2382" w:type="dxa"/>
             <w:gridSpan w:val="2"/>
             <w:vMerge w:val="continue"/>
             <w:tcBorders>
@@ -10109,7 +10121,7 @@
         </w:tc>
         <w:tc>
           <w:tcPr>
-            <w:tcW w:w="63" w:type="dxa"/>
+            <w:tcW w:w="64" w:type="dxa"/>
             <w:vMerge w:val="continue"/>
             <w:tcBorders>
               <w:top w:val="single" w:sz="4" w:space="0" w:color="000000"/>
@@ -10131,7 +10143,7 @@
         </w:tc>
         <w:tc>
           <w:tcPr>
-            <w:tcW w:w="1843" w:type="dxa"/>
+            <w:tcW w:w="1842" w:type="dxa"/>
             <w:vMerge w:val="continue"/>
             <w:tcBorders>
               <w:top w:val="single" w:sz="4" w:space="0" w:color="000000"/>
@@ -10159,7 +10171,7 @@
         </w:tc>
         <w:tc>
           <w:tcPr>
-            <w:tcW w:w="4401" w:type="dxa"/>
+            <w:tcW w:w="4402" w:type="dxa"/>
             <w:gridSpan w:val="6"/>
             <w:tcBorders>
               <w:left w:val="single" w:sz="4" w:space="0" w:color="000000"/>
@@ -10193,7 +10205,7 @@
         </w:tc>
         <w:tc>
           <w:tcPr>
-            <w:tcW w:w="277" w:type="dxa"/>
+            <w:tcW w:w="276" w:type="dxa"/>
             <w:tcBorders>
               <w:right w:val="single" w:sz="4" w:space="0" w:color="000000"/>
             </w:tcBorders>
@@ -10232,7 +10244,7 @@
         </w:trPr>
         <w:tc>
           <w:tcPr>
-            <w:tcW w:w="1695" w:type="dxa"/>
+            <w:tcW w:w="1694" w:type="dxa"/>
             <w:vMerge w:val="continue"/>
             <w:tcBorders>
               <w:top w:val="single" w:sz="4" w:space="0" w:color="000000"/>
@@ -10255,7 +10267,7 @@
         </w:tc>
         <w:tc>
           <w:tcPr>
-            <w:tcW w:w="105" w:type="dxa"/>
+            <w:tcW w:w="106" w:type="dxa"/>
             <w:vMerge w:val="continue"/>
             <w:tcBorders>
               <w:top w:val="single" w:sz="4" w:space="0" w:color="000000"/>
@@ -10276,7 +10288,7 @@
         </w:tc>
         <w:tc>
           <w:tcPr>
-            <w:tcW w:w="2383" w:type="dxa"/>
+            <w:tcW w:w="2382" w:type="dxa"/>
             <w:gridSpan w:val="2"/>
             <w:vMerge w:val="continue"/>
             <w:tcBorders>
@@ -10298,7 +10310,7 @@
         </w:tc>
         <w:tc>
           <w:tcPr>
-            <w:tcW w:w="63" w:type="dxa"/>
+            <w:tcW w:w="64" w:type="dxa"/>
             <w:vMerge w:val="continue"/>
             <w:tcBorders>
               <w:top w:val="single" w:sz="4" w:space="0" w:color="000000"/>
@@ -10320,7 +10332,7 @@
         </w:tc>
         <w:tc>
           <w:tcPr>
-            <w:tcW w:w="1843" w:type="dxa"/>
+            <w:tcW w:w="1842" w:type="dxa"/>
             <w:vMerge w:val="continue"/>
             <w:tcBorders>
               <w:top w:val="single" w:sz="4" w:space="0" w:color="000000"/>
@@ -10422,7 +10434,7 @@
         </w:tc>
         <w:tc>
           <w:tcPr>
-            <w:tcW w:w="991" w:type="dxa"/>
+            <w:tcW w:w="992" w:type="dxa"/>
             <w:tcBorders>
               <w:top w:val="single" w:sz="4" w:space="0" w:color="000000"/>
             </w:tcBorders>
@@ -10448,7 +10460,7 @@
         </w:tc>
         <w:tc>
           <w:tcPr>
-            <w:tcW w:w="277" w:type="dxa"/>
+            <w:tcW w:w="276" w:type="dxa"/>
             <w:tcBorders>
               <w:right w:val="single" w:sz="4" w:space="0" w:color="000000"/>
             </w:tcBorders>
@@ -10479,7 +10491,7 @@
         </w:trPr>
         <w:tc>
           <w:tcPr>
-            <w:tcW w:w="1695" w:type="dxa"/>
+            <w:tcW w:w="1694" w:type="dxa"/>
             <w:vMerge w:val="continue"/>
             <w:tcBorders>
               <w:top w:val="single" w:sz="4" w:space="0" w:color="000000"/>
@@ -10502,7 +10514,7 @@
         </w:tc>
         <w:tc>
           <w:tcPr>
-            <w:tcW w:w="105" w:type="dxa"/>
+            <w:tcW w:w="106" w:type="dxa"/>
             <w:vMerge w:val="continue"/>
             <w:tcBorders>
               <w:top w:val="single" w:sz="4" w:space="0" w:color="000000"/>
@@ -10523,7 +10535,7 @@
         </w:tc>
         <w:tc>
           <w:tcPr>
-            <w:tcW w:w="2383" w:type="dxa"/>
+            <w:tcW w:w="2382" w:type="dxa"/>
             <w:gridSpan w:val="2"/>
             <w:vMerge w:val="restart"/>
             <w:tcBorders>
@@ -10552,7 +10564,7 @@
         </w:tc>
         <w:tc>
           <w:tcPr>
-            <w:tcW w:w="63" w:type="dxa"/>
+            <w:tcW w:w="64" w:type="dxa"/>
             <w:vMerge w:val="continue"/>
             <w:tcBorders>
               <w:top w:val="single" w:sz="4" w:space="0" w:color="000000"/>
@@ -10574,7 +10586,7 @@
         </w:tc>
         <w:tc>
           <w:tcPr>
-            <w:tcW w:w="1843" w:type="dxa"/>
+            <w:tcW w:w="1842" w:type="dxa"/>
             <w:vMerge w:val="continue"/>
             <w:tcBorders>
               <w:top w:val="single" w:sz="4" w:space="0" w:color="000000"/>
@@ -10642,7 +10654,7 @@
         </w:trPr>
         <w:tc>
           <w:tcPr>
-            <w:tcW w:w="1695" w:type="dxa"/>
+            <w:tcW w:w="1694" w:type="dxa"/>
             <w:vMerge w:val="continue"/>
             <w:tcBorders>
               <w:top w:val="single" w:sz="4" w:space="0" w:color="000000"/>
@@ -10665,7 +10677,7 @@
         </w:tc>
         <w:tc>
           <w:tcPr>
-            <w:tcW w:w="105" w:type="dxa"/>
+            <w:tcW w:w="106" w:type="dxa"/>
             <w:vMerge w:val="continue"/>
             <w:tcBorders>
               <w:top w:val="single" w:sz="4" w:space="0" w:color="000000"/>
@@ -10686,7 +10698,7 @@
         </w:tc>
         <w:tc>
           <w:tcPr>
-            <w:tcW w:w="2383" w:type="dxa"/>
+            <w:tcW w:w="2382" w:type="dxa"/>
             <w:gridSpan w:val="2"/>
             <w:vMerge w:val="continue"/>
             <w:tcBorders>
@@ -10712,7 +10724,7 @@
         </w:tc>
         <w:tc>
           <w:tcPr>
-            <w:tcW w:w="63" w:type="dxa"/>
+            <w:tcW w:w="64" w:type="dxa"/>
             <w:vMerge w:val="continue"/>
             <w:tcBorders>
               <w:top w:val="single" w:sz="4" w:space="0" w:color="000000"/>
@@ -10734,7 +10746,7 @@
         </w:tc>
         <w:tc>
           <w:tcPr>
-            <w:tcW w:w="1843" w:type="dxa"/>
+            <w:tcW w:w="1842" w:type="dxa"/>
             <w:vMerge w:val="continue"/>
             <w:tcBorders>
               <w:top w:val="single" w:sz="4" w:space="0" w:color="000000"/>
@@ -10840,7 +10852,7 @@
         </w:tc>
         <w:tc>
           <w:tcPr>
-            <w:tcW w:w="991" w:type="dxa"/>
+            <w:tcW w:w="992" w:type="dxa"/>
             <w:tcBorders>
               <w:top w:val="single" w:sz="4" w:space="0" w:color="000000"/>
               <w:bottom w:val="single" w:sz="4" w:space="0" w:color="000000"/>
@@ -10867,7 +10879,7 @@
         </w:tc>
         <w:tc>
           <w:tcPr>
-            <w:tcW w:w="277" w:type="dxa"/>
+            <w:tcW w:w="276" w:type="dxa"/>
             <w:tcBorders>
               <w:bottom w:val="single" w:sz="4" w:space="0" w:color="000000"/>
               <w:right w:val="single" w:sz="4" w:space="0" w:color="000000"/>
@@ -10902,7 +10914,7 @@
         </w:trPr>
         <w:tc>
           <w:tcPr>
-            <w:tcW w:w="1695" w:type="dxa"/>
+            <w:tcW w:w="1694" w:type="dxa"/>
             <w:vMerge w:val="restart"/>
             <w:tcBorders>
               <w:top w:val="single" w:sz="4" w:space="0" w:color="000000"/>
@@ -10933,7 +10945,7 @@
         </w:tc>
         <w:tc>
           <w:tcPr>
-            <w:tcW w:w="2551" w:type="dxa"/>
+            <w:tcW w:w="2552" w:type="dxa"/>
             <w:gridSpan w:val="4"/>
             <w:vMerge w:val="restart"/>
             <w:tcBorders>
@@ -10968,7 +10980,7 @@
         </w:tc>
         <w:tc>
           <w:tcPr>
-            <w:tcW w:w="1843" w:type="dxa"/>
+            <w:tcW w:w="1842" w:type="dxa"/>
             <w:vMerge w:val="restart"/>
             <w:tcBorders>
               <w:top w:val="single" w:sz="4" w:space="0" w:color="000000"/>
@@ -11036,7 +11048,7 @@
         </w:trPr>
         <w:tc>
           <w:tcPr>
-            <w:tcW w:w="1695" w:type="dxa"/>
+            <w:tcW w:w="1694" w:type="dxa"/>
             <w:vMerge w:val="continue"/>
             <w:tcBorders>
               <w:top w:val="single" w:sz="4" w:space="0" w:color="000000"/>
@@ -11063,7 +11075,7 @@
         </w:tc>
         <w:tc>
           <w:tcPr>
-            <w:tcW w:w="2551" w:type="dxa"/>
+            <w:tcW w:w="2552" w:type="dxa"/>
             <w:gridSpan w:val="4"/>
             <w:vMerge w:val="continue"/>
             <w:tcBorders>
@@ -11090,7 +11102,7 @@
         </w:tc>
         <w:tc>
           <w:tcPr>
-            <w:tcW w:w="1843" w:type="dxa"/>
+            <w:tcW w:w="1842" w:type="dxa"/>
             <w:vMerge w:val="continue"/>
             <w:tcBorders>
               <w:top w:val="single" w:sz="4" w:space="0" w:color="000000"/>
@@ -11189,7 +11201,7 @@
         </w:tc>
         <w:tc>
           <w:tcPr>
-            <w:tcW w:w="991" w:type="dxa"/>
+            <w:tcW w:w="992" w:type="dxa"/>
             <w:tcBorders>
               <w:top w:val="single" w:sz="4" w:space="0" w:color="000000"/>
             </w:tcBorders>
@@ -11215,7 +11227,7 @@
         </w:tc>
         <w:tc>
           <w:tcPr>
-            <w:tcW w:w="277" w:type="dxa"/>
+            <w:tcW w:w="276" w:type="dxa"/>
             <w:tcBorders>
               <w:right w:val="single" w:sz="4" w:space="0" w:color="000000"/>
             </w:tcBorders>
@@ -11246,7 +11258,7 @@
         </w:trPr>
         <w:tc>
           <w:tcPr>
-            <w:tcW w:w="1695" w:type="dxa"/>
+            <w:tcW w:w="1694" w:type="dxa"/>
             <w:vMerge w:val="continue"/>
             <w:tcBorders>
               <w:top w:val="single" w:sz="4" w:space="0" w:color="000000"/>
@@ -11269,7 +11281,7 @@
         </w:tc>
         <w:tc>
           <w:tcPr>
-            <w:tcW w:w="2551" w:type="dxa"/>
+            <w:tcW w:w="2552" w:type="dxa"/>
             <w:gridSpan w:val="4"/>
             <w:vMerge w:val="continue"/>
             <w:tcBorders>
@@ -11291,7 +11303,7 @@
         </w:tc>
         <w:tc>
           <w:tcPr>
-            <w:tcW w:w="1843" w:type="dxa"/>
+            <w:tcW w:w="1842" w:type="dxa"/>
             <w:vMerge w:val="continue"/>
             <w:tcBorders>
               <w:top w:val="single" w:sz="4" w:space="0" w:color="000000"/>
@@ -11356,7 +11368,7 @@
         </w:trPr>
         <w:tc>
           <w:tcPr>
-            <w:tcW w:w="1695" w:type="dxa"/>
+            <w:tcW w:w="1694" w:type="dxa"/>
             <w:vMerge w:val="continue"/>
             <w:tcBorders>
               <w:top w:val="single" w:sz="4" w:space="0" w:color="000000"/>
@@ -11379,7 +11391,7 @@
         </w:tc>
         <w:tc>
           <w:tcPr>
-            <w:tcW w:w="105" w:type="dxa"/>
+            <w:tcW w:w="106" w:type="dxa"/>
             <w:vMerge w:val="restart"/>
             <w:tcBorders>
               <w:bottom w:val="single" w:sz="4" w:space="0" w:color="000000"/>
@@ -11399,7 +11411,7 @@
         </w:tc>
         <w:tc>
           <w:tcPr>
-            <w:tcW w:w="2383" w:type="dxa"/>
+            <w:tcW w:w="2382" w:type="dxa"/>
             <w:gridSpan w:val="2"/>
             <w:vMerge w:val="restart"/>
             <w:tcBorders>
@@ -11428,7 +11440,7 @@
         </w:tc>
         <w:tc>
           <w:tcPr>
-            <w:tcW w:w="63" w:type="dxa"/>
+            <w:tcW w:w="64" w:type="dxa"/>
             <w:vMerge w:val="restart"/>
             <w:tcBorders>
               <w:bottom w:val="single" w:sz="4" w:space="0" w:color="000000"/>
@@ -11449,7 +11461,7 @@
         </w:tc>
         <w:tc>
           <w:tcPr>
-            <w:tcW w:w="1843" w:type="dxa"/>
+            <w:tcW w:w="1842" w:type="dxa"/>
             <w:vMerge w:val="continue"/>
             <w:tcBorders>
               <w:top w:val="single" w:sz="4" w:space="0" w:color="000000"/>
@@ -11547,7 +11559,7 @@
         </w:tc>
         <w:tc>
           <w:tcPr>
-            <w:tcW w:w="991" w:type="dxa"/>
+            <w:tcW w:w="992" w:type="dxa"/>
             <w:tcBorders>
               <w:top w:val="single" w:sz="4" w:space="0" w:color="000000"/>
             </w:tcBorders>
@@ -11573,7 +11585,7 @@
         </w:tc>
         <w:tc>
           <w:tcPr>
-            <w:tcW w:w="277" w:type="dxa"/>
+            <w:tcW w:w="276" w:type="dxa"/>
             <w:tcBorders>
               <w:right w:val="single" w:sz="4" w:space="0" w:color="000000"/>
             </w:tcBorders>
@@ -11604,7 +11616,7 @@
         </w:trPr>
         <w:tc>
           <w:tcPr>
-            <w:tcW w:w="1695" w:type="dxa"/>
+            <w:tcW w:w="1694" w:type="dxa"/>
             <w:vMerge w:val="continue"/>
             <w:tcBorders>
               <w:top w:val="single" w:sz="4" w:space="0" w:color="000000"/>
@@ -11627,7 +11639,7 @@
         </w:tc>
         <w:tc>
           <w:tcPr>
-            <w:tcW w:w="105" w:type="dxa"/>
+            <w:tcW w:w="106" w:type="dxa"/>
             <w:vMerge w:val="continue"/>
             <w:tcBorders>
               <w:top w:val="single" w:sz="4" w:space="0" w:color="000000"/>
@@ -11648,7 +11660,7 @@
         </w:tc>
         <w:tc>
           <w:tcPr>
-            <w:tcW w:w="2383" w:type="dxa"/>
+            <w:tcW w:w="2382" w:type="dxa"/>
             <w:gridSpan w:val="2"/>
             <w:vMerge w:val="continue"/>
             <w:tcBorders>
@@ -11670,7 +11682,7 @@
         </w:tc>
         <w:tc>
           <w:tcPr>
-            <w:tcW w:w="63" w:type="dxa"/>
+            <w:tcW w:w="64" w:type="dxa"/>
             <w:vMerge w:val="continue"/>
             <w:tcBorders>
               <w:top w:val="single" w:sz="4" w:space="0" w:color="000000"/>
@@ -11692,7 +11704,7 @@
         </w:tc>
         <w:tc>
           <w:tcPr>
-            <w:tcW w:w="1843" w:type="dxa"/>
+            <w:tcW w:w="1842" w:type="dxa"/>
             <w:vMerge w:val="continue"/>
             <w:tcBorders>
               <w:top w:val="single" w:sz="4" w:space="0" w:color="000000"/>
@@ -11720,7 +11732,7 @@
         </w:tc>
         <w:tc>
           <w:tcPr>
-            <w:tcW w:w="4401" w:type="dxa"/>
+            <w:tcW w:w="4402" w:type="dxa"/>
             <w:gridSpan w:val="6"/>
             <w:tcBorders>
               <w:left w:val="single" w:sz="4" w:space="0" w:color="000000"/>
@@ -11754,7 +11766,7 @@
         </w:tc>
         <w:tc>
           <w:tcPr>
-            <w:tcW w:w="277" w:type="dxa"/>
+            <w:tcW w:w="276" w:type="dxa"/>
             <w:tcBorders>
               <w:right w:val="single" w:sz="4" w:space="0" w:color="000000"/>
             </w:tcBorders>
@@ -11793,7 +11805,7 @@
         </w:trPr>
         <w:tc>
           <w:tcPr>
-            <w:tcW w:w="1695" w:type="dxa"/>
+            <w:tcW w:w="1694" w:type="dxa"/>
             <w:vMerge w:val="continue"/>
             <w:tcBorders>
               <w:top w:val="single" w:sz="4" w:space="0" w:color="000000"/>
@@ -11816,7 +11828,7 @@
         </w:tc>
         <w:tc>
           <w:tcPr>
-            <w:tcW w:w="105" w:type="dxa"/>
+            <w:tcW w:w="106" w:type="dxa"/>
             <w:vMerge w:val="continue"/>
             <w:tcBorders>
               <w:top w:val="single" w:sz="4" w:space="0" w:color="000000"/>
@@ -11837,7 +11849,7 @@
         </w:tc>
         <w:tc>
           <w:tcPr>
-            <w:tcW w:w="2383" w:type="dxa"/>
+            <w:tcW w:w="2382" w:type="dxa"/>
             <w:gridSpan w:val="2"/>
             <w:tcBorders>
               <w:top w:val="single" w:sz="4" w:space="0" w:color="000000"/>
@@ -11865,7 +11877,7 @@
         </w:tc>
         <w:tc>
           <w:tcPr>
-            <w:tcW w:w="63" w:type="dxa"/>
+            <w:tcW w:w="64" w:type="dxa"/>
             <w:vMerge w:val="continue"/>
             <w:tcBorders>
               <w:top w:val="single" w:sz="4" w:space="0" w:color="000000"/>
@@ -11887,7 +11899,7 @@
         </w:tc>
         <w:tc>
           <w:tcPr>
-            <w:tcW w:w="1843" w:type="dxa"/>
+            <w:tcW w:w="1842" w:type="dxa"/>
             <w:vMerge w:val="continue"/>
             <w:tcBorders>
               <w:top w:val="single" w:sz="4" w:space="0" w:color="000000"/>
@@ -11993,7 +12005,7 @@
         </w:tc>
         <w:tc>
           <w:tcPr>
-            <w:tcW w:w="991" w:type="dxa"/>
+            <w:tcW w:w="992" w:type="dxa"/>
             <w:tcBorders>
               <w:top w:val="single" w:sz="4" w:space="0" w:color="000000"/>
               <w:bottom w:val="single" w:sz="4" w:space="0" w:color="000000"/>
@@ -12020,7 +12032,7 @@
         </w:tc>
         <w:tc>
           <w:tcPr>
-            <w:tcW w:w="277" w:type="dxa"/>
+            <w:tcW w:w="276" w:type="dxa"/>
             <w:tcBorders>
               <w:bottom w:val="single" w:sz="4" w:space="0" w:color="000000"/>
               <w:right w:val="single" w:sz="4" w:space="0" w:color="000000"/>
@@ -12051,7 +12063,7 @@
         </w:trPr>
         <w:tc>
           <w:tcPr>
-            <w:tcW w:w="10767" w:type="dxa"/>
+            <w:tcW w:w="10766" w:type="dxa"/>
             <w:gridSpan w:val="13"/>
             <w:tcBorders/>
             <w:vAlign w:val="center"/>
@@ -12199,7 +12211,7 @@
         </w:tc>
         <w:tc>
           <w:tcPr>
-            <w:tcW w:w="2288" w:type="dxa"/>
+            <w:tcW w:w="2287" w:type="dxa"/>
             <w:gridSpan w:val="4"/>
             <w:tcBorders>
               <w:top w:val="single" w:sz="4" w:space="0" w:color="000000"/>
@@ -12315,7 +12327,7 @@
         </w:tc>
         <w:tc>
           <w:tcPr>
-            <w:tcW w:w="2288" w:type="dxa"/>
+            <w:tcW w:w="2287" w:type="dxa"/>
             <w:gridSpan w:val="4"/>
             <w:tcBorders>
               <w:top w:val="single" w:sz="4" w:space="0" w:color="000000"/>
@@ -12444,7 +12456,7 @@
         </w:tc>
         <w:tc>
           <w:tcPr>
-            <w:tcW w:w="2288" w:type="dxa"/>
+            <w:tcW w:w="2287" w:type="dxa"/>
             <w:gridSpan w:val="4"/>
             <w:tcBorders>
               <w:top w:val="single" w:sz="4" w:space="0" w:color="000000"/>

</xml_diff>

<commit_message>
work on the form
</commit_message>
<xml_diff>
--- a/src/documentTemplates/empty_form.docx
+++ b/src/documentTemplates/empty_form.docx
@@ -30,14 +30,14 @@
         <w:gridCol w:w="112"/>
         <w:gridCol w:w="434"/>
         <w:gridCol w:w="266"/>
-        <w:gridCol w:w="570"/>
+        <w:gridCol w:w="571"/>
         <w:gridCol w:w="47"/>
         <w:gridCol w:w="258"/>
         <w:gridCol w:w="322"/>
-        <w:gridCol w:w="707"/>
-        <w:gridCol w:w="618"/>
-        <w:gridCol w:w="131"/>
-        <w:gridCol w:w="2731"/>
+        <w:gridCol w:w="708"/>
+        <w:gridCol w:w="617"/>
+        <w:gridCol w:w="132"/>
+        <w:gridCol w:w="2729"/>
       </w:tblGrid>
       <w:tr>
         <w:trPr>
@@ -313,7 +313,7 @@
         </w:trPr>
         <w:tc>
           <w:tcPr>
-            <w:tcW w:w="6260" w:type="dxa"/>
+            <w:tcW w:w="6261" w:type="dxa"/>
             <w:gridSpan w:val="16"/>
             <w:tcBorders/>
             <w:vAlign w:val="center"/>
@@ -339,7 +339,7 @@
         </w:tc>
         <w:tc>
           <w:tcPr>
-            <w:tcW w:w="1778" w:type="dxa"/>
+            <w:tcW w:w="1779" w:type="dxa"/>
             <w:gridSpan w:val="4"/>
             <w:tcBorders>
               <w:bottom w:val="single" w:sz="4" w:space="0" w:color="000000"/>
@@ -370,7 +370,7 @@
         </w:tc>
         <w:tc>
           <w:tcPr>
-            <w:tcW w:w="2731" w:type="dxa"/>
+            <w:tcW w:w="2729" w:type="dxa"/>
             <w:tcBorders/>
             <w:vAlign w:val="bottom"/>
           </w:tcPr>
@@ -637,7 +637,7 @@
         </w:tc>
         <w:tc>
           <w:tcPr>
-            <w:tcW w:w="570" w:type="dxa"/>
+            <w:tcW w:w="571" w:type="dxa"/>
             <w:tcBorders/>
           </w:tcPr>
           <w:p>
@@ -701,7 +701,7 @@
         </w:tc>
         <w:tc>
           <w:tcPr>
-            <w:tcW w:w="707" w:type="dxa"/>
+            <w:tcW w:w="708" w:type="dxa"/>
             <w:tcBorders/>
           </w:tcPr>
           <w:p>
@@ -717,7 +717,7 @@
         </w:tc>
         <w:tc>
           <w:tcPr>
-            <w:tcW w:w="618" w:type="dxa"/>
+            <w:tcW w:w="617" w:type="dxa"/>
             <w:tcBorders/>
           </w:tcPr>
           <w:p>
@@ -733,7 +733,7 @@
         </w:tc>
         <w:tc>
           <w:tcPr>
-            <w:tcW w:w="131" w:type="dxa"/>
+            <w:tcW w:w="132" w:type="dxa"/>
             <w:tcBorders/>
           </w:tcPr>
           <w:p>
@@ -749,7 +749,7 @@
         </w:tc>
         <w:tc>
           <w:tcPr>
-            <w:tcW w:w="2731" w:type="dxa"/>
+            <w:tcW w:w="2729" w:type="dxa"/>
             <w:tcBorders/>
           </w:tcPr>
           <w:p>
@@ -791,7 +791,7 @@
         </w:tc>
         <w:tc>
           <w:tcPr>
-            <w:tcW w:w="2409" w:type="dxa"/>
+            <w:tcW w:w="2410" w:type="dxa"/>
             <w:gridSpan w:val="7"/>
             <w:tcBorders>
               <w:bottom w:val="single" w:sz="4" w:space="0" w:color="000000"/>
@@ -853,7 +853,7 @@
         </w:tc>
         <w:tc>
           <w:tcPr>
-            <w:tcW w:w="2862" w:type="dxa"/>
+            <w:tcW w:w="2861" w:type="dxa"/>
             <w:gridSpan w:val="2"/>
             <w:tcBorders>
               <w:bottom w:val="single" w:sz="4" w:space="0" w:color="000000"/>
@@ -916,7 +916,7 @@
         </w:tc>
         <w:tc>
           <w:tcPr>
-            <w:tcW w:w="4691" w:type="dxa"/>
+            <w:tcW w:w="4692" w:type="dxa"/>
             <w:gridSpan w:val="14"/>
             <w:tcBorders/>
           </w:tcPr>
@@ -941,7 +941,7 @@
         </w:tc>
         <w:tc>
           <w:tcPr>
-            <w:tcW w:w="707" w:type="dxa"/>
+            <w:tcW w:w="708" w:type="dxa"/>
             <w:tcBorders/>
           </w:tcPr>
           <w:p>
@@ -957,7 +957,7 @@
         </w:tc>
         <w:tc>
           <w:tcPr>
-            <w:tcW w:w="3480" w:type="dxa"/>
+            <w:tcW w:w="3478" w:type="dxa"/>
             <w:gridSpan w:val="3"/>
             <w:tcBorders/>
           </w:tcPr>
@@ -1006,7 +1006,7 @@
         </w:tc>
         <w:tc>
           <w:tcPr>
-            <w:tcW w:w="3669" w:type="dxa"/>
+            <w:tcW w:w="3670" w:type="dxa"/>
             <w:gridSpan w:val="9"/>
             <w:tcBorders>
               <w:bottom w:val="single" w:sz="4" w:space="0" w:color="000000"/>
@@ -1056,7 +1056,7 @@
         </w:tc>
         <w:tc>
           <w:tcPr>
-            <w:tcW w:w="2862" w:type="dxa"/>
+            <w:tcW w:w="2861" w:type="dxa"/>
             <w:gridSpan w:val="2"/>
             <w:tcBorders>
               <w:bottom w:val="single" w:sz="4" w:space="0" w:color="000000"/>
@@ -1107,7 +1107,7 @@
         </w:tc>
         <w:tc>
           <w:tcPr>
-            <w:tcW w:w="4691" w:type="dxa"/>
+            <w:tcW w:w="4692" w:type="dxa"/>
             <w:gridSpan w:val="14"/>
             <w:tcBorders/>
           </w:tcPr>
@@ -1132,7 +1132,7 @@
         </w:tc>
         <w:tc>
           <w:tcPr>
-            <w:tcW w:w="707" w:type="dxa"/>
+            <w:tcW w:w="708" w:type="dxa"/>
             <w:tcBorders/>
           </w:tcPr>
           <w:p>
@@ -1148,7 +1148,7 @@
         </w:tc>
         <w:tc>
           <w:tcPr>
-            <w:tcW w:w="3480" w:type="dxa"/>
+            <w:tcW w:w="3478" w:type="dxa"/>
             <w:gridSpan w:val="3"/>
             <w:tcBorders/>
           </w:tcPr>
@@ -1541,7 +1541,7 @@
         </w:tc>
         <w:tc>
           <w:tcPr>
-            <w:tcW w:w="1382" w:type="dxa"/>
+            <w:tcW w:w="1383" w:type="dxa"/>
             <w:gridSpan w:val="4"/>
             <w:tcBorders>
               <w:top w:val="single" w:sz="4" w:space="0" w:color="000000"/>
@@ -1575,7 +1575,7 @@
         </w:tc>
         <w:tc>
           <w:tcPr>
-            <w:tcW w:w="4814" w:type="dxa"/>
+            <w:tcW w:w="4813" w:type="dxa"/>
             <w:gridSpan w:val="7"/>
             <w:tcBorders>
               <w:top w:val="single" w:sz="4" w:space="0" w:color="000000"/>
@@ -1683,7 +1683,7 @@
         </w:tc>
         <w:tc>
           <w:tcPr>
-            <w:tcW w:w="1382" w:type="dxa"/>
+            <w:tcW w:w="1383" w:type="dxa"/>
             <w:gridSpan w:val="4"/>
             <w:tcBorders>
               <w:bottom w:val="single" w:sz="4" w:space="0" w:color="000000"/>
@@ -1716,7 +1716,7 @@
         </w:tc>
         <w:tc>
           <w:tcPr>
-            <w:tcW w:w="4814" w:type="dxa"/>
+            <w:tcW w:w="4813" w:type="dxa"/>
             <w:gridSpan w:val="7"/>
             <w:tcBorders/>
             <w:vAlign w:val="bottom"/>
@@ -2630,7 +2630,7 @@
         </w:tc>
         <w:tc>
           <w:tcPr>
-            <w:tcW w:w="2170" w:type="dxa"/>
+            <w:tcW w:w="2172" w:type="dxa"/>
             <w:gridSpan w:val="6"/>
             <w:tcBorders>
               <w:top w:val="single" w:sz="4" w:space="0" w:color="000000"/>
@@ -2661,7 +2661,7 @@
         </w:tc>
         <w:tc>
           <w:tcPr>
-            <w:tcW w:w="3480" w:type="dxa"/>
+            <w:tcW w:w="3478" w:type="dxa"/>
             <w:gridSpan w:val="3"/>
             <w:tcBorders>
               <w:top w:val="single" w:sz="4" w:space="0" w:color="000000"/>
@@ -2748,7 +2748,7 @@
         </w:tc>
         <w:tc>
           <w:tcPr>
-            <w:tcW w:w="2170" w:type="dxa"/>
+            <w:tcW w:w="2172" w:type="dxa"/>
             <w:gridSpan w:val="6"/>
             <w:tcBorders/>
             <w:vAlign w:val="bottom"/>
@@ -2776,7 +2776,7 @@
         </w:tc>
         <w:tc>
           <w:tcPr>
-            <w:tcW w:w="3480" w:type="dxa"/>
+            <w:tcW w:w="3478" w:type="dxa"/>
             <w:gridSpan w:val="3"/>
             <w:tcBorders>
               <w:top w:val="single" w:sz="4" w:space="0" w:color="000000"/>
@@ -2867,7 +2867,7 @@
         </w:tc>
         <w:tc>
           <w:tcPr>
-            <w:tcW w:w="2170" w:type="dxa"/>
+            <w:tcW w:w="2172" w:type="dxa"/>
             <w:gridSpan w:val="6"/>
             <w:tcBorders/>
             <w:vAlign w:val="bottom"/>
@@ -2887,7 +2887,7 @@
         </w:tc>
         <w:tc>
           <w:tcPr>
-            <w:tcW w:w="3480" w:type="dxa"/>
+            <w:tcW w:w="3478" w:type="dxa"/>
             <w:gridSpan w:val="3"/>
             <w:tcBorders>
               <w:top w:val="single" w:sz="4" w:space="0" w:color="000000"/>
@@ -2975,7 +2975,7 @@
         </w:tc>
         <w:tc>
           <w:tcPr>
-            <w:tcW w:w="2170" w:type="dxa"/>
+            <w:tcW w:w="2172" w:type="dxa"/>
             <w:gridSpan w:val="6"/>
             <w:tcBorders/>
             <w:vAlign w:val="bottom"/>
@@ -2995,7 +2995,7 @@
         </w:tc>
         <w:tc>
           <w:tcPr>
-            <w:tcW w:w="3480" w:type="dxa"/>
+            <w:tcW w:w="3478" w:type="dxa"/>
             <w:gridSpan w:val="3"/>
             <w:tcBorders>
               <w:top w:val="single" w:sz="4" w:space="0" w:color="000000"/>
@@ -3084,7 +3084,7 @@
         </w:tc>
         <w:tc>
           <w:tcPr>
-            <w:tcW w:w="2170" w:type="dxa"/>
+            <w:tcW w:w="2172" w:type="dxa"/>
             <w:gridSpan w:val="6"/>
             <w:tcBorders/>
             <w:vAlign w:val="bottom"/>
@@ -3105,7 +3105,7 @@
         </w:tc>
         <w:tc>
           <w:tcPr>
-            <w:tcW w:w="3480" w:type="dxa"/>
+            <w:tcW w:w="3478" w:type="dxa"/>
             <w:gridSpan w:val="3"/>
             <w:tcBorders>
               <w:top w:val="single" w:sz="4" w:space="0" w:color="000000"/>
@@ -3192,7 +3192,7 @@
         </w:tc>
         <w:tc>
           <w:tcPr>
-            <w:tcW w:w="2170" w:type="dxa"/>
+            <w:tcW w:w="2172" w:type="dxa"/>
             <w:gridSpan w:val="6"/>
             <w:tcBorders/>
             <w:vAlign w:val="bottom"/>
@@ -3211,7 +3211,7 @@
         </w:tc>
         <w:tc>
           <w:tcPr>
-            <w:tcW w:w="3480" w:type="dxa"/>
+            <w:tcW w:w="3478" w:type="dxa"/>
             <w:gridSpan w:val="3"/>
             <w:tcBorders>
               <w:top w:val="single" w:sz="4" w:space="0" w:color="000000"/>
@@ -3277,17 +3277,17 @@
         <w:gridCol w:w="20"/>
         <w:gridCol w:w="1581"/>
         <w:gridCol w:w="649"/>
-        <w:gridCol w:w="66"/>
-        <w:gridCol w:w="2601"/>
+        <w:gridCol w:w="65"/>
+        <w:gridCol w:w="2602"/>
         <w:gridCol w:w="116"/>
         <w:gridCol w:w="73"/>
         <w:gridCol w:w="343"/>
         <w:gridCol w:w="1608"/>
         <w:gridCol w:w="601"/>
-        <w:gridCol w:w="93"/>
-        <w:gridCol w:w="565"/>
-        <w:gridCol w:w="2385"/>
-        <w:gridCol w:w="69"/>
+        <w:gridCol w:w="94"/>
+        <w:gridCol w:w="564"/>
+        <w:gridCol w:w="2386"/>
+        <w:gridCol w:w="68"/>
       </w:tblGrid>
       <w:tr>
         <w:trPr>
@@ -3377,7 +3377,7 @@
         </w:tc>
         <w:tc>
           <w:tcPr>
-            <w:tcW w:w="66" w:type="dxa"/>
+            <w:tcW w:w="65" w:type="dxa"/>
             <w:tcBorders>
               <w:top w:val="single" w:sz="4" w:space="0" w:color="000000"/>
               <w:left w:val="single" w:sz="4" w:space="0" w:color="000000"/>
@@ -3411,7 +3411,7 @@
         </w:tc>
         <w:tc>
           <w:tcPr>
-            <w:tcW w:w="2717" w:type="dxa"/>
+            <w:tcW w:w="2718" w:type="dxa"/>
             <w:gridSpan w:val="2"/>
             <w:tcBorders>
               <w:top w:val="single" w:sz="4" w:space="0" w:color="000000"/>
@@ -3506,7 +3506,7 @@
         </w:tc>
         <w:tc>
           <w:tcPr>
-            <w:tcW w:w="93" w:type="dxa"/>
+            <w:tcW w:w="94" w:type="dxa"/>
             <w:tcBorders>
               <w:top w:val="single" w:sz="4" w:space="0" w:color="000000"/>
               <w:left w:val="single" w:sz="4" w:space="0" w:color="000000"/>
@@ -3573,7 +3573,7 @@
         </w:tc>
         <w:tc>
           <w:tcPr>
-            <w:tcW w:w="69" w:type="dxa"/>
+            <w:tcW w:w="68" w:type="dxa"/>
             <w:tcBorders>
               <w:top w:val="single" w:sz="4" w:space="0" w:color="000000"/>
               <w:right w:val="single" w:sz="4" w:space="0" w:color="000000"/>
@@ -3635,7 +3635,7 @@
         </w:tc>
         <w:tc>
           <w:tcPr>
-            <w:tcW w:w="66" w:type="dxa"/>
+            <w:tcW w:w="65" w:type="dxa"/>
             <w:tcBorders>
               <w:left w:val="single" w:sz="4" w:space="0" w:color="000000"/>
             </w:tcBorders>
@@ -3658,7 +3658,7 @@
         </w:tc>
         <w:tc>
           <w:tcPr>
-            <w:tcW w:w="2717" w:type="dxa"/>
+            <w:tcW w:w="2718" w:type="dxa"/>
             <w:gridSpan w:val="2"/>
             <w:tcBorders>
               <w:top w:val="single" w:sz="4" w:space="0" w:color="000000"/>
@@ -3731,7 +3731,7 @@
         </w:tc>
         <w:tc>
           <w:tcPr>
-            <w:tcW w:w="93" w:type="dxa"/>
+            <w:tcW w:w="94" w:type="dxa"/>
             <w:tcBorders>
               <w:left w:val="single" w:sz="4" w:space="0" w:color="000000"/>
             </w:tcBorders>
@@ -3781,7 +3781,7 @@
         </w:tc>
         <w:tc>
           <w:tcPr>
-            <w:tcW w:w="69" w:type="dxa"/>
+            <w:tcW w:w="68" w:type="dxa"/>
             <w:tcBorders>
               <w:right w:val="single" w:sz="4" w:space="0" w:color="000000"/>
             </w:tcBorders>
@@ -3834,7 +3834,7 @@
         </w:tc>
         <w:tc>
           <w:tcPr>
-            <w:tcW w:w="66" w:type="dxa"/>
+            <w:tcW w:w="65" w:type="dxa"/>
             <w:tcBorders>
               <w:left w:val="single" w:sz="4" w:space="0" w:color="000000"/>
               <w:bottom w:val="single" w:sz="4" w:space="0" w:color="000000"/>
@@ -3858,7 +3858,7 @@
         </w:tc>
         <w:tc>
           <w:tcPr>
-            <w:tcW w:w="2717" w:type="dxa"/>
+            <w:tcW w:w="2718" w:type="dxa"/>
             <w:gridSpan w:val="2"/>
             <w:tcBorders>
               <w:top w:val="single" w:sz="4" w:space="0" w:color="000000"/>
@@ -3934,7 +3934,7 @@
         </w:tc>
         <w:tc>
           <w:tcPr>
-            <w:tcW w:w="93" w:type="dxa"/>
+            <w:tcW w:w="94" w:type="dxa"/>
             <w:tcBorders>
               <w:left w:val="single" w:sz="4" w:space="0" w:color="000000"/>
               <w:bottom w:val="single" w:sz="4" w:space="0" w:color="000000"/>
@@ -3986,7 +3986,7 @@
         </w:tc>
         <w:tc>
           <w:tcPr>
-            <w:tcW w:w="69" w:type="dxa"/>
+            <w:tcW w:w="68" w:type="dxa"/>
             <w:tcBorders>
               <w:bottom w:val="single" w:sz="4" w:space="0" w:color="000000"/>
               <w:right w:val="single" w:sz="4" w:space="0" w:color="000000"/>
@@ -5241,8 +5241,8 @@
       <w:tblGrid>
         <w:gridCol w:w="6"/>
         <w:gridCol w:w="1677"/>
-        <w:gridCol w:w="116"/>
-        <w:gridCol w:w="890"/>
+        <w:gridCol w:w="115"/>
+        <w:gridCol w:w="891"/>
         <w:gridCol w:w="850"/>
         <w:gridCol w:w="644"/>
         <w:gridCol w:w="67"/>
@@ -5350,7 +5350,7 @@
         </w:tc>
         <w:tc>
           <w:tcPr>
-            <w:tcW w:w="116" w:type="dxa"/>
+            <w:tcW w:w="115" w:type="dxa"/>
             <w:vMerge w:val="restart"/>
             <w:tcBorders>
               <w:top w:val="single" w:sz="4" w:space="0" w:color="000000"/>
@@ -5376,7 +5376,7 @@
         </w:tc>
         <w:tc>
           <w:tcPr>
-            <w:tcW w:w="2384" w:type="dxa"/>
+            <w:tcW w:w="2385" w:type="dxa"/>
             <w:gridSpan w:val="3"/>
             <w:vMerge w:val="restart"/>
             <w:tcBorders>
@@ -5594,7 +5594,7 @@
         </w:tc>
         <w:tc>
           <w:tcPr>
-            <w:tcW w:w="116" w:type="dxa"/>
+            <w:tcW w:w="115" w:type="dxa"/>
             <w:vMerge w:val="continue"/>
             <w:tcBorders>
               <w:top w:val="single" w:sz="4" w:space="0" w:color="000000"/>
@@ -5620,7 +5620,7 @@
         </w:tc>
         <w:tc>
           <w:tcPr>
-            <w:tcW w:w="2384" w:type="dxa"/>
+            <w:tcW w:w="2385" w:type="dxa"/>
             <w:gridSpan w:val="3"/>
             <w:vMerge w:val="continue"/>
             <w:tcBorders>
@@ -5845,7 +5845,7 @@
         </w:tc>
         <w:tc>
           <w:tcPr>
-            <w:tcW w:w="116" w:type="dxa"/>
+            <w:tcW w:w="115" w:type="dxa"/>
             <w:vMerge w:val="continue"/>
             <w:tcBorders>
               <w:top w:val="single" w:sz="4" w:space="0" w:color="000000"/>
@@ -5867,7 +5867,7 @@
         </w:tc>
         <w:tc>
           <w:tcPr>
-            <w:tcW w:w="2384" w:type="dxa"/>
+            <w:tcW w:w="2385" w:type="dxa"/>
             <w:gridSpan w:val="3"/>
             <w:vMerge w:val="continue"/>
             <w:tcBorders>
@@ -6001,7 +6001,7 @@
         </w:tc>
         <w:tc>
           <w:tcPr>
-            <w:tcW w:w="116" w:type="dxa"/>
+            <w:tcW w:w="115" w:type="dxa"/>
             <w:vMerge w:val="continue"/>
             <w:tcBorders>
               <w:top w:val="single" w:sz="4" w:space="0" w:color="000000"/>
@@ -6023,7 +6023,7 @@
         </w:tc>
         <w:tc>
           <w:tcPr>
-            <w:tcW w:w="2384" w:type="dxa"/>
+            <w:tcW w:w="2385" w:type="dxa"/>
             <w:gridSpan w:val="3"/>
             <w:vMerge w:val="restart"/>
             <w:tcBorders>
@@ -6254,7 +6254,7 @@
         </w:tc>
         <w:tc>
           <w:tcPr>
-            <w:tcW w:w="116" w:type="dxa"/>
+            <w:tcW w:w="115" w:type="dxa"/>
             <w:vMerge w:val="continue"/>
             <w:tcBorders>
               <w:top w:val="single" w:sz="4" w:space="0" w:color="000000"/>
@@ -6276,7 +6276,7 @@
         </w:tc>
         <w:tc>
           <w:tcPr>
-            <w:tcW w:w="2384" w:type="dxa"/>
+            <w:tcW w:w="2385" w:type="dxa"/>
             <w:gridSpan w:val="3"/>
             <w:vMerge w:val="continue"/>
             <w:tcBorders>
@@ -6446,7 +6446,7 @@
         </w:tc>
         <w:tc>
           <w:tcPr>
-            <w:tcW w:w="116" w:type="dxa"/>
+            <w:tcW w:w="115" w:type="dxa"/>
             <w:vMerge w:val="continue"/>
             <w:tcBorders>
               <w:top w:val="single" w:sz="4" w:space="0" w:color="000000"/>
@@ -6468,7 +6468,7 @@
         </w:tc>
         <w:tc>
           <w:tcPr>
-            <w:tcW w:w="2384" w:type="dxa"/>
+            <w:tcW w:w="2385" w:type="dxa"/>
             <w:gridSpan w:val="3"/>
             <w:vMerge w:val="continue"/>
             <w:tcBorders>
@@ -6696,7 +6696,7 @@
         </w:tc>
         <w:tc>
           <w:tcPr>
-            <w:tcW w:w="116" w:type="dxa"/>
+            <w:tcW w:w="115" w:type="dxa"/>
             <w:vMerge w:val="continue"/>
             <w:tcBorders>
               <w:top w:val="single" w:sz="4" w:space="0" w:color="000000"/>
@@ -6718,7 +6718,7 @@
         </w:tc>
         <w:tc>
           <w:tcPr>
-            <w:tcW w:w="2384" w:type="dxa"/>
+            <w:tcW w:w="2385" w:type="dxa"/>
             <w:gridSpan w:val="3"/>
             <w:vMerge w:val="restart"/>
             <w:tcBorders>
@@ -6862,7 +6862,7 @@
         </w:tc>
         <w:tc>
           <w:tcPr>
-            <w:tcW w:w="116" w:type="dxa"/>
+            <w:tcW w:w="115" w:type="dxa"/>
             <w:vMerge w:val="continue"/>
             <w:tcBorders>
               <w:top w:val="single" w:sz="4" w:space="0" w:color="000000"/>
@@ -6884,7 +6884,7 @@
         </w:tc>
         <w:tc>
           <w:tcPr>
-            <w:tcW w:w="2384" w:type="dxa"/>
+            <w:tcW w:w="2385" w:type="dxa"/>
             <w:gridSpan w:val="3"/>
             <w:vMerge w:val="continue"/>
             <w:tcBorders>
@@ -7112,7 +7112,7 @@
         </w:tc>
         <w:tc>
           <w:tcPr>
-            <w:tcW w:w="116" w:type="dxa"/>
+            <w:tcW w:w="115" w:type="dxa"/>
             <w:vMerge w:val="continue"/>
             <w:tcBorders>
               <w:top w:val="single" w:sz="4" w:space="0" w:color="000000"/>
@@ -7134,7 +7134,7 @@
         </w:tc>
         <w:tc>
           <w:tcPr>
-            <w:tcW w:w="2384" w:type="dxa"/>
+            <w:tcW w:w="2385" w:type="dxa"/>
             <w:gridSpan w:val="3"/>
             <w:vMerge w:val="continue"/>
             <w:tcBorders>
@@ -7271,7 +7271,7 @@
         </w:tc>
         <w:tc>
           <w:tcPr>
-            <w:tcW w:w="116" w:type="dxa"/>
+            <w:tcW w:w="115" w:type="dxa"/>
             <w:vMerge w:val="continue"/>
             <w:tcBorders>
               <w:top w:val="single" w:sz="4" w:space="0" w:color="000000"/>
@@ -7293,7 +7293,7 @@
         </w:tc>
         <w:tc>
           <w:tcPr>
-            <w:tcW w:w="2384" w:type="dxa"/>
+            <w:tcW w:w="2385" w:type="dxa"/>
             <w:gridSpan w:val="3"/>
             <w:vMerge w:val="continue"/>
             <w:tcBorders>
@@ -8533,7 +8533,25 @@
                 <w:sz w:val="22"/>
                 <w:szCs w:val="18"/>
               </w:rPr>
-              <w:t>{support}</w:t>
+              <w:t>{support</w:t>
+            </w:r>
+            <w:r>
+              <w:rPr>
+                <w:b/>
+                <w:i/>
+                <w:sz w:val="22"/>
+                <w:szCs w:val="18"/>
+              </w:rPr>
+              <w:t>s</w:t>
+            </w:r>
+            <w:r>
+              <w:rPr>
+                <w:b/>
+                <w:i/>
+                <w:sz w:val="22"/>
+                <w:szCs w:val="18"/>
+              </w:rPr>
+              <w:t>}</w:t>
             </w:r>
           </w:p>
         </w:tc>
@@ -9217,19 +9235,19 @@
         <w:tblLook w:val="0000" w:noHBand="0" w:noVBand="0" w:firstColumn="0" w:lastRow="0" w:lastColumn="0" w:firstRow="0"/>
       </w:tblPr>
       <w:tblGrid>
-        <w:gridCol w:w="1694"/>
-        <w:gridCol w:w="106"/>
+        <w:gridCol w:w="1693"/>
+        <w:gridCol w:w="107"/>
         <w:gridCol w:w="1587"/>
-        <w:gridCol w:w="795"/>
-        <w:gridCol w:w="64"/>
+        <w:gridCol w:w="794"/>
+        <w:gridCol w:w="65"/>
         <w:gridCol w:w="1842"/>
         <w:gridCol w:w="432"/>
-        <w:gridCol w:w="261"/>
+        <w:gridCol w:w="262"/>
         <w:gridCol w:w="1698"/>
-        <w:gridCol w:w="586"/>
+        <w:gridCol w:w="585"/>
         <w:gridCol w:w="433"/>
-        <w:gridCol w:w="992"/>
-        <w:gridCol w:w="276"/>
+        <w:gridCol w:w="993"/>
+        <w:gridCol w:w="275"/>
       </w:tblGrid>
       <w:tr>
         <w:trPr>
@@ -9295,7 +9313,7 @@
         </w:trPr>
         <w:tc>
           <w:tcPr>
-            <w:tcW w:w="1694" w:type="dxa"/>
+            <w:tcW w:w="1693" w:type="dxa"/>
             <w:vMerge w:val="restart"/>
             <w:tcBorders>
               <w:top w:val="single" w:sz="4" w:space="0" w:color="000000"/>
@@ -9328,7 +9346,7 @@
         </w:tc>
         <w:tc>
           <w:tcPr>
-            <w:tcW w:w="2552" w:type="dxa"/>
+            <w:tcW w:w="2553" w:type="dxa"/>
             <w:gridSpan w:val="4"/>
             <w:vMerge w:val="restart"/>
             <w:tcBorders>
@@ -9487,7 +9505,7 @@
         </w:trPr>
         <w:tc>
           <w:tcPr>
-            <w:tcW w:w="1694" w:type="dxa"/>
+            <w:tcW w:w="1693" w:type="dxa"/>
             <w:vMerge w:val="continue"/>
             <w:tcBorders>
               <w:top w:val="single" w:sz="4" w:space="0" w:color="000000"/>
@@ -9514,7 +9532,7 @@
         </w:tc>
         <w:tc>
           <w:tcPr>
-            <w:tcW w:w="2552" w:type="dxa"/>
+            <w:tcW w:w="2553" w:type="dxa"/>
             <w:gridSpan w:val="4"/>
             <w:vMerge w:val="continue"/>
             <w:tcBorders>
@@ -9640,7 +9658,7 @@
         </w:tc>
         <w:tc>
           <w:tcPr>
-            <w:tcW w:w="992" w:type="dxa"/>
+            <w:tcW w:w="993" w:type="dxa"/>
             <w:tcBorders>
               <w:top w:val="single" w:sz="4" w:space="0" w:color="000000"/>
             </w:tcBorders>
@@ -9666,7 +9684,7 @@
         </w:tc>
         <w:tc>
           <w:tcPr>
-            <w:tcW w:w="276" w:type="dxa"/>
+            <w:tcW w:w="275" w:type="dxa"/>
             <w:tcBorders>
               <w:right w:val="single" w:sz="4" w:space="0" w:color="000000"/>
             </w:tcBorders>
@@ -9697,7 +9715,7 @@
         </w:trPr>
         <w:tc>
           <w:tcPr>
-            <w:tcW w:w="1694" w:type="dxa"/>
+            <w:tcW w:w="1693" w:type="dxa"/>
             <w:vMerge w:val="continue"/>
             <w:tcBorders>
               <w:top w:val="single" w:sz="4" w:space="0" w:color="000000"/>
@@ -9720,7 +9738,7 @@
         </w:tc>
         <w:tc>
           <w:tcPr>
-            <w:tcW w:w="2552" w:type="dxa"/>
+            <w:tcW w:w="2553" w:type="dxa"/>
             <w:gridSpan w:val="4"/>
             <w:vMerge w:val="continue"/>
             <w:tcBorders>
@@ -9807,7 +9825,7 @@
         </w:trPr>
         <w:tc>
           <w:tcPr>
-            <w:tcW w:w="1694" w:type="dxa"/>
+            <w:tcW w:w="1693" w:type="dxa"/>
             <w:vMerge w:val="continue"/>
             <w:tcBorders>
               <w:top w:val="single" w:sz="4" w:space="0" w:color="000000"/>
@@ -9830,7 +9848,7 @@
         </w:tc>
         <w:tc>
           <w:tcPr>
-            <w:tcW w:w="106" w:type="dxa"/>
+            <w:tcW w:w="107" w:type="dxa"/>
             <w:vMerge w:val="restart"/>
             <w:tcBorders>
               <w:bottom w:val="single" w:sz="4" w:space="0" w:color="000000"/>
@@ -9850,7 +9868,7 @@
         </w:tc>
         <w:tc>
           <w:tcPr>
-            <w:tcW w:w="2382" w:type="dxa"/>
+            <w:tcW w:w="2381" w:type="dxa"/>
             <w:gridSpan w:val="2"/>
             <w:vMerge w:val="restart"/>
             <w:tcBorders>
@@ -9879,7 +9897,7 @@
         </w:tc>
         <w:tc>
           <w:tcPr>
-            <w:tcW w:w="64" w:type="dxa"/>
+            <w:tcW w:w="65" w:type="dxa"/>
             <w:vMerge w:val="restart"/>
             <w:tcBorders>
               <w:bottom w:val="single" w:sz="4" w:space="0" w:color="000000"/>
@@ -9998,7 +10016,7 @@
         </w:tc>
         <w:tc>
           <w:tcPr>
-            <w:tcW w:w="992" w:type="dxa"/>
+            <w:tcW w:w="993" w:type="dxa"/>
             <w:tcBorders>
               <w:top w:val="single" w:sz="4" w:space="0" w:color="000000"/>
             </w:tcBorders>
@@ -10024,7 +10042,7 @@
         </w:tc>
         <w:tc>
           <w:tcPr>
-            <w:tcW w:w="276" w:type="dxa"/>
+            <w:tcW w:w="275" w:type="dxa"/>
             <w:tcBorders>
               <w:right w:val="single" w:sz="4" w:space="0" w:color="000000"/>
             </w:tcBorders>
@@ -10055,7 +10073,7 @@
         </w:trPr>
         <w:tc>
           <w:tcPr>
-            <w:tcW w:w="1694" w:type="dxa"/>
+            <w:tcW w:w="1693" w:type="dxa"/>
             <w:vMerge w:val="continue"/>
             <w:tcBorders>
               <w:top w:val="single" w:sz="4" w:space="0" w:color="000000"/>
@@ -10078,7 +10096,7 @@
         </w:tc>
         <w:tc>
           <w:tcPr>
-            <w:tcW w:w="106" w:type="dxa"/>
+            <w:tcW w:w="107" w:type="dxa"/>
             <w:vMerge w:val="continue"/>
             <w:tcBorders>
               <w:top w:val="single" w:sz="4" w:space="0" w:color="000000"/>
@@ -10099,7 +10117,7 @@
         </w:tc>
         <w:tc>
           <w:tcPr>
-            <w:tcW w:w="2382" w:type="dxa"/>
+            <w:tcW w:w="2381" w:type="dxa"/>
             <w:gridSpan w:val="2"/>
             <w:vMerge w:val="continue"/>
             <w:tcBorders>
@@ -10121,7 +10139,7 @@
         </w:tc>
         <w:tc>
           <w:tcPr>
-            <w:tcW w:w="64" w:type="dxa"/>
+            <w:tcW w:w="65" w:type="dxa"/>
             <w:vMerge w:val="continue"/>
             <w:tcBorders>
               <w:top w:val="single" w:sz="4" w:space="0" w:color="000000"/>
@@ -10171,7 +10189,7 @@
         </w:tc>
         <w:tc>
           <w:tcPr>
-            <w:tcW w:w="4402" w:type="dxa"/>
+            <w:tcW w:w="4403" w:type="dxa"/>
             <w:gridSpan w:val="6"/>
             <w:tcBorders>
               <w:left w:val="single" w:sz="4" w:space="0" w:color="000000"/>
@@ -10205,7 +10223,7 @@
         </w:tc>
         <w:tc>
           <w:tcPr>
-            <w:tcW w:w="276" w:type="dxa"/>
+            <w:tcW w:w="275" w:type="dxa"/>
             <w:tcBorders>
               <w:right w:val="single" w:sz="4" w:space="0" w:color="000000"/>
             </w:tcBorders>
@@ -10244,7 +10262,7 @@
         </w:trPr>
         <w:tc>
           <w:tcPr>
-            <w:tcW w:w="1694" w:type="dxa"/>
+            <w:tcW w:w="1693" w:type="dxa"/>
             <w:vMerge w:val="continue"/>
             <w:tcBorders>
               <w:top w:val="single" w:sz="4" w:space="0" w:color="000000"/>
@@ -10267,7 +10285,7 @@
         </w:tc>
         <w:tc>
           <w:tcPr>
-            <w:tcW w:w="106" w:type="dxa"/>
+            <w:tcW w:w="107" w:type="dxa"/>
             <w:vMerge w:val="continue"/>
             <w:tcBorders>
               <w:top w:val="single" w:sz="4" w:space="0" w:color="000000"/>
@@ -10288,7 +10306,7 @@
         </w:tc>
         <w:tc>
           <w:tcPr>
-            <w:tcW w:w="2382" w:type="dxa"/>
+            <w:tcW w:w="2381" w:type="dxa"/>
             <w:gridSpan w:val="2"/>
             <w:vMerge w:val="continue"/>
             <w:tcBorders>
@@ -10310,7 +10328,7 @@
         </w:tc>
         <w:tc>
           <w:tcPr>
-            <w:tcW w:w="64" w:type="dxa"/>
+            <w:tcW w:w="65" w:type="dxa"/>
             <w:vMerge w:val="continue"/>
             <w:tcBorders>
               <w:top w:val="single" w:sz="4" w:space="0" w:color="000000"/>
@@ -10434,7 +10452,7 @@
         </w:tc>
         <w:tc>
           <w:tcPr>
-            <w:tcW w:w="992" w:type="dxa"/>
+            <w:tcW w:w="993" w:type="dxa"/>
             <w:tcBorders>
               <w:top w:val="single" w:sz="4" w:space="0" w:color="000000"/>
             </w:tcBorders>
@@ -10460,7 +10478,7 @@
         </w:tc>
         <w:tc>
           <w:tcPr>
-            <w:tcW w:w="276" w:type="dxa"/>
+            <w:tcW w:w="275" w:type="dxa"/>
             <w:tcBorders>
               <w:right w:val="single" w:sz="4" w:space="0" w:color="000000"/>
             </w:tcBorders>
@@ -10491,7 +10509,7 @@
         </w:trPr>
         <w:tc>
           <w:tcPr>
-            <w:tcW w:w="1694" w:type="dxa"/>
+            <w:tcW w:w="1693" w:type="dxa"/>
             <w:vMerge w:val="continue"/>
             <w:tcBorders>
               <w:top w:val="single" w:sz="4" w:space="0" w:color="000000"/>
@@ -10514,7 +10532,7 @@
         </w:tc>
         <w:tc>
           <w:tcPr>
-            <w:tcW w:w="106" w:type="dxa"/>
+            <w:tcW w:w="107" w:type="dxa"/>
             <w:vMerge w:val="continue"/>
             <w:tcBorders>
               <w:top w:val="single" w:sz="4" w:space="0" w:color="000000"/>
@@ -10535,7 +10553,7 @@
         </w:tc>
         <w:tc>
           <w:tcPr>
-            <w:tcW w:w="2382" w:type="dxa"/>
+            <w:tcW w:w="2381" w:type="dxa"/>
             <w:gridSpan w:val="2"/>
             <w:vMerge w:val="restart"/>
             <w:tcBorders>
@@ -10564,7 +10582,7 @@
         </w:tc>
         <w:tc>
           <w:tcPr>
-            <w:tcW w:w="64" w:type="dxa"/>
+            <w:tcW w:w="65" w:type="dxa"/>
             <w:vMerge w:val="continue"/>
             <w:tcBorders>
               <w:top w:val="single" w:sz="4" w:space="0" w:color="000000"/>
@@ -10654,7 +10672,7 @@
         </w:trPr>
         <w:tc>
           <w:tcPr>
-            <w:tcW w:w="1694" w:type="dxa"/>
+            <w:tcW w:w="1693" w:type="dxa"/>
             <w:vMerge w:val="continue"/>
             <w:tcBorders>
               <w:top w:val="single" w:sz="4" w:space="0" w:color="000000"/>
@@ -10677,7 +10695,7 @@
         </w:tc>
         <w:tc>
           <w:tcPr>
-            <w:tcW w:w="106" w:type="dxa"/>
+            <w:tcW w:w="107" w:type="dxa"/>
             <w:vMerge w:val="continue"/>
             <w:tcBorders>
               <w:top w:val="single" w:sz="4" w:space="0" w:color="000000"/>
@@ -10698,7 +10716,7 @@
         </w:tc>
         <w:tc>
           <w:tcPr>
-            <w:tcW w:w="2382" w:type="dxa"/>
+            <w:tcW w:w="2381" w:type="dxa"/>
             <w:gridSpan w:val="2"/>
             <w:vMerge w:val="continue"/>
             <w:tcBorders>
@@ -10724,7 +10742,7 @@
         </w:tc>
         <w:tc>
           <w:tcPr>
-            <w:tcW w:w="64" w:type="dxa"/>
+            <w:tcW w:w="65" w:type="dxa"/>
             <w:vMerge w:val="continue"/>
             <w:tcBorders>
               <w:top w:val="single" w:sz="4" w:space="0" w:color="000000"/>
@@ -10852,7 +10870,7 @@
         </w:tc>
         <w:tc>
           <w:tcPr>
-            <w:tcW w:w="992" w:type="dxa"/>
+            <w:tcW w:w="993" w:type="dxa"/>
             <w:tcBorders>
               <w:top w:val="single" w:sz="4" w:space="0" w:color="000000"/>
               <w:bottom w:val="single" w:sz="4" w:space="0" w:color="000000"/>
@@ -10879,7 +10897,7 @@
         </w:tc>
         <w:tc>
           <w:tcPr>
-            <w:tcW w:w="276" w:type="dxa"/>
+            <w:tcW w:w="275" w:type="dxa"/>
             <w:tcBorders>
               <w:bottom w:val="single" w:sz="4" w:space="0" w:color="000000"/>
               <w:right w:val="single" w:sz="4" w:space="0" w:color="000000"/>
@@ -10914,7 +10932,7 @@
         </w:trPr>
         <w:tc>
           <w:tcPr>
-            <w:tcW w:w="1694" w:type="dxa"/>
+            <w:tcW w:w="1693" w:type="dxa"/>
             <w:vMerge w:val="restart"/>
             <w:tcBorders>
               <w:top w:val="single" w:sz="4" w:space="0" w:color="000000"/>
@@ -10945,7 +10963,7 @@
         </w:tc>
         <w:tc>
           <w:tcPr>
-            <w:tcW w:w="2552" w:type="dxa"/>
+            <w:tcW w:w="2553" w:type="dxa"/>
             <w:gridSpan w:val="4"/>
             <w:vMerge w:val="restart"/>
             <w:tcBorders>
@@ -11048,7 +11066,7 @@
         </w:trPr>
         <w:tc>
           <w:tcPr>
-            <w:tcW w:w="1694" w:type="dxa"/>
+            <w:tcW w:w="1693" w:type="dxa"/>
             <w:vMerge w:val="continue"/>
             <w:tcBorders>
               <w:top w:val="single" w:sz="4" w:space="0" w:color="000000"/>
@@ -11075,7 +11093,7 @@
         </w:tc>
         <w:tc>
           <w:tcPr>
-            <w:tcW w:w="2552" w:type="dxa"/>
+            <w:tcW w:w="2553" w:type="dxa"/>
             <w:gridSpan w:val="4"/>
             <w:vMerge w:val="continue"/>
             <w:tcBorders>
@@ -11201,7 +11219,7 @@
         </w:tc>
         <w:tc>
           <w:tcPr>
-            <w:tcW w:w="992" w:type="dxa"/>
+            <w:tcW w:w="993" w:type="dxa"/>
             <w:tcBorders>
               <w:top w:val="single" w:sz="4" w:space="0" w:color="000000"/>
             </w:tcBorders>
@@ -11227,7 +11245,7 @@
         </w:tc>
         <w:tc>
           <w:tcPr>
-            <w:tcW w:w="276" w:type="dxa"/>
+            <w:tcW w:w="275" w:type="dxa"/>
             <w:tcBorders>
               <w:right w:val="single" w:sz="4" w:space="0" w:color="000000"/>
             </w:tcBorders>
@@ -11258,7 +11276,7 @@
         </w:trPr>
         <w:tc>
           <w:tcPr>
-            <w:tcW w:w="1694" w:type="dxa"/>
+            <w:tcW w:w="1693" w:type="dxa"/>
             <w:vMerge w:val="continue"/>
             <w:tcBorders>
               <w:top w:val="single" w:sz="4" w:space="0" w:color="000000"/>
@@ -11281,7 +11299,7 @@
         </w:tc>
         <w:tc>
           <w:tcPr>
-            <w:tcW w:w="2552" w:type="dxa"/>
+            <w:tcW w:w="2553" w:type="dxa"/>
             <w:gridSpan w:val="4"/>
             <w:vMerge w:val="continue"/>
             <w:tcBorders>
@@ -11368,7 +11386,7 @@
         </w:trPr>
         <w:tc>
           <w:tcPr>
-            <w:tcW w:w="1694" w:type="dxa"/>
+            <w:tcW w:w="1693" w:type="dxa"/>
             <w:vMerge w:val="continue"/>
             <w:tcBorders>
               <w:top w:val="single" w:sz="4" w:space="0" w:color="000000"/>
@@ -11391,7 +11409,7 @@
         </w:tc>
         <w:tc>
           <w:tcPr>
-            <w:tcW w:w="106" w:type="dxa"/>
+            <w:tcW w:w="107" w:type="dxa"/>
             <w:vMerge w:val="restart"/>
             <w:tcBorders>
               <w:bottom w:val="single" w:sz="4" w:space="0" w:color="000000"/>
@@ -11411,7 +11429,7 @@
         </w:tc>
         <w:tc>
           <w:tcPr>
-            <w:tcW w:w="2382" w:type="dxa"/>
+            <w:tcW w:w="2381" w:type="dxa"/>
             <w:gridSpan w:val="2"/>
             <w:vMerge w:val="restart"/>
             <w:tcBorders>
@@ -11440,7 +11458,7 @@
         </w:tc>
         <w:tc>
           <w:tcPr>
-            <w:tcW w:w="64" w:type="dxa"/>
+            <w:tcW w:w="65" w:type="dxa"/>
             <w:vMerge w:val="restart"/>
             <w:tcBorders>
               <w:bottom w:val="single" w:sz="4" w:space="0" w:color="000000"/>
@@ -11559,7 +11577,7 @@
         </w:tc>
         <w:tc>
           <w:tcPr>
-            <w:tcW w:w="992" w:type="dxa"/>
+            <w:tcW w:w="993" w:type="dxa"/>
             <w:tcBorders>
               <w:top w:val="single" w:sz="4" w:space="0" w:color="000000"/>
             </w:tcBorders>
@@ -11585,7 +11603,7 @@
         </w:tc>
         <w:tc>
           <w:tcPr>
-            <w:tcW w:w="276" w:type="dxa"/>
+            <w:tcW w:w="275" w:type="dxa"/>
             <w:tcBorders>
               <w:right w:val="single" w:sz="4" w:space="0" w:color="000000"/>
             </w:tcBorders>
@@ -11616,7 +11634,7 @@
         </w:trPr>
         <w:tc>
           <w:tcPr>
-            <w:tcW w:w="1694" w:type="dxa"/>
+            <w:tcW w:w="1693" w:type="dxa"/>
             <w:vMerge w:val="continue"/>
             <w:tcBorders>
               <w:top w:val="single" w:sz="4" w:space="0" w:color="000000"/>
@@ -11639,7 +11657,7 @@
         </w:tc>
         <w:tc>
           <w:tcPr>
-            <w:tcW w:w="106" w:type="dxa"/>
+            <w:tcW w:w="107" w:type="dxa"/>
             <w:vMerge w:val="continue"/>
             <w:tcBorders>
               <w:top w:val="single" w:sz="4" w:space="0" w:color="000000"/>
@@ -11660,7 +11678,7 @@
         </w:tc>
         <w:tc>
           <w:tcPr>
-            <w:tcW w:w="2382" w:type="dxa"/>
+            <w:tcW w:w="2381" w:type="dxa"/>
             <w:gridSpan w:val="2"/>
             <w:vMerge w:val="continue"/>
             <w:tcBorders>
@@ -11682,7 +11700,7 @@
         </w:tc>
         <w:tc>
           <w:tcPr>
-            <w:tcW w:w="64" w:type="dxa"/>
+            <w:tcW w:w="65" w:type="dxa"/>
             <w:vMerge w:val="continue"/>
             <w:tcBorders>
               <w:top w:val="single" w:sz="4" w:space="0" w:color="000000"/>
@@ -11732,7 +11750,7 @@
         </w:tc>
         <w:tc>
           <w:tcPr>
-            <w:tcW w:w="4402" w:type="dxa"/>
+            <w:tcW w:w="4403" w:type="dxa"/>
             <w:gridSpan w:val="6"/>
             <w:tcBorders>
               <w:left w:val="single" w:sz="4" w:space="0" w:color="000000"/>
@@ -11766,7 +11784,7 @@
         </w:tc>
         <w:tc>
           <w:tcPr>
-            <w:tcW w:w="276" w:type="dxa"/>
+            <w:tcW w:w="275" w:type="dxa"/>
             <w:tcBorders>
               <w:right w:val="single" w:sz="4" w:space="0" w:color="000000"/>
             </w:tcBorders>
@@ -11805,7 +11823,7 @@
         </w:trPr>
         <w:tc>
           <w:tcPr>
-            <w:tcW w:w="1694" w:type="dxa"/>
+            <w:tcW w:w="1693" w:type="dxa"/>
             <w:vMerge w:val="continue"/>
             <w:tcBorders>
               <w:top w:val="single" w:sz="4" w:space="0" w:color="000000"/>
@@ -11828,7 +11846,7 @@
         </w:tc>
         <w:tc>
           <w:tcPr>
-            <w:tcW w:w="106" w:type="dxa"/>
+            <w:tcW w:w="107" w:type="dxa"/>
             <w:vMerge w:val="continue"/>
             <w:tcBorders>
               <w:top w:val="single" w:sz="4" w:space="0" w:color="000000"/>
@@ -11849,7 +11867,7 @@
         </w:tc>
         <w:tc>
           <w:tcPr>
-            <w:tcW w:w="2382" w:type="dxa"/>
+            <w:tcW w:w="2381" w:type="dxa"/>
             <w:gridSpan w:val="2"/>
             <w:tcBorders>
               <w:top w:val="single" w:sz="4" w:space="0" w:color="000000"/>
@@ -11877,7 +11895,7 @@
         </w:tc>
         <w:tc>
           <w:tcPr>
-            <w:tcW w:w="64" w:type="dxa"/>
+            <w:tcW w:w="65" w:type="dxa"/>
             <w:vMerge w:val="continue"/>
             <w:tcBorders>
               <w:top w:val="single" w:sz="4" w:space="0" w:color="000000"/>
@@ -12005,7 +12023,7 @@
         </w:tc>
         <w:tc>
           <w:tcPr>
-            <w:tcW w:w="992" w:type="dxa"/>
+            <w:tcW w:w="993" w:type="dxa"/>
             <w:tcBorders>
               <w:top w:val="single" w:sz="4" w:space="0" w:color="000000"/>
               <w:bottom w:val="single" w:sz="4" w:space="0" w:color="000000"/>
@@ -12032,7 +12050,7 @@
         </w:tc>
         <w:tc>
           <w:tcPr>
-            <w:tcW w:w="276" w:type="dxa"/>
+            <w:tcW w:w="275" w:type="dxa"/>
             <w:tcBorders>
               <w:bottom w:val="single" w:sz="4" w:space="0" w:color="000000"/>
               <w:right w:val="single" w:sz="4" w:space="0" w:color="000000"/>
@@ -12150,7 +12168,7 @@
         </w:tc>
         <w:tc>
           <w:tcPr>
-            <w:tcW w:w="3394" w:type="dxa"/>
+            <w:tcW w:w="3395" w:type="dxa"/>
             <w:gridSpan w:val="5"/>
             <w:tcBorders>
               <w:top w:val="single" w:sz="4" w:space="0" w:color="000000"/>
@@ -12211,7 +12229,7 @@
         </w:tc>
         <w:tc>
           <w:tcPr>
-            <w:tcW w:w="2287" w:type="dxa"/>
+            <w:tcW w:w="2286" w:type="dxa"/>
             <w:gridSpan w:val="4"/>
             <w:tcBorders>
               <w:top w:val="single" w:sz="4" w:space="0" w:color="000000"/>
@@ -12270,7 +12288,7 @@
         </w:tc>
         <w:tc>
           <w:tcPr>
-            <w:tcW w:w="3394" w:type="dxa"/>
+            <w:tcW w:w="3395" w:type="dxa"/>
             <w:gridSpan w:val="5"/>
             <w:tcBorders>
               <w:top w:val="single" w:sz="4" w:space="0" w:color="000000"/>
@@ -12327,7 +12345,7 @@
         </w:tc>
         <w:tc>
           <w:tcPr>
-            <w:tcW w:w="2287" w:type="dxa"/>
+            <w:tcW w:w="2286" w:type="dxa"/>
             <w:gridSpan w:val="4"/>
             <w:tcBorders>
               <w:top w:val="single" w:sz="4" w:space="0" w:color="000000"/>
@@ -12393,7 +12411,7 @@
         </w:tc>
         <w:tc>
           <w:tcPr>
-            <w:tcW w:w="3394" w:type="dxa"/>
+            <w:tcW w:w="3395" w:type="dxa"/>
             <w:gridSpan w:val="5"/>
             <w:tcBorders>
               <w:top w:val="single" w:sz="4" w:space="0" w:color="000000"/>
@@ -12456,7 +12474,7 @@
         </w:tc>
         <w:tc>
           <w:tcPr>
-            <w:tcW w:w="2287" w:type="dxa"/>
+            <w:tcW w:w="2286" w:type="dxa"/>
             <w:gridSpan w:val="4"/>
             <w:tcBorders>
               <w:top w:val="single" w:sz="4" w:space="0" w:color="000000"/>

</xml_diff>

<commit_message>
work on sending data to the server
</commit_message>
<xml_diff>
--- a/src/documentTemplates/empty_form.docx
+++ b/src/documentTemplates/empty_form.docx
@@ -30,14 +30,14 @@
         <w:gridCol w:w="112"/>
         <w:gridCol w:w="434"/>
         <w:gridCol w:w="266"/>
-        <w:gridCol w:w="571"/>
-        <w:gridCol w:w="47"/>
-        <w:gridCol w:w="258"/>
-        <w:gridCol w:w="322"/>
-        <w:gridCol w:w="708"/>
-        <w:gridCol w:w="617"/>
-        <w:gridCol w:w="132"/>
-        <w:gridCol w:w="2729"/>
+        <w:gridCol w:w="579"/>
+        <w:gridCol w:w="46"/>
+        <w:gridCol w:w="259"/>
+        <w:gridCol w:w="323"/>
+        <w:gridCol w:w="707"/>
+        <w:gridCol w:w="620"/>
+        <w:gridCol w:w="131"/>
+        <w:gridCol w:w="2719"/>
       </w:tblGrid>
       <w:tr>
         <w:trPr>
@@ -313,7 +313,7 @@
         </w:trPr>
         <w:tc>
           <w:tcPr>
-            <w:tcW w:w="6261" w:type="dxa"/>
+            <w:tcW w:w="6269" w:type="dxa"/>
             <w:gridSpan w:val="16"/>
             <w:tcBorders/>
             <w:vAlign w:val="center"/>
@@ -339,7 +339,7 @@
         </w:tc>
         <w:tc>
           <w:tcPr>
-            <w:tcW w:w="1779" w:type="dxa"/>
+            <w:tcW w:w="1781" w:type="dxa"/>
             <w:gridSpan w:val="4"/>
             <w:tcBorders>
               <w:bottom w:val="single" w:sz="4" w:space="0" w:color="000000"/>
@@ -370,7 +370,7 @@
         </w:tc>
         <w:tc>
           <w:tcPr>
-            <w:tcW w:w="2729" w:type="dxa"/>
+            <w:tcW w:w="2719" w:type="dxa"/>
             <w:tcBorders/>
             <w:vAlign w:val="bottom"/>
           </w:tcPr>
@@ -637,7 +637,7 @@
         </w:tc>
         <w:tc>
           <w:tcPr>
-            <w:tcW w:w="571" w:type="dxa"/>
+            <w:tcW w:w="579" w:type="dxa"/>
             <w:tcBorders/>
           </w:tcPr>
           <w:p>
@@ -653,7 +653,7 @@
         </w:tc>
         <w:tc>
           <w:tcPr>
-            <w:tcW w:w="47" w:type="dxa"/>
+            <w:tcW w:w="46" w:type="dxa"/>
             <w:tcBorders/>
           </w:tcPr>
           <w:p>
@@ -669,7 +669,7 @@
         </w:tc>
         <w:tc>
           <w:tcPr>
-            <w:tcW w:w="258" w:type="dxa"/>
+            <w:tcW w:w="259" w:type="dxa"/>
             <w:tcBorders/>
           </w:tcPr>
           <w:p>
@@ -685,7 +685,7 @@
         </w:tc>
         <w:tc>
           <w:tcPr>
-            <w:tcW w:w="322" w:type="dxa"/>
+            <w:tcW w:w="323" w:type="dxa"/>
             <w:tcBorders/>
           </w:tcPr>
           <w:p>
@@ -701,7 +701,7 @@
         </w:tc>
         <w:tc>
           <w:tcPr>
-            <w:tcW w:w="708" w:type="dxa"/>
+            <w:tcW w:w="707" w:type="dxa"/>
             <w:tcBorders/>
           </w:tcPr>
           <w:p>
@@ -717,7 +717,7 @@
         </w:tc>
         <w:tc>
           <w:tcPr>
-            <w:tcW w:w="617" w:type="dxa"/>
+            <w:tcW w:w="620" w:type="dxa"/>
             <w:tcBorders/>
           </w:tcPr>
           <w:p>
@@ -733,7 +733,7 @@
         </w:tc>
         <w:tc>
           <w:tcPr>
-            <w:tcW w:w="132" w:type="dxa"/>
+            <w:tcW w:w="131" w:type="dxa"/>
             <w:tcBorders/>
           </w:tcPr>
           <w:p>
@@ -749,7 +749,7 @@
         </w:tc>
         <w:tc>
           <w:tcPr>
-            <w:tcW w:w="2729" w:type="dxa"/>
+            <w:tcW w:w="2719" w:type="dxa"/>
             <w:tcBorders/>
           </w:tcPr>
           <w:p>
@@ -791,7 +791,7 @@
         </w:tc>
         <w:tc>
           <w:tcPr>
-            <w:tcW w:w="2410" w:type="dxa"/>
+            <w:tcW w:w="2417" w:type="dxa"/>
             <w:gridSpan w:val="7"/>
             <w:tcBorders>
               <w:bottom w:val="single" w:sz="4" w:space="0" w:color="000000"/>
@@ -834,7 +834,7 @@
         </w:tc>
         <w:tc>
           <w:tcPr>
-            <w:tcW w:w="1905" w:type="dxa"/>
+            <w:tcW w:w="1909" w:type="dxa"/>
             <w:gridSpan w:val="4"/>
             <w:tcBorders/>
             <w:vAlign w:val="bottom"/>
@@ -853,7 +853,7 @@
         </w:tc>
         <w:tc>
           <w:tcPr>
-            <w:tcW w:w="2861" w:type="dxa"/>
+            <w:tcW w:w="2850" w:type="dxa"/>
             <w:gridSpan w:val="2"/>
             <w:tcBorders>
               <w:bottom w:val="single" w:sz="4" w:space="0" w:color="000000"/>
@@ -916,7 +916,7 @@
         </w:tc>
         <w:tc>
           <w:tcPr>
-            <w:tcW w:w="4692" w:type="dxa"/>
+            <w:tcW w:w="4701" w:type="dxa"/>
             <w:gridSpan w:val="14"/>
             <w:tcBorders/>
           </w:tcPr>
@@ -941,7 +941,7 @@
         </w:tc>
         <w:tc>
           <w:tcPr>
-            <w:tcW w:w="708" w:type="dxa"/>
+            <w:tcW w:w="707" w:type="dxa"/>
             <w:tcBorders/>
           </w:tcPr>
           <w:p>
@@ -957,7 +957,7 @@
         </w:tc>
         <w:tc>
           <w:tcPr>
-            <w:tcW w:w="3478" w:type="dxa"/>
+            <w:tcW w:w="3470" w:type="dxa"/>
             <w:gridSpan w:val="3"/>
             <w:tcBorders/>
           </w:tcPr>
@@ -1006,7 +1006,7 @@
         </w:tc>
         <w:tc>
           <w:tcPr>
-            <w:tcW w:w="3670" w:type="dxa"/>
+            <w:tcW w:w="3677" w:type="dxa"/>
             <w:gridSpan w:val="9"/>
             <w:tcBorders>
               <w:bottom w:val="single" w:sz="4" w:space="0" w:color="000000"/>
@@ -1037,7 +1037,7 @@
         </w:tc>
         <w:tc>
           <w:tcPr>
-            <w:tcW w:w="1905" w:type="dxa"/>
+            <w:tcW w:w="1909" w:type="dxa"/>
             <w:gridSpan w:val="4"/>
             <w:tcBorders/>
             <w:vAlign w:val="bottom"/>
@@ -1056,7 +1056,7 @@
         </w:tc>
         <w:tc>
           <w:tcPr>
-            <w:tcW w:w="2861" w:type="dxa"/>
+            <w:tcW w:w="2850" w:type="dxa"/>
             <w:gridSpan w:val="2"/>
             <w:tcBorders>
               <w:bottom w:val="single" w:sz="4" w:space="0" w:color="000000"/>
@@ -1107,7 +1107,7 @@
         </w:tc>
         <w:tc>
           <w:tcPr>
-            <w:tcW w:w="4692" w:type="dxa"/>
+            <w:tcW w:w="4701" w:type="dxa"/>
             <w:gridSpan w:val="14"/>
             <w:tcBorders/>
           </w:tcPr>
@@ -1132,7 +1132,7 @@
         </w:tc>
         <w:tc>
           <w:tcPr>
-            <w:tcW w:w="708" w:type="dxa"/>
+            <w:tcW w:w="707" w:type="dxa"/>
             <w:tcBorders/>
           </w:tcPr>
           <w:p>
@@ -1148,7 +1148,7 @@
         </w:tc>
         <w:tc>
           <w:tcPr>
-            <w:tcW w:w="3478" w:type="dxa"/>
+            <w:tcW w:w="3470" w:type="dxa"/>
             <w:gridSpan w:val="3"/>
             <w:tcBorders/>
           </w:tcPr>
@@ -1349,7 +1349,7 @@
                 <w:i/>
                 <w:sz w:val="22"/>
               </w:rPr>
-              <w:t>{mission}</w:t>
+              <w:t>{mission1}</w:t>
             </w:r>
           </w:p>
         </w:tc>
@@ -1385,6 +1385,7 @@
                 <w:i/>
                 <w:sz w:val="22"/>
               </w:rPr>
+              <w:t>{mission2}</w:t>
             </w:r>
           </w:p>
         </w:tc>
@@ -1420,6 +1421,7 @@
                 <w:i/>
                 <w:sz w:val="22"/>
               </w:rPr>
+              <w:t>{mission3}</w:t>
             </w:r>
           </w:p>
         </w:tc>
@@ -1455,6 +1457,7 @@
                 <w:i/>
                 <w:sz w:val="22"/>
               </w:rPr>
+              <w:t>{mission4}</w:t>
             </w:r>
           </w:p>
         </w:tc>
@@ -1541,7 +1544,7 @@
         </w:tc>
         <w:tc>
           <w:tcPr>
-            <w:tcW w:w="1383" w:type="dxa"/>
+            <w:tcW w:w="1391" w:type="dxa"/>
             <w:gridSpan w:val="4"/>
             <w:tcBorders>
               <w:top w:val="single" w:sz="4" w:space="0" w:color="000000"/>
@@ -1575,7 +1578,7 @@
         </w:tc>
         <w:tc>
           <w:tcPr>
-            <w:tcW w:w="4813" w:type="dxa"/>
+            <w:tcW w:w="4805" w:type="dxa"/>
             <w:gridSpan w:val="7"/>
             <w:tcBorders>
               <w:top w:val="single" w:sz="4" w:space="0" w:color="000000"/>
@@ -1683,7 +1686,7 @@
         </w:tc>
         <w:tc>
           <w:tcPr>
-            <w:tcW w:w="1383" w:type="dxa"/>
+            <w:tcW w:w="1391" w:type="dxa"/>
             <w:gridSpan w:val="4"/>
             <w:tcBorders>
               <w:bottom w:val="single" w:sz="4" w:space="0" w:color="000000"/>
@@ -1716,7 +1719,7 @@
         </w:tc>
         <w:tc>
           <w:tcPr>
-            <w:tcW w:w="4813" w:type="dxa"/>
+            <w:tcW w:w="4805" w:type="dxa"/>
             <w:gridSpan w:val="7"/>
             <w:tcBorders/>
             <w:vAlign w:val="bottom"/>
@@ -2630,7 +2633,7 @@
         </w:tc>
         <w:tc>
           <w:tcPr>
-            <w:tcW w:w="2172" w:type="dxa"/>
+            <w:tcW w:w="2180" w:type="dxa"/>
             <w:gridSpan w:val="6"/>
             <w:tcBorders>
               <w:top w:val="single" w:sz="4" w:space="0" w:color="000000"/>
@@ -2661,7 +2664,7 @@
         </w:tc>
         <w:tc>
           <w:tcPr>
-            <w:tcW w:w="3478" w:type="dxa"/>
+            <w:tcW w:w="3470" w:type="dxa"/>
             <w:gridSpan w:val="3"/>
             <w:tcBorders>
               <w:top w:val="single" w:sz="4" w:space="0" w:color="000000"/>
@@ -2748,7 +2751,7 @@
         </w:tc>
         <w:tc>
           <w:tcPr>
-            <w:tcW w:w="2172" w:type="dxa"/>
+            <w:tcW w:w="2180" w:type="dxa"/>
             <w:gridSpan w:val="6"/>
             <w:tcBorders/>
             <w:vAlign w:val="bottom"/>
@@ -2776,7 +2779,7 @@
         </w:tc>
         <w:tc>
           <w:tcPr>
-            <w:tcW w:w="3478" w:type="dxa"/>
+            <w:tcW w:w="3470" w:type="dxa"/>
             <w:gridSpan w:val="3"/>
             <w:tcBorders>
               <w:top w:val="single" w:sz="4" w:space="0" w:color="000000"/>
@@ -2805,7 +2808,25 @@
                 <w:sz w:val="22"/>
                 <w:szCs w:val="18"/>
               </w:rPr>
-              <w:t>{giving}</w:t>
+              <w:t>{giving</w:t>
+            </w:r>
+            <w:r>
+              <w:rPr>
+                <w:b/>
+                <w:i/>
+                <w:sz w:val="22"/>
+                <w:szCs w:val="18"/>
+              </w:rPr>
+              <w:t>Initials</w:t>
+            </w:r>
+            <w:r>
+              <w:rPr>
+                <w:b/>
+                <w:i/>
+                <w:sz w:val="22"/>
+                <w:szCs w:val="18"/>
+              </w:rPr>
+              <w:t>}</w:t>
             </w:r>
           </w:p>
         </w:tc>
@@ -2867,7 +2888,7 @@
         </w:tc>
         <w:tc>
           <w:tcPr>
-            <w:tcW w:w="2172" w:type="dxa"/>
+            <w:tcW w:w="2180" w:type="dxa"/>
             <w:gridSpan w:val="6"/>
             <w:tcBorders/>
             <w:vAlign w:val="bottom"/>
@@ -2887,7 +2908,7 @@
         </w:tc>
         <w:tc>
           <w:tcPr>
-            <w:tcW w:w="3478" w:type="dxa"/>
+            <w:tcW w:w="3470" w:type="dxa"/>
             <w:gridSpan w:val="3"/>
             <w:tcBorders>
               <w:top w:val="single" w:sz="4" w:space="0" w:color="000000"/>
@@ -2975,7 +2996,7 @@
         </w:tc>
         <w:tc>
           <w:tcPr>
-            <w:tcW w:w="2172" w:type="dxa"/>
+            <w:tcW w:w="2180" w:type="dxa"/>
             <w:gridSpan w:val="6"/>
             <w:tcBorders/>
             <w:vAlign w:val="bottom"/>
@@ -2995,7 +3016,7 @@
         </w:tc>
         <w:tc>
           <w:tcPr>
-            <w:tcW w:w="3478" w:type="dxa"/>
+            <w:tcW w:w="3470" w:type="dxa"/>
             <w:gridSpan w:val="3"/>
             <w:tcBorders>
               <w:top w:val="single" w:sz="4" w:space="0" w:color="000000"/>
@@ -3084,7 +3105,7 @@
         </w:tc>
         <w:tc>
           <w:tcPr>
-            <w:tcW w:w="2172" w:type="dxa"/>
+            <w:tcW w:w="2180" w:type="dxa"/>
             <w:gridSpan w:val="6"/>
             <w:tcBorders/>
             <w:vAlign w:val="bottom"/>
@@ -3105,7 +3126,7 @@
         </w:tc>
         <w:tc>
           <w:tcPr>
-            <w:tcW w:w="3478" w:type="dxa"/>
+            <w:tcW w:w="3470" w:type="dxa"/>
             <w:gridSpan w:val="3"/>
             <w:tcBorders>
               <w:top w:val="single" w:sz="4" w:space="0" w:color="000000"/>
@@ -3192,7 +3213,7 @@
         </w:tc>
         <w:tc>
           <w:tcPr>
-            <w:tcW w:w="2172" w:type="dxa"/>
+            <w:tcW w:w="2180" w:type="dxa"/>
             <w:gridSpan w:val="6"/>
             <w:tcBorders/>
             <w:vAlign w:val="bottom"/>
@@ -3211,7 +3232,7 @@
         </w:tc>
         <w:tc>
           <w:tcPr>
-            <w:tcW w:w="3478" w:type="dxa"/>
+            <w:tcW w:w="3470" w:type="dxa"/>
             <w:gridSpan w:val="3"/>
             <w:tcBorders>
               <w:top w:val="single" w:sz="4" w:space="0" w:color="000000"/>
@@ -3277,17 +3298,17 @@
         <w:gridCol w:w="20"/>
         <w:gridCol w:w="1581"/>
         <w:gridCol w:w="649"/>
-        <w:gridCol w:w="65"/>
-        <w:gridCol w:w="2602"/>
+        <w:gridCol w:w="64"/>
+        <w:gridCol w:w="2603"/>
         <w:gridCol w:w="116"/>
         <w:gridCol w:w="73"/>
         <w:gridCol w:w="343"/>
         <w:gridCol w:w="1608"/>
         <w:gridCol w:w="601"/>
-        <w:gridCol w:w="94"/>
-        <w:gridCol w:w="564"/>
-        <w:gridCol w:w="2386"/>
-        <w:gridCol w:w="68"/>
+        <w:gridCol w:w="98"/>
+        <w:gridCol w:w="560"/>
+        <w:gridCol w:w="2396"/>
+        <w:gridCol w:w="58"/>
       </w:tblGrid>
       <w:tr>
         <w:trPr>
@@ -3377,7 +3398,7 @@
         </w:tc>
         <w:tc>
           <w:tcPr>
-            <w:tcW w:w="65" w:type="dxa"/>
+            <w:tcW w:w="64" w:type="dxa"/>
             <w:tcBorders>
               <w:top w:val="single" w:sz="4" w:space="0" w:color="000000"/>
               <w:left w:val="single" w:sz="4" w:space="0" w:color="000000"/>
@@ -3411,7 +3432,7 @@
         </w:tc>
         <w:tc>
           <w:tcPr>
-            <w:tcW w:w="2718" w:type="dxa"/>
+            <w:tcW w:w="2719" w:type="dxa"/>
             <w:gridSpan w:val="2"/>
             <w:tcBorders>
               <w:top w:val="single" w:sz="4" w:space="0" w:color="000000"/>
@@ -3441,7 +3462,27 @@
                 <w:iCs/>
                 <w:sz w:val="22"/>
               </w:rPr>
-              <w:t>{giving}</w:t>
+              <w:t>{giving</w:t>
+            </w:r>
+            <w:r>
+              <w:rPr>
+                <w:b/>
+                <w:bCs/>
+                <w:i/>
+                <w:iCs/>
+                <w:sz w:val="22"/>
+              </w:rPr>
+              <w:t>Initials</w:t>
+            </w:r>
+            <w:r>
+              <w:rPr>
+                <w:b/>
+                <w:bCs/>
+                <w:i/>
+                <w:iCs/>
+                <w:sz w:val="22"/>
+              </w:rPr>
+              <w:t>}</w:t>
             </w:r>
           </w:p>
         </w:tc>
@@ -3506,7 +3547,7 @@
         </w:tc>
         <w:tc>
           <w:tcPr>
-            <w:tcW w:w="94" w:type="dxa"/>
+            <w:tcW w:w="98" w:type="dxa"/>
             <w:tcBorders>
               <w:top w:val="single" w:sz="4" w:space="0" w:color="000000"/>
               <w:left w:val="single" w:sz="4" w:space="0" w:color="000000"/>
@@ -3537,7 +3578,7 @@
         </w:tc>
         <w:tc>
           <w:tcPr>
-            <w:tcW w:w="2950" w:type="dxa"/>
+            <w:tcW w:w="2956" w:type="dxa"/>
             <w:gridSpan w:val="2"/>
             <w:tcBorders>
               <w:top w:val="single" w:sz="4" w:space="0" w:color="000000"/>
@@ -3567,13 +3608,33 @@
                 <w:iCs/>
                 <w:szCs w:val="18"/>
               </w:rPr>
-              <w:t>{leader}</w:t>
-            </w:r>
-          </w:p>
-        </w:tc>
-        <w:tc>
-          <w:tcPr>
-            <w:tcW w:w="68" w:type="dxa"/>
+              <w:t>{leader</w:t>
+            </w:r>
+            <w:r>
+              <w:rPr>
+                <w:b/>
+                <w:bCs/>
+                <w:i/>
+                <w:iCs/>
+                <w:szCs w:val="18"/>
+              </w:rPr>
+              <w:t>Initials</w:t>
+            </w:r>
+            <w:r>
+              <w:rPr>
+                <w:b/>
+                <w:bCs/>
+                <w:i/>
+                <w:iCs/>
+                <w:szCs w:val="18"/>
+              </w:rPr>
+              <w:t>}</w:t>
+            </w:r>
+          </w:p>
+        </w:tc>
+        <w:tc>
+          <w:tcPr>
+            <w:tcW w:w="58" w:type="dxa"/>
             <w:tcBorders>
               <w:top w:val="single" w:sz="4" w:space="0" w:color="000000"/>
               <w:right w:val="single" w:sz="4" w:space="0" w:color="000000"/>
@@ -3635,7 +3696,7 @@
         </w:tc>
         <w:tc>
           <w:tcPr>
-            <w:tcW w:w="65" w:type="dxa"/>
+            <w:tcW w:w="64" w:type="dxa"/>
             <w:tcBorders>
               <w:left w:val="single" w:sz="4" w:space="0" w:color="000000"/>
             </w:tcBorders>
@@ -3658,7 +3719,7 @@
         </w:tc>
         <w:tc>
           <w:tcPr>
-            <w:tcW w:w="2718" w:type="dxa"/>
+            <w:tcW w:w="2719" w:type="dxa"/>
             <w:gridSpan w:val="2"/>
             <w:tcBorders>
               <w:top w:val="single" w:sz="4" w:space="0" w:color="000000"/>
@@ -3731,7 +3792,7 @@
         </w:tc>
         <w:tc>
           <w:tcPr>
-            <w:tcW w:w="94" w:type="dxa"/>
+            <w:tcW w:w="98" w:type="dxa"/>
             <w:tcBorders>
               <w:left w:val="single" w:sz="4" w:space="0" w:color="000000"/>
             </w:tcBorders>
@@ -3754,7 +3815,7 @@
         </w:tc>
         <w:tc>
           <w:tcPr>
-            <w:tcW w:w="2950" w:type="dxa"/>
+            <w:tcW w:w="2956" w:type="dxa"/>
             <w:gridSpan w:val="2"/>
             <w:tcBorders>
               <w:top w:val="single" w:sz="4" w:space="0" w:color="000000"/>
@@ -3781,7 +3842,7 @@
         </w:tc>
         <w:tc>
           <w:tcPr>
-            <w:tcW w:w="68" w:type="dxa"/>
+            <w:tcW w:w="58" w:type="dxa"/>
             <w:tcBorders>
               <w:right w:val="single" w:sz="4" w:space="0" w:color="000000"/>
             </w:tcBorders>
@@ -3834,7 +3895,7 @@
         </w:tc>
         <w:tc>
           <w:tcPr>
-            <w:tcW w:w="65" w:type="dxa"/>
+            <w:tcW w:w="64" w:type="dxa"/>
             <w:tcBorders>
               <w:left w:val="single" w:sz="4" w:space="0" w:color="000000"/>
               <w:bottom w:val="single" w:sz="4" w:space="0" w:color="000000"/>
@@ -3858,7 +3919,7 @@
         </w:tc>
         <w:tc>
           <w:tcPr>
-            <w:tcW w:w="2718" w:type="dxa"/>
+            <w:tcW w:w="2719" w:type="dxa"/>
             <w:gridSpan w:val="2"/>
             <w:tcBorders>
               <w:top w:val="single" w:sz="4" w:space="0" w:color="000000"/>
@@ -3934,7 +3995,7 @@
         </w:tc>
         <w:tc>
           <w:tcPr>
-            <w:tcW w:w="94" w:type="dxa"/>
+            <w:tcW w:w="98" w:type="dxa"/>
             <w:tcBorders>
               <w:left w:val="single" w:sz="4" w:space="0" w:color="000000"/>
               <w:bottom w:val="single" w:sz="4" w:space="0" w:color="000000"/>
@@ -3958,7 +4019,7 @@
         </w:tc>
         <w:tc>
           <w:tcPr>
-            <w:tcW w:w="2950" w:type="dxa"/>
+            <w:tcW w:w="2956" w:type="dxa"/>
             <w:gridSpan w:val="2"/>
             <w:tcBorders>
               <w:top w:val="single" w:sz="4" w:space="0" w:color="000000"/>
@@ -3986,7 +4047,7 @@
         </w:tc>
         <w:tc>
           <w:tcPr>
-            <w:tcW w:w="68" w:type="dxa"/>
+            <w:tcW w:w="58" w:type="dxa"/>
             <w:tcBorders>
               <w:bottom w:val="single" w:sz="4" w:space="0" w:color="000000"/>
               <w:right w:val="single" w:sz="4" w:space="0" w:color="000000"/>
@@ -5241,8 +5302,8 @@
       <w:tblGrid>
         <w:gridCol w:w="6"/>
         <w:gridCol w:w="1677"/>
-        <w:gridCol w:w="115"/>
-        <w:gridCol w:w="891"/>
+        <w:gridCol w:w="112"/>
+        <w:gridCol w:w="894"/>
         <w:gridCol w:w="850"/>
         <w:gridCol w:w="644"/>
         <w:gridCol w:w="67"/>
@@ -5350,7 +5411,7 @@
         </w:tc>
         <w:tc>
           <w:tcPr>
-            <w:tcW w:w="115" w:type="dxa"/>
+            <w:tcW w:w="112" w:type="dxa"/>
             <w:vMerge w:val="restart"/>
             <w:tcBorders>
               <w:top w:val="single" w:sz="4" w:space="0" w:color="000000"/>
@@ -5376,7 +5437,7 @@
         </w:tc>
         <w:tc>
           <w:tcPr>
-            <w:tcW w:w="2385" w:type="dxa"/>
+            <w:tcW w:w="2388" w:type="dxa"/>
             <w:gridSpan w:val="3"/>
             <w:vMerge w:val="restart"/>
             <w:tcBorders>
@@ -5405,7 +5466,25 @@
                 <w:i/>
                 <w:iCs/>
               </w:rPr>
-              <w:t>{allowing}</w:t>
+              <w:t>{allowing</w:t>
+            </w:r>
+            <w:r>
+              <w:rPr>
+                <w:b/>
+                <w:bCs/>
+                <w:i/>
+                <w:iCs/>
+              </w:rPr>
+              <w:t>Initials</w:t>
+            </w:r>
+            <w:r>
+              <w:rPr>
+                <w:b/>
+                <w:bCs/>
+                <w:i/>
+                <w:iCs/>
+              </w:rPr>
+              <w:t>}</w:t>
             </w:r>
           </w:p>
         </w:tc>
@@ -5547,6 +5626,16 @@
                 <w:szCs w:val="18"/>
               </w:rPr>
               <w:t>leader</w:t>
+            </w:r>
+            <w:r>
+              <w:rPr>
+                <w:b/>
+                <w:bCs/>
+                <w:i/>
+                <w:iCs/>
+                <w:szCs w:val="18"/>
+              </w:rPr>
+              <w:t>Initials</w:t>
             </w:r>
             <w:r>
               <w:rPr>
@@ -5594,7 +5683,7 @@
         </w:tc>
         <w:tc>
           <w:tcPr>
-            <w:tcW w:w="115" w:type="dxa"/>
+            <w:tcW w:w="112" w:type="dxa"/>
             <w:vMerge w:val="continue"/>
             <w:tcBorders>
               <w:top w:val="single" w:sz="4" w:space="0" w:color="000000"/>
@@ -5620,7 +5709,7 @@
         </w:tc>
         <w:tc>
           <w:tcPr>
-            <w:tcW w:w="2385" w:type="dxa"/>
+            <w:tcW w:w="2388" w:type="dxa"/>
             <w:gridSpan w:val="3"/>
             <w:vMerge w:val="continue"/>
             <w:tcBorders>
@@ -5845,7 +5934,7 @@
         </w:tc>
         <w:tc>
           <w:tcPr>
-            <w:tcW w:w="115" w:type="dxa"/>
+            <w:tcW w:w="112" w:type="dxa"/>
             <w:vMerge w:val="continue"/>
             <w:tcBorders>
               <w:top w:val="single" w:sz="4" w:space="0" w:color="000000"/>
@@ -5867,7 +5956,7 @@
         </w:tc>
         <w:tc>
           <w:tcPr>
-            <w:tcW w:w="2385" w:type="dxa"/>
+            <w:tcW w:w="2388" w:type="dxa"/>
             <w:gridSpan w:val="3"/>
             <w:vMerge w:val="continue"/>
             <w:tcBorders>
@@ -5965,7 +6054,23 @@
                 <w:i/>
                 <w:szCs w:val="16"/>
               </w:rPr>
-              <w:t>{foreman}</w:t>
+              <w:t>{foreman</w:t>
+            </w:r>
+            <w:r>
+              <w:rPr>
+                <w:b/>
+                <w:i/>
+                <w:szCs w:val="16"/>
+              </w:rPr>
+              <w:t>Initials</w:t>
+            </w:r>
+            <w:r>
+              <w:rPr>
+                <w:b/>
+                <w:i/>
+                <w:szCs w:val="16"/>
+              </w:rPr>
+              <w:t>}</w:t>
             </w:r>
           </w:p>
         </w:tc>
@@ -6001,7 +6106,7 @@
         </w:tc>
         <w:tc>
           <w:tcPr>
-            <w:tcW w:w="115" w:type="dxa"/>
+            <w:tcW w:w="112" w:type="dxa"/>
             <w:vMerge w:val="continue"/>
             <w:tcBorders>
               <w:top w:val="single" w:sz="4" w:space="0" w:color="000000"/>
@@ -6023,7 +6128,7 @@
         </w:tc>
         <w:tc>
           <w:tcPr>
-            <w:tcW w:w="2385" w:type="dxa"/>
+            <w:tcW w:w="2388" w:type="dxa"/>
             <w:gridSpan w:val="3"/>
             <w:vMerge w:val="restart"/>
             <w:tcBorders>
@@ -6254,7 +6359,7 @@
         </w:tc>
         <w:tc>
           <w:tcPr>
-            <w:tcW w:w="115" w:type="dxa"/>
+            <w:tcW w:w="112" w:type="dxa"/>
             <w:vMerge w:val="continue"/>
             <w:tcBorders>
               <w:top w:val="single" w:sz="4" w:space="0" w:color="000000"/>
@@ -6276,7 +6381,7 @@
         </w:tc>
         <w:tc>
           <w:tcPr>
-            <w:tcW w:w="2385" w:type="dxa"/>
+            <w:tcW w:w="2388" w:type="dxa"/>
             <w:gridSpan w:val="3"/>
             <w:vMerge w:val="continue"/>
             <w:tcBorders>
@@ -6446,7 +6551,7 @@
         </w:tc>
         <w:tc>
           <w:tcPr>
-            <w:tcW w:w="115" w:type="dxa"/>
+            <w:tcW w:w="112" w:type="dxa"/>
             <w:vMerge w:val="continue"/>
             <w:tcBorders>
               <w:top w:val="single" w:sz="4" w:space="0" w:color="000000"/>
@@ -6468,7 +6573,7 @@
         </w:tc>
         <w:tc>
           <w:tcPr>
-            <w:tcW w:w="2385" w:type="dxa"/>
+            <w:tcW w:w="2388" w:type="dxa"/>
             <w:gridSpan w:val="3"/>
             <w:vMerge w:val="continue"/>
             <w:tcBorders>
@@ -6696,7 +6801,7 @@
         </w:tc>
         <w:tc>
           <w:tcPr>
-            <w:tcW w:w="115" w:type="dxa"/>
+            <w:tcW w:w="112" w:type="dxa"/>
             <w:vMerge w:val="continue"/>
             <w:tcBorders>
               <w:top w:val="single" w:sz="4" w:space="0" w:color="000000"/>
@@ -6718,7 +6823,7 @@
         </w:tc>
         <w:tc>
           <w:tcPr>
-            <w:tcW w:w="2385" w:type="dxa"/>
+            <w:tcW w:w="2388" w:type="dxa"/>
             <w:gridSpan w:val="3"/>
             <w:vMerge w:val="restart"/>
             <w:tcBorders>
@@ -6862,7 +6967,7 @@
         </w:tc>
         <w:tc>
           <w:tcPr>
-            <w:tcW w:w="115" w:type="dxa"/>
+            <w:tcW w:w="112" w:type="dxa"/>
             <w:vMerge w:val="continue"/>
             <w:tcBorders>
               <w:top w:val="single" w:sz="4" w:space="0" w:color="000000"/>
@@ -6884,7 +6989,7 @@
         </w:tc>
         <w:tc>
           <w:tcPr>
-            <w:tcW w:w="2385" w:type="dxa"/>
+            <w:tcW w:w="2388" w:type="dxa"/>
             <w:gridSpan w:val="3"/>
             <w:vMerge w:val="continue"/>
             <w:tcBorders>
@@ -7112,7 +7217,7 @@
         </w:tc>
         <w:tc>
           <w:tcPr>
-            <w:tcW w:w="115" w:type="dxa"/>
+            <w:tcW w:w="112" w:type="dxa"/>
             <w:vMerge w:val="continue"/>
             <w:tcBorders>
               <w:top w:val="single" w:sz="4" w:space="0" w:color="000000"/>
@@ -7134,7 +7239,7 @@
         </w:tc>
         <w:tc>
           <w:tcPr>
-            <w:tcW w:w="2385" w:type="dxa"/>
+            <w:tcW w:w="2388" w:type="dxa"/>
             <w:gridSpan w:val="3"/>
             <w:vMerge w:val="continue"/>
             <w:tcBorders>
@@ -7271,7 +7376,7 @@
         </w:tc>
         <w:tc>
           <w:tcPr>
-            <w:tcW w:w="115" w:type="dxa"/>
+            <w:tcW w:w="112" w:type="dxa"/>
             <w:vMerge w:val="continue"/>
             <w:tcBorders>
               <w:top w:val="single" w:sz="4" w:space="0" w:color="000000"/>
@@ -7293,7 +7398,7 @@
         </w:tc>
         <w:tc>
           <w:tcPr>
-            <w:tcW w:w="2385" w:type="dxa"/>
+            <w:tcW w:w="2388" w:type="dxa"/>
             <w:gridSpan w:val="3"/>
             <w:vMerge w:val="continue"/>
             <w:tcBorders>
@@ -8324,7 +8429,7 @@
                 <w:sz w:val="22"/>
                 <w:szCs w:val="18"/>
               </w:rPr>
-              <w:t>{overhedLine}</w:t>
+              <w:t>{overheadLine}</w:t>
             </w:r>
           </w:p>
         </w:tc>
@@ -8533,25 +8638,7 @@
                 <w:sz w:val="22"/>
                 <w:szCs w:val="18"/>
               </w:rPr>
-              <w:t>{support</w:t>
-            </w:r>
-            <w:r>
-              <w:rPr>
-                <w:b/>
-                <w:i/>
-                <w:sz w:val="22"/>
-                <w:szCs w:val="18"/>
-              </w:rPr>
-              <w:t>s</w:t>
-            </w:r>
-            <w:r>
-              <w:rPr>
-                <w:b/>
-                <w:i/>
-                <w:sz w:val="22"/>
-                <w:szCs w:val="18"/>
-              </w:rPr>
-              <w:t>}</w:t>
+              <w:t>{supports}</w:t>
             </w:r>
           </w:p>
         </w:tc>
@@ -8619,7 +8706,25 @@
                 <w:i/>
                 <w:iCs/>
               </w:rPr>
-              <w:t>{allowing}</w:t>
+              <w:t>{allowing</w:t>
+            </w:r>
+            <w:r>
+              <w:rPr>
+                <w:b/>
+                <w:bCs/>
+                <w:i/>
+                <w:iCs/>
+              </w:rPr>
+              <w:t>Initials</w:t>
+            </w:r>
+            <w:r>
+              <w:rPr>
+                <w:b/>
+                <w:bCs/>
+                <w:i/>
+                <w:iCs/>
+              </w:rPr>
+              <w:t>}</w:t>
             </w:r>
           </w:p>
         </w:tc>
@@ -8656,7 +8761,27 @@
                 <w:iCs/>
                 <w:sz w:val="22"/>
               </w:rPr>
-              <w:t>{foreman}</w:t>
+              <w:t>{foreman</w:t>
+            </w:r>
+            <w:r>
+              <w:rPr>
+                <w:b/>
+                <w:bCs/>
+                <w:i/>
+                <w:iCs/>
+                <w:sz w:val="22"/>
+              </w:rPr>
+              <w:t>Initials</w:t>
+            </w:r>
+            <w:r>
+              <w:rPr>
+                <w:b/>
+                <w:bCs/>
+                <w:i/>
+                <w:iCs/>
+                <w:sz w:val="22"/>
+              </w:rPr>
+              <w:t>}</w:t>
             </w:r>
           </w:p>
         </w:tc>
@@ -8719,7 +8844,27 @@
                 <w:iCs/>
                 <w:sz w:val="22"/>
               </w:rPr>
-              <w:t>{foreman}</w:t>
+              <w:t>{foreman</w:t>
+            </w:r>
+            <w:r>
+              <w:rPr>
+                <w:b/>
+                <w:bCs/>
+                <w:i/>
+                <w:iCs/>
+                <w:sz w:val="22"/>
+              </w:rPr>
+              <w:t>Initials</w:t>
+            </w:r>
+            <w:r>
+              <w:rPr>
+                <w:b/>
+                <w:bCs/>
+                <w:i/>
+                <w:iCs/>
+                <w:sz w:val="22"/>
+              </w:rPr>
+              <w:t>}</w:t>
             </w:r>
           </w:p>
         </w:tc>
@@ -9243,11 +9388,11 @@
         <w:gridCol w:w="1842"/>
         <w:gridCol w:w="432"/>
         <w:gridCol w:w="262"/>
-        <w:gridCol w:w="1698"/>
-        <w:gridCol w:w="585"/>
+        <w:gridCol w:w="1701"/>
+        <w:gridCol w:w="582"/>
         <w:gridCol w:w="433"/>
-        <w:gridCol w:w="993"/>
-        <w:gridCol w:w="275"/>
+        <w:gridCol w:w="994"/>
+        <w:gridCol w:w="274"/>
       </w:tblGrid>
       <w:tr>
         <w:trPr>
@@ -9376,7 +9521,25 @@
                 <w:i/>
                 <w:iCs/>
               </w:rPr>
-              <w:t>{leader}</w:t>
+              <w:t>{leader</w:t>
+            </w:r>
+            <w:r>
+              <w:rPr>
+                <w:b/>
+                <w:bCs/>
+                <w:i/>
+                <w:iCs/>
+              </w:rPr>
+              <w:t>Initials</w:t>
+            </w:r>
+            <w:r>
+              <w:rPr>
+                <w:b/>
+                <w:bCs/>
+                <w:i/>
+                <w:iCs/>
+              </w:rPr>
+              <w:t>}</w:t>
             </w:r>
           </w:p>
         </w:tc>
@@ -9485,6 +9648,16 @@
                 <w:u w:val="single"/>
               </w:rPr>
               <w:t>foreman</w:t>
+            </w:r>
+            <w:r>
+              <w:rPr>
+                <w:b/>
+                <w:bCs/>
+                <w:i/>
+                <w:iCs/>
+                <w:u w:val="single"/>
+              </w:rPr>
+              <w:t>Initials</w:t>
             </w:r>
             <w:r>
               <w:rPr>
@@ -9658,7 +9831,7 @@
         </w:tc>
         <w:tc>
           <w:tcPr>
-            <w:tcW w:w="993" w:type="dxa"/>
+            <w:tcW w:w="994" w:type="dxa"/>
             <w:tcBorders>
               <w:top w:val="single" w:sz="4" w:space="0" w:color="000000"/>
             </w:tcBorders>
@@ -9684,7 +9857,7 @@
         </w:tc>
         <w:tc>
           <w:tcPr>
-            <w:tcW w:w="275" w:type="dxa"/>
+            <w:tcW w:w="274" w:type="dxa"/>
             <w:tcBorders>
               <w:right w:val="single" w:sz="4" w:space="0" w:color="000000"/>
             </w:tcBorders>
@@ -10016,7 +10189,7 @@
         </w:tc>
         <w:tc>
           <w:tcPr>
-            <w:tcW w:w="993" w:type="dxa"/>
+            <w:tcW w:w="994" w:type="dxa"/>
             <w:tcBorders>
               <w:top w:val="single" w:sz="4" w:space="0" w:color="000000"/>
             </w:tcBorders>
@@ -10042,7 +10215,7 @@
         </w:tc>
         <w:tc>
           <w:tcPr>
-            <w:tcW w:w="275" w:type="dxa"/>
+            <w:tcW w:w="274" w:type="dxa"/>
             <w:tcBorders>
               <w:right w:val="single" w:sz="4" w:space="0" w:color="000000"/>
             </w:tcBorders>
@@ -10189,7 +10362,7 @@
         </w:tc>
         <w:tc>
           <w:tcPr>
-            <w:tcW w:w="4403" w:type="dxa"/>
+            <w:tcW w:w="4404" w:type="dxa"/>
             <w:gridSpan w:val="6"/>
             <w:tcBorders>
               <w:left w:val="single" w:sz="4" w:space="0" w:color="000000"/>
@@ -10223,7 +10396,7 @@
         </w:tc>
         <w:tc>
           <w:tcPr>
-            <w:tcW w:w="275" w:type="dxa"/>
+            <w:tcW w:w="274" w:type="dxa"/>
             <w:tcBorders>
               <w:right w:val="single" w:sz="4" w:space="0" w:color="000000"/>
             </w:tcBorders>
@@ -10452,7 +10625,7 @@
         </w:tc>
         <w:tc>
           <w:tcPr>
-            <w:tcW w:w="993" w:type="dxa"/>
+            <w:tcW w:w="994" w:type="dxa"/>
             <w:tcBorders>
               <w:top w:val="single" w:sz="4" w:space="0" w:color="000000"/>
             </w:tcBorders>
@@ -10478,7 +10651,7 @@
         </w:tc>
         <w:tc>
           <w:tcPr>
-            <w:tcW w:w="275" w:type="dxa"/>
+            <w:tcW w:w="274" w:type="dxa"/>
             <w:tcBorders>
               <w:right w:val="single" w:sz="4" w:space="0" w:color="000000"/>
             </w:tcBorders>
@@ -10870,7 +11043,7 @@
         </w:tc>
         <w:tc>
           <w:tcPr>
-            <w:tcW w:w="993" w:type="dxa"/>
+            <w:tcW w:w="994" w:type="dxa"/>
             <w:tcBorders>
               <w:top w:val="single" w:sz="4" w:space="0" w:color="000000"/>
               <w:bottom w:val="single" w:sz="4" w:space="0" w:color="000000"/>
@@ -10897,7 +11070,7 @@
         </w:tc>
         <w:tc>
           <w:tcPr>
-            <w:tcW w:w="275" w:type="dxa"/>
+            <w:tcW w:w="274" w:type="dxa"/>
             <w:tcBorders>
               <w:bottom w:val="single" w:sz="4" w:space="0" w:color="000000"/>
               <w:right w:val="single" w:sz="4" w:space="0" w:color="000000"/>
@@ -10992,7 +11165,25 @@
                 <w:i/>
                 <w:iCs/>
               </w:rPr>
-              <w:t>{foreman}</w:t>
+              <w:t>{foreman</w:t>
+            </w:r>
+            <w:r>
+              <w:rPr>
+                <w:b/>
+                <w:bCs/>
+                <w:i/>
+                <w:iCs/>
+              </w:rPr>
+              <w:t>Initials</w:t>
+            </w:r>
+            <w:r>
+              <w:rPr>
+                <w:b/>
+                <w:bCs/>
+                <w:i/>
+                <w:iCs/>
+              </w:rPr>
+              <w:t>}</w:t>
             </w:r>
           </w:p>
         </w:tc>
@@ -11219,7 +11410,7 @@
         </w:tc>
         <w:tc>
           <w:tcPr>
-            <w:tcW w:w="993" w:type="dxa"/>
+            <w:tcW w:w="994" w:type="dxa"/>
             <w:tcBorders>
               <w:top w:val="single" w:sz="4" w:space="0" w:color="000000"/>
             </w:tcBorders>
@@ -11245,7 +11436,7 @@
         </w:tc>
         <w:tc>
           <w:tcPr>
-            <w:tcW w:w="275" w:type="dxa"/>
+            <w:tcW w:w="274" w:type="dxa"/>
             <w:tcBorders>
               <w:right w:val="single" w:sz="4" w:space="0" w:color="000000"/>
             </w:tcBorders>
@@ -11577,7 +11768,7 @@
         </w:tc>
         <w:tc>
           <w:tcPr>
-            <w:tcW w:w="993" w:type="dxa"/>
+            <w:tcW w:w="994" w:type="dxa"/>
             <w:tcBorders>
               <w:top w:val="single" w:sz="4" w:space="0" w:color="000000"/>
             </w:tcBorders>
@@ -11603,7 +11794,7 @@
         </w:tc>
         <w:tc>
           <w:tcPr>
-            <w:tcW w:w="275" w:type="dxa"/>
+            <w:tcW w:w="274" w:type="dxa"/>
             <w:tcBorders>
               <w:right w:val="single" w:sz="4" w:space="0" w:color="000000"/>
             </w:tcBorders>
@@ -11750,7 +11941,7 @@
         </w:tc>
         <w:tc>
           <w:tcPr>
-            <w:tcW w:w="4403" w:type="dxa"/>
+            <w:tcW w:w="4404" w:type="dxa"/>
             <w:gridSpan w:val="6"/>
             <w:tcBorders>
               <w:left w:val="single" w:sz="4" w:space="0" w:color="000000"/>
@@ -11784,7 +11975,7 @@
         </w:tc>
         <w:tc>
           <w:tcPr>
-            <w:tcW w:w="275" w:type="dxa"/>
+            <w:tcW w:w="274" w:type="dxa"/>
             <w:tcBorders>
               <w:right w:val="single" w:sz="4" w:space="0" w:color="000000"/>
             </w:tcBorders>
@@ -12023,7 +12214,7 @@
         </w:tc>
         <w:tc>
           <w:tcPr>
-            <w:tcW w:w="993" w:type="dxa"/>
+            <w:tcW w:w="994" w:type="dxa"/>
             <w:tcBorders>
               <w:top w:val="single" w:sz="4" w:space="0" w:color="000000"/>
               <w:bottom w:val="single" w:sz="4" w:space="0" w:color="000000"/>
@@ -12050,7 +12241,7 @@
         </w:tc>
         <w:tc>
           <w:tcPr>
-            <w:tcW w:w="275" w:type="dxa"/>
+            <w:tcW w:w="274" w:type="dxa"/>
             <w:tcBorders>
               <w:bottom w:val="single" w:sz="4" w:space="0" w:color="000000"/>
               <w:right w:val="single" w:sz="4" w:space="0" w:color="000000"/>
@@ -12193,7 +12384,7 @@
         </w:tc>
         <w:tc>
           <w:tcPr>
-            <w:tcW w:w="1698" w:type="dxa"/>
+            <w:tcW w:w="1701" w:type="dxa"/>
             <w:tcBorders>
               <w:top w:val="single" w:sz="4" w:space="0" w:color="000000"/>
               <w:left w:val="single" w:sz="4" w:space="0" w:color="000000"/>
@@ -12229,7 +12420,7 @@
         </w:tc>
         <w:tc>
           <w:tcPr>
-            <w:tcW w:w="2286" w:type="dxa"/>
+            <w:tcW w:w="2283" w:type="dxa"/>
             <w:gridSpan w:val="4"/>
             <w:tcBorders>
               <w:top w:val="single" w:sz="4" w:space="0" w:color="000000"/>
@@ -12317,7 +12508,7 @@
         </w:tc>
         <w:tc>
           <w:tcPr>
-            <w:tcW w:w="1698" w:type="dxa"/>
+            <w:tcW w:w="1701" w:type="dxa"/>
             <w:tcBorders>
               <w:top w:val="single" w:sz="4" w:space="0" w:color="000000"/>
               <w:left w:val="single" w:sz="4" w:space="0" w:color="000000"/>
@@ -12345,7 +12536,7 @@
         </w:tc>
         <w:tc>
           <w:tcPr>
-            <w:tcW w:w="2286" w:type="dxa"/>
+            <w:tcW w:w="2283" w:type="dxa"/>
             <w:gridSpan w:val="4"/>
             <w:tcBorders>
               <w:top w:val="single" w:sz="4" w:space="0" w:color="000000"/>
@@ -12443,38 +12634,38 @@
         </w:tc>
         <w:tc>
           <w:tcPr>
-            <w:tcW w:w="1698" w:type="dxa"/>
-            <w:tcBorders>
-              <w:top w:val="single" w:sz="4" w:space="0" w:color="000000"/>
-              <w:left w:val="single" w:sz="4" w:space="0" w:color="000000"/>
-              <w:bottom w:val="single" w:sz="4" w:space="0" w:color="000000"/>
-              <w:right w:val="single" w:sz="4" w:space="0" w:color="000000"/>
-            </w:tcBorders>
-          </w:tcPr>
-          <w:p>
-            <w:pPr>
-              <w:pStyle w:val="Normal"/>
-              <w:widowControl w:val="false"/>
-              <w:jc w:val="center"/>
-              <w:rPr>
-                <w:b/>
-                <w:i/>
-                <w:i/>
-                <w:sz w:val="22"/>
-              </w:rPr>
-            </w:pPr>
-            <w:r>
-              <w:rPr>
-                <w:b/>
-                <w:i/>
-                <w:sz w:val="22"/>
-              </w:rPr>
-            </w:r>
-          </w:p>
-        </w:tc>
-        <w:tc>
-          <w:tcPr>
-            <w:tcW w:w="2286" w:type="dxa"/>
+            <w:tcW w:w="1701" w:type="dxa"/>
+            <w:tcBorders>
+              <w:top w:val="single" w:sz="4" w:space="0" w:color="000000"/>
+              <w:left w:val="single" w:sz="4" w:space="0" w:color="000000"/>
+              <w:bottom w:val="single" w:sz="4" w:space="0" w:color="000000"/>
+              <w:right w:val="single" w:sz="4" w:space="0" w:color="000000"/>
+            </w:tcBorders>
+          </w:tcPr>
+          <w:p>
+            <w:pPr>
+              <w:pStyle w:val="Normal"/>
+              <w:widowControl w:val="false"/>
+              <w:jc w:val="center"/>
+              <w:rPr>
+                <w:b/>
+                <w:i/>
+                <w:i/>
+                <w:sz w:val="22"/>
+              </w:rPr>
+            </w:pPr>
+            <w:r>
+              <w:rPr>
+                <w:b/>
+                <w:i/>
+                <w:sz w:val="22"/>
+              </w:rPr>
+            </w:r>
+          </w:p>
+        </w:tc>
+        <w:tc>
+          <w:tcPr>
+            <w:tcW w:w="2283" w:type="dxa"/>
             <w:gridSpan w:val="4"/>
             <w:tcBorders>
               <w:top w:val="single" w:sz="4" w:space="0" w:color="000000"/>
@@ -12778,7 +12969,25 @@
                 <w:i/>
                 <w:iCs/>
               </w:rPr>
-              <w:t>{foreman}</w:t>
+              <w:t>{foreman</w:t>
+            </w:r>
+            <w:r>
+              <w:rPr>
+                <w:b/>
+                <w:bCs/>
+                <w:i/>
+                <w:iCs/>
+              </w:rPr>
+              <w:t>Initials</w:t>
+            </w:r>
+            <w:r>
+              <w:rPr>
+                <w:b/>
+                <w:bCs/>
+                <w:i/>
+                <w:iCs/>
+              </w:rPr>
+              <w:t>}</w:t>
             </w:r>
           </w:p>
         </w:tc>
@@ -12854,7 +13063,25 @@
                 <w:i/>
                 <w:iCs/>
               </w:rPr>
-              <w:t>{leader}</w:t>
+              <w:t>{leader</w:t>
+            </w:r>
+            <w:r>
+              <w:rPr>
+                <w:b/>
+                <w:bCs/>
+                <w:i/>
+                <w:iCs/>
+              </w:rPr>
+              <w:t>Initials</w:t>
+            </w:r>
+            <w:r>
+              <w:rPr>
+                <w:b/>
+                <w:bCs/>
+                <w:i/>
+                <w:iCs/>
+              </w:rPr>
+              <w:t>}</w:t>
             </w:r>
           </w:p>
         </w:tc>
@@ -13549,10 +13776,24 @@
     <w:qFormat/>
     <w:rPr/>
   </w:style>
-  <w:style w:type="paragraph" w:styleId="Style9">
+  <w:style w:type="character" w:styleId="Style9">
+    <w:name w:val="Исходный текст"/>
+    <w:qFormat/>
+    <w:rPr>
+      <w:rFonts w:ascii="Liberation Mono" w:hAnsi="Liberation Mono" w:eastAsia="Liberation Mono" w:cs="Liberation Mono"/>
+    </w:rPr>
+  </w:style>
+  <w:style w:type="character" w:styleId="-">
+    <w:name w:val="Hyperlink"/>
+    <w:rPr>
+      <w:color w:val="000080"/>
+      <w:u w:val="single"/>
+    </w:rPr>
+  </w:style>
+  <w:style w:type="paragraph" w:styleId="Style10">
     <w:name w:val="Заголовок"/>
     <w:basedOn w:val="Normal"/>
-    <w:next w:val="Style10"/>
+    <w:next w:val="Style11"/>
     <w:qFormat/>
     <w:pPr>
       <w:keepNext w:val="true"/>
@@ -13564,7 +13805,7 @@
       <w:szCs w:val="28"/>
     </w:rPr>
   </w:style>
-  <w:style w:type="paragraph" w:styleId="Style10">
+  <w:style w:type="paragraph" w:styleId="Style11">
     <w:name w:val="Body Text"/>
     <w:basedOn w:val="Normal"/>
     <w:pPr>
@@ -13572,15 +13813,15 @@
     </w:pPr>
     <w:rPr/>
   </w:style>
-  <w:style w:type="paragraph" w:styleId="Style11">
+  <w:style w:type="paragraph" w:styleId="Style12">
     <w:name w:val="List"/>
-    <w:basedOn w:val="Style10"/>
+    <w:basedOn w:val="Style11"/>
     <w:pPr/>
     <w:rPr>
       <w:rFonts w:cs="Lohit Devanagari"/>
     </w:rPr>
   </w:style>
-  <w:style w:type="paragraph" w:styleId="Style12">
+  <w:style w:type="paragraph" w:styleId="Style13">
     <w:name w:val="Caption"/>
     <w:basedOn w:val="Normal"/>
     <w:qFormat/>
@@ -13596,7 +13837,7 @@
       <w:szCs w:val="24"/>
     </w:rPr>
   </w:style>
-  <w:style w:type="paragraph" w:styleId="Style13">
+  <w:style w:type="paragraph" w:styleId="Style14">
     <w:name w:val="Указатель"/>
     <w:basedOn w:val="Normal"/>
     <w:qFormat/>
@@ -13642,14 +13883,14 @@
       <w:lang w:val="ru-RU" w:eastAsia="ru-RU" w:bidi="ar-SA"/>
     </w:rPr>
   </w:style>
-  <w:style w:type="paragraph" w:styleId="Style14">
+  <w:style w:type="paragraph" w:styleId="Style15">
     <w:name w:val="Колонтитул"/>
     <w:basedOn w:val="Normal"/>
     <w:qFormat/>
     <w:pPr/>
     <w:rPr/>
   </w:style>
-  <w:style w:type="paragraph" w:styleId="Style15">
+  <w:style w:type="paragraph" w:styleId="Style16">
     <w:name w:val="Header"/>
     <w:basedOn w:val="Normal"/>
     <w:link w:val="Style6"/>
@@ -13664,7 +13905,7 @@
     </w:pPr>
     <w:rPr/>
   </w:style>
-  <w:style w:type="paragraph" w:styleId="Style16">
+  <w:style w:type="paragraph" w:styleId="Style17">
     <w:name w:val="Footer"/>
     <w:basedOn w:val="Normal"/>
     <w:link w:val="Style7"/>
@@ -13679,7 +13920,7 @@
     </w:pPr>
     <w:rPr/>
   </w:style>
-  <w:style w:type="paragraph" w:styleId="Style17">
+  <w:style w:type="paragraph" w:styleId="Style18">
     <w:name w:val="Содержимое таблицы"/>
     <w:basedOn w:val="Normal"/>
     <w:qFormat/>
@@ -13689,9 +13930,9 @@
     </w:pPr>
     <w:rPr/>
   </w:style>
-  <w:style w:type="paragraph" w:styleId="Style18">
+  <w:style w:type="paragraph" w:styleId="Style19">
     <w:name w:val="Заголовок таблицы"/>
-    <w:basedOn w:val="Style17"/>
+    <w:basedOn w:val="Style18"/>
     <w:qFormat/>
     <w:pPr>
       <w:suppressLineNumbers/>
@@ -13702,7 +13943,7 @@
       <w:bCs/>
     </w:rPr>
   </w:style>
-  <w:style w:type="paragraph" w:styleId="Style19">
+  <w:style w:type="paragraph" w:styleId="Style20">
     <w:name w:val="Текст в заданном формате"/>
     <w:basedOn w:val="Normal"/>
     <w:qFormat/>

</xml_diff>

<commit_message>
filling in the table activities, refactoring
</commit_message>
<xml_diff>
--- a/src/documentTemplates/empty_form.docx
+++ b/src/documentTemplates/empty_form.docx
@@ -30,14 +30,14 @@
         <w:gridCol w:w="112"/>
         <w:gridCol w:w="434"/>
         <w:gridCol w:w="266"/>
-        <w:gridCol w:w="579"/>
+        <w:gridCol w:w="580"/>
         <w:gridCol w:w="46"/>
         <w:gridCol w:w="259"/>
         <w:gridCol w:w="323"/>
-        <w:gridCol w:w="707"/>
+        <w:gridCol w:w="708"/>
         <w:gridCol w:w="620"/>
         <w:gridCol w:w="131"/>
-        <w:gridCol w:w="2719"/>
+        <w:gridCol w:w="2717"/>
       </w:tblGrid>
       <w:tr>
         <w:trPr>
@@ -313,7 +313,7 @@
         </w:trPr>
         <w:tc>
           <w:tcPr>
-            <w:tcW w:w="6269" w:type="dxa"/>
+            <w:tcW w:w="6270" w:type="dxa"/>
             <w:gridSpan w:val="16"/>
             <w:tcBorders/>
             <w:vAlign w:val="center"/>
@@ -339,7 +339,7 @@
         </w:tc>
         <w:tc>
           <w:tcPr>
-            <w:tcW w:w="1781" w:type="dxa"/>
+            <w:tcW w:w="1782" w:type="dxa"/>
             <w:gridSpan w:val="4"/>
             <w:tcBorders>
               <w:bottom w:val="single" w:sz="4" w:space="0" w:color="000000"/>
@@ -370,7 +370,7 @@
         </w:tc>
         <w:tc>
           <w:tcPr>
-            <w:tcW w:w="2719" w:type="dxa"/>
+            <w:tcW w:w="2717" w:type="dxa"/>
             <w:tcBorders/>
             <w:vAlign w:val="bottom"/>
           </w:tcPr>
@@ -637,7 +637,7 @@
         </w:tc>
         <w:tc>
           <w:tcPr>
-            <w:tcW w:w="579" w:type="dxa"/>
+            <w:tcW w:w="580" w:type="dxa"/>
             <w:tcBorders/>
           </w:tcPr>
           <w:p>
@@ -701,7 +701,7 @@
         </w:tc>
         <w:tc>
           <w:tcPr>
-            <w:tcW w:w="707" w:type="dxa"/>
+            <w:tcW w:w="708" w:type="dxa"/>
             <w:tcBorders/>
           </w:tcPr>
           <w:p>
@@ -749,7 +749,7 @@
         </w:tc>
         <w:tc>
           <w:tcPr>
-            <w:tcW w:w="2719" w:type="dxa"/>
+            <w:tcW w:w="2717" w:type="dxa"/>
             <w:tcBorders/>
           </w:tcPr>
           <w:p>
@@ -791,7 +791,7 @@
         </w:tc>
         <w:tc>
           <w:tcPr>
-            <w:tcW w:w="2417" w:type="dxa"/>
+            <w:tcW w:w="2418" w:type="dxa"/>
             <w:gridSpan w:val="7"/>
             <w:tcBorders>
               <w:bottom w:val="single" w:sz="4" w:space="0" w:color="000000"/>
@@ -834,7 +834,7 @@
         </w:tc>
         <w:tc>
           <w:tcPr>
-            <w:tcW w:w="1909" w:type="dxa"/>
+            <w:tcW w:w="1910" w:type="dxa"/>
             <w:gridSpan w:val="4"/>
             <w:tcBorders/>
             <w:vAlign w:val="bottom"/>
@@ -853,7 +853,7 @@
         </w:tc>
         <w:tc>
           <w:tcPr>
-            <w:tcW w:w="2850" w:type="dxa"/>
+            <w:tcW w:w="2848" w:type="dxa"/>
             <w:gridSpan w:val="2"/>
             <w:tcBorders>
               <w:bottom w:val="single" w:sz="4" w:space="0" w:color="000000"/>
@@ -916,7 +916,7 @@
         </w:tc>
         <w:tc>
           <w:tcPr>
-            <w:tcW w:w="4701" w:type="dxa"/>
+            <w:tcW w:w="4702" w:type="dxa"/>
             <w:gridSpan w:val="14"/>
             <w:tcBorders/>
           </w:tcPr>
@@ -941,7 +941,7 @@
         </w:tc>
         <w:tc>
           <w:tcPr>
-            <w:tcW w:w="707" w:type="dxa"/>
+            <w:tcW w:w="708" w:type="dxa"/>
             <w:tcBorders/>
           </w:tcPr>
           <w:p>
@@ -957,7 +957,7 @@
         </w:tc>
         <w:tc>
           <w:tcPr>
-            <w:tcW w:w="3470" w:type="dxa"/>
+            <w:tcW w:w="3468" w:type="dxa"/>
             <w:gridSpan w:val="3"/>
             <w:tcBorders/>
           </w:tcPr>
@@ -1006,7 +1006,7 @@
         </w:tc>
         <w:tc>
           <w:tcPr>
-            <w:tcW w:w="3677" w:type="dxa"/>
+            <w:tcW w:w="3678" w:type="dxa"/>
             <w:gridSpan w:val="9"/>
             <w:tcBorders>
               <w:bottom w:val="single" w:sz="4" w:space="0" w:color="000000"/>
@@ -1037,7 +1037,7 @@
         </w:tc>
         <w:tc>
           <w:tcPr>
-            <w:tcW w:w="1909" w:type="dxa"/>
+            <w:tcW w:w="1910" w:type="dxa"/>
             <w:gridSpan w:val="4"/>
             <w:tcBorders/>
             <w:vAlign w:val="bottom"/>
@@ -1056,7 +1056,7 @@
         </w:tc>
         <w:tc>
           <w:tcPr>
-            <w:tcW w:w="2850" w:type="dxa"/>
+            <w:tcW w:w="2848" w:type="dxa"/>
             <w:gridSpan w:val="2"/>
             <w:tcBorders>
               <w:bottom w:val="single" w:sz="4" w:space="0" w:color="000000"/>
@@ -1107,7 +1107,7 @@
         </w:tc>
         <w:tc>
           <w:tcPr>
-            <w:tcW w:w="4701" w:type="dxa"/>
+            <w:tcW w:w="4702" w:type="dxa"/>
             <w:gridSpan w:val="14"/>
             <w:tcBorders/>
           </w:tcPr>
@@ -1132,7 +1132,7 @@
         </w:tc>
         <w:tc>
           <w:tcPr>
-            <w:tcW w:w="707" w:type="dxa"/>
+            <w:tcW w:w="708" w:type="dxa"/>
             <w:tcBorders/>
           </w:tcPr>
           <w:p>
@@ -1148,7 +1148,7 @@
         </w:tc>
         <w:tc>
           <w:tcPr>
-            <w:tcW w:w="3470" w:type="dxa"/>
+            <w:tcW w:w="3468" w:type="dxa"/>
             <w:gridSpan w:val="3"/>
             <w:tcBorders/>
           </w:tcPr>
@@ -1544,7 +1544,7 @@
         </w:tc>
         <w:tc>
           <w:tcPr>
-            <w:tcW w:w="1391" w:type="dxa"/>
+            <w:tcW w:w="1392" w:type="dxa"/>
             <w:gridSpan w:val="4"/>
             <w:tcBorders>
               <w:top w:val="single" w:sz="4" w:space="0" w:color="000000"/>
@@ -1578,7 +1578,7 @@
         </w:tc>
         <w:tc>
           <w:tcPr>
-            <w:tcW w:w="4805" w:type="dxa"/>
+            <w:tcW w:w="4804" w:type="dxa"/>
             <w:gridSpan w:val="7"/>
             <w:tcBorders>
               <w:top w:val="single" w:sz="4" w:space="0" w:color="000000"/>
@@ -1686,7 +1686,7 @@
         </w:tc>
         <w:tc>
           <w:tcPr>
-            <w:tcW w:w="1391" w:type="dxa"/>
+            <w:tcW w:w="1392" w:type="dxa"/>
             <w:gridSpan w:val="4"/>
             <w:tcBorders>
               <w:bottom w:val="single" w:sz="4" w:space="0" w:color="000000"/>
@@ -1719,7 +1719,7 @@
         </w:tc>
         <w:tc>
           <w:tcPr>
-            <w:tcW w:w="4805" w:type="dxa"/>
+            <w:tcW w:w="4804" w:type="dxa"/>
             <w:gridSpan w:val="7"/>
             <w:tcBorders/>
             <w:vAlign w:val="bottom"/>
@@ -2633,7 +2633,7 @@
         </w:tc>
         <w:tc>
           <w:tcPr>
-            <w:tcW w:w="2180" w:type="dxa"/>
+            <w:tcW w:w="2182" w:type="dxa"/>
             <w:gridSpan w:val="6"/>
             <w:tcBorders>
               <w:top w:val="single" w:sz="4" w:space="0" w:color="000000"/>
@@ -2664,7 +2664,7 @@
         </w:tc>
         <w:tc>
           <w:tcPr>
-            <w:tcW w:w="3470" w:type="dxa"/>
+            <w:tcW w:w="3468" w:type="dxa"/>
             <w:gridSpan w:val="3"/>
             <w:tcBorders>
               <w:top w:val="single" w:sz="4" w:space="0" w:color="000000"/>
@@ -2751,7 +2751,7 @@
         </w:tc>
         <w:tc>
           <w:tcPr>
-            <w:tcW w:w="2180" w:type="dxa"/>
+            <w:tcW w:w="2182" w:type="dxa"/>
             <w:gridSpan w:val="6"/>
             <w:tcBorders/>
             <w:vAlign w:val="bottom"/>
@@ -2779,7 +2779,7 @@
         </w:tc>
         <w:tc>
           <w:tcPr>
-            <w:tcW w:w="3470" w:type="dxa"/>
+            <w:tcW w:w="3468" w:type="dxa"/>
             <w:gridSpan w:val="3"/>
             <w:tcBorders>
               <w:top w:val="single" w:sz="4" w:space="0" w:color="000000"/>
@@ -2808,25 +2808,7 @@
                 <w:sz w:val="22"/>
                 <w:szCs w:val="18"/>
               </w:rPr>
-              <w:t>{giving</w:t>
-            </w:r>
-            <w:r>
-              <w:rPr>
-                <w:b/>
-                <w:i/>
-                <w:sz w:val="22"/>
-                <w:szCs w:val="18"/>
-              </w:rPr>
-              <w:t>Initials</w:t>
-            </w:r>
-            <w:r>
-              <w:rPr>
-                <w:b/>
-                <w:i/>
-                <w:sz w:val="22"/>
-                <w:szCs w:val="18"/>
-              </w:rPr>
-              <w:t>}</w:t>
+              <w:t>{givingInitials}</w:t>
             </w:r>
           </w:p>
         </w:tc>
@@ -2888,7 +2870,7 @@
         </w:tc>
         <w:tc>
           <w:tcPr>
-            <w:tcW w:w="2180" w:type="dxa"/>
+            <w:tcW w:w="2182" w:type="dxa"/>
             <w:gridSpan w:val="6"/>
             <w:tcBorders/>
             <w:vAlign w:val="bottom"/>
@@ -2908,7 +2890,7 @@
         </w:tc>
         <w:tc>
           <w:tcPr>
-            <w:tcW w:w="3470" w:type="dxa"/>
+            <w:tcW w:w="3468" w:type="dxa"/>
             <w:gridSpan w:val="3"/>
             <w:tcBorders>
               <w:top w:val="single" w:sz="4" w:space="0" w:color="000000"/>
@@ -2996,7 +2978,7 @@
         </w:tc>
         <w:tc>
           <w:tcPr>
-            <w:tcW w:w="2180" w:type="dxa"/>
+            <w:tcW w:w="2182" w:type="dxa"/>
             <w:gridSpan w:val="6"/>
             <w:tcBorders/>
             <w:vAlign w:val="bottom"/>
@@ -3016,7 +2998,7 @@
         </w:tc>
         <w:tc>
           <w:tcPr>
-            <w:tcW w:w="3470" w:type="dxa"/>
+            <w:tcW w:w="3468" w:type="dxa"/>
             <w:gridSpan w:val="3"/>
             <w:tcBorders>
               <w:top w:val="single" w:sz="4" w:space="0" w:color="000000"/>
@@ -3105,7 +3087,7 @@
         </w:tc>
         <w:tc>
           <w:tcPr>
-            <w:tcW w:w="2180" w:type="dxa"/>
+            <w:tcW w:w="2182" w:type="dxa"/>
             <w:gridSpan w:val="6"/>
             <w:tcBorders/>
             <w:vAlign w:val="bottom"/>
@@ -3126,7 +3108,7 @@
         </w:tc>
         <w:tc>
           <w:tcPr>
-            <w:tcW w:w="3470" w:type="dxa"/>
+            <w:tcW w:w="3468" w:type="dxa"/>
             <w:gridSpan w:val="3"/>
             <w:tcBorders>
               <w:top w:val="single" w:sz="4" w:space="0" w:color="000000"/>
@@ -3213,7 +3195,7 @@
         </w:tc>
         <w:tc>
           <w:tcPr>
-            <w:tcW w:w="2180" w:type="dxa"/>
+            <w:tcW w:w="2182" w:type="dxa"/>
             <w:gridSpan w:val="6"/>
             <w:tcBorders/>
             <w:vAlign w:val="bottom"/>
@@ -3232,7 +3214,7 @@
         </w:tc>
         <w:tc>
           <w:tcPr>
-            <w:tcW w:w="3470" w:type="dxa"/>
+            <w:tcW w:w="3468" w:type="dxa"/>
             <w:gridSpan w:val="3"/>
             <w:tcBorders>
               <w:top w:val="single" w:sz="4" w:space="0" w:color="000000"/>
@@ -3307,8 +3289,8 @@
         <w:gridCol w:w="601"/>
         <w:gridCol w:w="98"/>
         <w:gridCol w:w="560"/>
-        <w:gridCol w:w="2396"/>
-        <w:gridCol w:w="58"/>
+        <w:gridCol w:w="2397"/>
+        <w:gridCol w:w="57"/>
       </w:tblGrid>
       <w:tr>
         <w:trPr>
@@ -3462,27 +3444,7 @@
                 <w:iCs/>
                 <w:sz w:val="22"/>
               </w:rPr>
-              <w:t>{giving</w:t>
-            </w:r>
-            <w:r>
-              <w:rPr>
-                <w:b/>
-                <w:bCs/>
-                <w:i/>
-                <w:iCs/>
-                <w:sz w:val="22"/>
-              </w:rPr>
-              <w:t>Initials</w:t>
-            </w:r>
-            <w:r>
-              <w:rPr>
-                <w:b/>
-                <w:bCs/>
-                <w:i/>
-                <w:iCs/>
-                <w:sz w:val="22"/>
-              </w:rPr>
-              <w:t>}</w:t>
+              <w:t>{givingInitials}</w:t>
             </w:r>
           </w:p>
         </w:tc>
@@ -3578,7 +3540,7 @@
         </w:tc>
         <w:tc>
           <w:tcPr>
-            <w:tcW w:w="2956" w:type="dxa"/>
+            <w:tcW w:w="2957" w:type="dxa"/>
             <w:gridSpan w:val="2"/>
             <w:tcBorders>
               <w:top w:val="single" w:sz="4" w:space="0" w:color="000000"/>
@@ -3608,33 +3570,13 @@
                 <w:iCs/>
                 <w:szCs w:val="18"/>
               </w:rPr>
-              <w:t>{leader</w:t>
-            </w:r>
-            <w:r>
-              <w:rPr>
-                <w:b/>
-                <w:bCs/>
-                <w:i/>
-                <w:iCs/>
-                <w:szCs w:val="18"/>
-              </w:rPr>
-              <w:t>Initials</w:t>
-            </w:r>
-            <w:r>
-              <w:rPr>
-                <w:b/>
-                <w:bCs/>
-                <w:i/>
-                <w:iCs/>
-                <w:szCs w:val="18"/>
-              </w:rPr>
-              <w:t>}</w:t>
-            </w:r>
-          </w:p>
-        </w:tc>
-        <w:tc>
-          <w:tcPr>
-            <w:tcW w:w="58" w:type="dxa"/>
+              <w:t>{leaderInitials}</w:t>
+            </w:r>
+          </w:p>
+        </w:tc>
+        <w:tc>
+          <w:tcPr>
+            <w:tcW w:w="57" w:type="dxa"/>
             <w:tcBorders>
               <w:top w:val="single" w:sz="4" w:space="0" w:color="000000"/>
               <w:right w:val="single" w:sz="4" w:space="0" w:color="000000"/>
@@ -3815,7 +3757,7 @@
         </w:tc>
         <w:tc>
           <w:tcPr>
-            <w:tcW w:w="2956" w:type="dxa"/>
+            <w:tcW w:w="2957" w:type="dxa"/>
             <w:gridSpan w:val="2"/>
             <w:tcBorders>
               <w:top w:val="single" w:sz="4" w:space="0" w:color="000000"/>
@@ -3842,7 +3784,7 @@
         </w:tc>
         <w:tc>
           <w:tcPr>
-            <w:tcW w:w="58" w:type="dxa"/>
+            <w:tcW w:w="57" w:type="dxa"/>
             <w:tcBorders>
               <w:right w:val="single" w:sz="4" w:space="0" w:color="000000"/>
             </w:tcBorders>
@@ -4019,7 +3961,7 @@
         </w:tc>
         <w:tc>
           <w:tcPr>
-            <w:tcW w:w="2956" w:type="dxa"/>
+            <w:tcW w:w="2957" w:type="dxa"/>
             <w:gridSpan w:val="2"/>
             <w:tcBorders>
               <w:top w:val="single" w:sz="4" w:space="0" w:color="000000"/>
@@ -4047,7 +3989,7 @@
         </w:tc>
         <w:tc>
           <w:tcPr>
-            <w:tcW w:w="58" w:type="dxa"/>
+            <w:tcW w:w="57" w:type="dxa"/>
             <w:tcBorders>
               <w:bottom w:val="single" w:sz="4" w:space="0" w:color="000000"/>
               <w:right w:val="single" w:sz="4" w:space="0" w:color="000000"/>
@@ -5466,25 +5408,7 @@
                 <w:i/>
                 <w:iCs/>
               </w:rPr>
-              <w:t>{allowing</w:t>
-            </w:r>
-            <w:r>
-              <w:rPr>
-                <w:b/>
-                <w:bCs/>
-                <w:i/>
-                <w:iCs/>
-              </w:rPr>
-              <w:t>Initials</w:t>
-            </w:r>
-            <w:r>
-              <w:rPr>
-                <w:b/>
-                <w:bCs/>
-                <w:i/>
-                <w:iCs/>
-              </w:rPr>
-              <w:t>}</w:t>
+              <w:t>{allowingInitials}</w:t>
             </w:r>
           </w:p>
         </w:tc>
@@ -5625,17 +5549,7 @@
                 <w:iCs/>
                 <w:szCs w:val="18"/>
               </w:rPr>
-              <w:t>leader</w:t>
-            </w:r>
-            <w:r>
-              <w:rPr>
-                <w:b/>
-                <w:bCs/>
-                <w:i/>
-                <w:iCs/>
-                <w:szCs w:val="18"/>
-              </w:rPr>
-              <w:t>Initials</w:t>
+              <w:t>leaderInitials</w:t>
             </w:r>
             <w:r>
               <w:rPr>
@@ -6054,23 +5968,7 @@
                 <w:i/>
                 <w:szCs w:val="16"/>
               </w:rPr>
-              <w:t>{foreman</w:t>
-            </w:r>
-            <w:r>
-              <w:rPr>
-                <w:b/>
-                <w:i/>
-                <w:szCs w:val="16"/>
-              </w:rPr>
-              <w:t>Initials</w:t>
-            </w:r>
-            <w:r>
-              <w:rPr>
-                <w:b/>
-                <w:i/>
-                <w:szCs w:val="16"/>
-              </w:rPr>
-              <w:t>}</w:t>
+              <w:t>{foremanInitials}</w:t>
             </w:r>
           </w:p>
         </w:tc>
@@ -8420,15 +8318,6 @@
                 <w:sz w:val="22"/>
                 <w:szCs w:val="18"/>
               </w:rPr>
-              <w:t xml:space="preserve"> </w:t>
-            </w:r>
-            <w:r>
-              <w:rPr>
-                <w:b/>
-                <w:i/>
-                <w:sz w:val="22"/>
-                <w:szCs w:val="18"/>
-              </w:rPr>
               <w:t>{overheadLine}</w:t>
             </w:r>
           </w:p>
@@ -8706,25 +8595,7 @@
                 <w:i/>
                 <w:iCs/>
               </w:rPr>
-              <w:t>{allowing</w:t>
-            </w:r>
-            <w:r>
-              <w:rPr>
-                <w:b/>
-                <w:bCs/>
-                <w:i/>
-                <w:iCs/>
-              </w:rPr>
-              <w:t>Initials</w:t>
-            </w:r>
-            <w:r>
-              <w:rPr>
-                <w:b/>
-                <w:bCs/>
-                <w:i/>
-                <w:iCs/>
-              </w:rPr>
-              <w:t>}</w:t>
+              <w:t>{allowingInitials}</w:t>
             </w:r>
           </w:p>
         </w:tc>
@@ -8761,27 +8632,7 @@
                 <w:iCs/>
                 <w:sz w:val="22"/>
               </w:rPr>
-              <w:t>{foreman</w:t>
-            </w:r>
-            <w:r>
-              <w:rPr>
-                <w:b/>
-                <w:bCs/>
-                <w:i/>
-                <w:iCs/>
-                <w:sz w:val="22"/>
-              </w:rPr>
-              <w:t>Initials</w:t>
-            </w:r>
-            <w:r>
-              <w:rPr>
-                <w:b/>
-                <w:bCs/>
-                <w:i/>
-                <w:iCs/>
-                <w:sz w:val="22"/>
-              </w:rPr>
-              <w:t>}</w:t>
+              <w:t>{foremanInitials}</w:t>
             </w:r>
           </w:p>
         </w:tc>
@@ -8844,27 +8695,7 @@
                 <w:iCs/>
                 <w:sz w:val="22"/>
               </w:rPr>
-              <w:t>{foreman</w:t>
-            </w:r>
-            <w:r>
-              <w:rPr>
-                <w:b/>
-                <w:bCs/>
-                <w:i/>
-                <w:iCs/>
-                <w:sz w:val="22"/>
-              </w:rPr>
-              <w:t>Initials</w:t>
-            </w:r>
-            <w:r>
-              <w:rPr>
-                <w:b/>
-                <w:bCs/>
-                <w:i/>
-                <w:iCs/>
-                <w:sz w:val="22"/>
-              </w:rPr>
-              <w:t>}</w:t>
+              <w:t>{foremanInitials}</w:t>
             </w:r>
           </w:p>
         </w:tc>
@@ -9521,25 +9352,7 @@
                 <w:i/>
                 <w:iCs/>
               </w:rPr>
-              <w:t>{leader</w:t>
-            </w:r>
-            <w:r>
-              <w:rPr>
-                <w:b/>
-                <w:bCs/>
-                <w:i/>
-                <w:iCs/>
-              </w:rPr>
-              <w:t>Initials</w:t>
-            </w:r>
-            <w:r>
-              <w:rPr>
-                <w:b/>
-                <w:bCs/>
-                <w:i/>
-                <w:iCs/>
-              </w:rPr>
-              <w:t>}</w:t>
+              <w:t>{leaderInitials}</w:t>
             </w:r>
           </w:p>
         </w:tc>
@@ -9647,17 +9460,7 @@
                 <w:iCs/>
                 <w:u w:val="single"/>
               </w:rPr>
-              <w:t>foreman</w:t>
-            </w:r>
-            <w:r>
-              <w:rPr>
-                <w:b/>
-                <w:bCs/>
-                <w:i/>
-                <w:iCs/>
-                <w:u w:val="single"/>
-              </w:rPr>
-              <w:t>Initials</w:t>
+              <w:t>foremanInitials</w:t>
             </w:r>
             <w:r>
               <w:rPr>
@@ -11165,25 +10968,7 @@
                 <w:i/>
                 <w:iCs/>
               </w:rPr>
-              <w:t>{foreman</w:t>
-            </w:r>
-            <w:r>
-              <w:rPr>
-                <w:b/>
-                <w:bCs/>
-                <w:i/>
-                <w:iCs/>
-              </w:rPr>
-              <w:t>Initials</w:t>
-            </w:r>
-            <w:r>
-              <w:rPr>
-                <w:b/>
-                <w:bCs/>
-                <w:i/>
-                <w:iCs/>
-              </w:rPr>
-              <w:t>}</w:t>
+              <w:t>{foremanInitials}</w:t>
             </w:r>
           </w:p>
         </w:tc>
@@ -12969,25 +12754,7 @@
                 <w:i/>
                 <w:iCs/>
               </w:rPr>
-              <w:t>{foreman</w:t>
-            </w:r>
-            <w:r>
-              <w:rPr>
-                <w:b/>
-                <w:bCs/>
-                <w:i/>
-                <w:iCs/>
-              </w:rPr>
-              <w:t>Initials</w:t>
-            </w:r>
-            <w:r>
-              <w:rPr>
-                <w:b/>
-                <w:bCs/>
-                <w:i/>
-                <w:iCs/>
-              </w:rPr>
-              <w:t>}</w:t>
+              <w:t>{foremanInitials}</w:t>
             </w:r>
           </w:p>
         </w:tc>
@@ -13063,25 +12830,7 @@
                 <w:i/>
                 <w:iCs/>
               </w:rPr>
-              <w:t>{leader</w:t>
-            </w:r>
-            <w:r>
-              <w:rPr>
-                <w:b/>
-                <w:bCs/>
-                <w:i/>
-                <w:iCs/>
-              </w:rPr>
-              <w:t>Initials</w:t>
-            </w:r>
-            <w:r>
-              <w:rPr>
-                <w:b/>
-                <w:bCs/>
-                <w:i/>
-                <w:iCs/>
-              </w:rPr>
-              <w:t>}</w:t>
+              <w:t>{leaderInitials}</w:t>
             </w:r>
           </w:p>
         </w:tc>

</xml_diff>

<commit_message>
create base data, refactoring
</commit_message>
<xml_diff>
--- a/src/documentTemplates/empty_form.docx
+++ b/src/documentTemplates/empty_form.docx
@@ -2320,38 +2320,8 @@
                 <w:iCs/>
               </w:rPr>
             </w:pPr>
-            <w:r>
-              <w:rPr>
-                <w:b/>
-                <w:bCs/>
-                <w:i/>
-                <w:iCs/>
-                <w:szCs w:val="18"/>
-              </w:rPr>
-              <w:t>{</w:t>
-            </w:r>
-            <w:proofErr w:type="spellStart"/>
-            <w:r>
-              <w:rPr>
-                <w:b/>
-                <w:bCs/>
-                <w:i/>
-                <w:iCs/>
-                <w:szCs w:val="18"/>
-              </w:rPr>
-              <w:t>dateIssue</w:t>
-            </w:r>
-            <w:proofErr w:type="spellEnd"/>
-            <w:r>
-              <w:rPr>
-                <w:b/>
-                <w:bCs/>
-                <w:i/>
-                <w:iCs/>
-                <w:szCs w:val="18"/>
-              </w:rPr>
-              <w:t>}</w:t>
-            </w:r>
+            <w:bookmarkStart w:id="0" w:name="_GoBack"/>
+            <w:bookmarkEnd w:id="0"/>
           </w:p>
         </w:tc>
         <w:tc>
@@ -7516,9 +7486,7 @@
               <w:widowControl w:val="0"/>
               <w:jc w:val="center"/>
             </w:pPr>
-            <w:bookmarkStart w:id="0" w:name="_Hlk94954130"/>
-            <w:bookmarkStart w:id="1" w:name="_GoBack"/>
-            <w:bookmarkEnd w:id="0"/>
+            <w:bookmarkStart w:id="1" w:name="_Hlk94954130"/>
             <w:bookmarkEnd w:id="1"/>
             <w:r>
               <w:t>Целевой инструктаж провел</w:t>
@@ -11705,7 +11673,7 @@
 </file>
 
 <file path=customXml/itemProps1.xml><?xml version="1.0" encoding="utf-8"?>
-<ds:datastoreItem xmlns:ds="http://schemas.openxmlformats.org/officeDocument/2006/customXml" ds:itemID="{FB1E0E79-80D5-4D44-AB90-EF7627E66345}">
+<ds:datastoreItem xmlns:ds="http://schemas.openxmlformats.org/officeDocument/2006/customXml" ds:itemID="{0E4C9608-F78F-4774-BD45-319A885C119A}">
   <ds:schemaRefs>
     <ds:schemaRef ds:uri="http://schemas.openxmlformats.org/officeDocument/2006/bibliography"/>
   </ds:schemaRefs>

</xml_diff>